<commit_message>
RQ updated in Report
</commit_message>
<xml_diff>
--- a/7COM1079_Final report_template.docx
+++ b/7COM1079_Final report_template.docx
@@ -1042,119 +1042,14 @@
           <w:rFonts w:ascii="Times New Roman" w:eastAsia="Times New Roman" w:hAnsi="Times New Roman" w:cs="Times New Roman"/>
           <w:iCs/>
         </w:rPr>
-        <w:t xml:space="preserve"> and r</w:t>
-      </w:r>
-      <w:r>
-        <w:rPr>
-          <w:rFonts w:ascii="Times New Roman" w:eastAsia="Times New Roman" w:hAnsi="Times New Roman" w:cs="Times New Roman"/>
-          <w:iCs/>
-        </w:rPr>
-        <w:t xml:space="preserve">equired </w:t>
-      </w:r>
-      <w:r>
-        <w:rPr>
-          <w:rFonts w:ascii="Times New Roman" w:eastAsia="Times New Roman" w:hAnsi="Times New Roman" w:cs="Times New Roman"/>
-          <w:iCs/>
-        </w:rPr>
-        <w:t>s</w:t>
-      </w:r>
-      <w:r>
-        <w:rPr>
-          <w:rFonts w:ascii="Times New Roman" w:eastAsia="Times New Roman" w:hAnsi="Times New Roman" w:cs="Times New Roman"/>
-          <w:iCs/>
-        </w:rPr>
-        <w:t xml:space="preserve">upplementary </w:t>
-      </w:r>
-      <w:r>
-        <w:rPr>
-          <w:rFonts w:ascii="Times New Roman" w:eastAsia="Times New Roman" w:hAnsi="Times New Roman" w:cs="Times New Roman"/>
-          <w:iCs/>
-        </w:rPr>
-        <w:t>g</w:t>
-      </w:r>
-      <w:r>
-        <w:rPr>
-          <w:rFonts w:ascii="Times New Roman" w:eastAsia="Times New Roman" w:hAnsi="Times New Roman" w:cs="Times New Roman"/>
-          <w:iCs/>
-        </w:rPr>
-        <w:t>raph/</w:t>
-      </w:r>
-      <w:r>
-        <w:rPr>
-          <w:rFonts w:ascii="Times New Roman" w:eastAsia="Times New Roman" w:hAnsi="Times New Roman" w:cs="Times New Roman"/>
-          <w:iCs/>
-        </w:rPr>
-        <w:t>t</w:t>
-      </w:r>
-      <w:r>
-        <w:rPr>
-          <w:rFonts w:ascii="Times New Roman" w:eastAsia="Times New Roman" w:hAnsi="Times New Roman" w:cs="Times New Roman"/>
-          <w:iCs/>
-        </w:rPr>
-        <w:t>able</w:t>
-      </w:r>
-      <w:r>
-        <w:rPr>
-          <w:rFonts w:ascii="Times New Roman" w:eastAsia="Times New Roman" w:hAnsi="Times New Roman" w:cs="Times New Roman"/>
-          <w:iCs/>
-        </w:rPr>
-        <w:t xml:space="preserve"> </w:t>
-      </w:r>
-      <w:r>
-        <w:rPr>
-          <w:rFonts w:ascii="Times New Roman" w:eastAsia="Times New Roman" w:hAnsi="Times New Roman" w:cs="Times New Roman"/>
-          <w:i/>
-        </w:rPr>
-        <w:t>(</w:t>
-      </w:r>
-      <w:r>
-        <w:rPr>
-          <w:rFonts w:ascii="Times New Roman" w:eastAsia="Times New Roman" w:hAnsi="Times New Roman" w:cs="Times New Roman"/>
-          <w:i/>
-        </w:rPr>
-        <w:t>include histogram</w:t>
-      </w:r>
-      <w:r>
-        <w:rPr>
-          <w:rFonts w:ascii="Times New Roman" w:eastAsia="Times New Roman" w:hAnsi="Times New Roman" w:cs="Times New Roman"/>
-          <w:i/>
-        </w:rPr>
-        <w:t xml:space="preserve"> f</w:t>
-      </w:r>
-      <w:r>
-        <w:rPr>
-          <w:rFonts w:ascii="Times New Roman" w:eastAsia="Times New Roman" w:hAnsi="Times New Roman" w:cs="Times New Roman"/>
-          <w:i/>
-        </w:rPr>
-        <w:t>or correlation/comparison of means RQs</w:t>
-      </w:r>
-      <w:r>
-        <w:rPr>
-          <w:rFonts w:ascii="Times New Roman" w:eastAsia="Times New Roman" w:hAnsi="Times New Roman" w:cs="Times New Roman"/>
-          <w:i/>
-        </w:rPr>
-        <w:t xml:space="preserve">, </w:t>
-      </w:r>
-      <w:r>
-        <w:rPr>
-          <w:rFonts w:ascii="Times New Roman" w:eastAsia="Times New Roman" w:hAnsi="Times New Roman" w:cs="Times New Roman"/>
-          <w:i/>
-        </w:rPr>
-        <w:t>include contingency table</w:t>
-      </w:r>
-      <w:r>
-        <w:rPr>
-          <w:rFonts w:ascii="Times New Roman" w:eastAsia="Times New Roman" w:hAnsi="Times New Roman" w:cs="Times New Roman"/>
-          <w:i/>
-        </w:rPr>
-        <w:t xml:space="preserve"> f</w:t>
-      </w:r>
-      <w:r>
-        <w:rPr>
-          <w:rFonts w:ascii="Times New Roman" w:eastAsia="Times New Roman" w:hAnsi="Times New Roman" w:cs="Times New Roman"/>
-          <w:i/>
-        </w:rPr>
-        <w:t xml:space="preserve">or comparison of proportions </w:t>
+        <w:t xml:space="preserve"> and required supplementary graph/table </w:t>
+      </w:r>
+      <w:r>
+        <w:rPr>
+          <w:rFonts w:ascii="Times New Roman" w:eastAsia="Times New Roman" w:hAnsi="Times New Roman" w:cs="Times New Roman"/>
+          <w:i/>
+        </w:rPr>
+        <w:t xml:space="preserve">(include histogram for correlation/comparison of means RQs, include contingency table for comparison of proportions </w:t>
       </w:r>
       <w:r>
         <w:rPr>
@@ -2025,6 +1920,59 @@
         </w:rPr>
         <w:t>esearch question</w:t>
       </w:r>
+      <w:r>
+        <w:rPr>
+          <w:rFonts w:ascii="Times New Roman" w:eastAsia="Times New Roman" w:hAnsi="Times New Roman" w:cs="Times New Roman"/>
+          <w:b/>
+          <w:bCs/>
+        </w:rPr>
+        <w:t xml:space="preserve">: Is there any correlation </w:t>
+      </w:r>
+      <w:r>
+        <w:rPr>
+          <w:rFonts w:ascii="Times New Roman" w:eastAsia="Times New Roman" w:hAnsi="Times New Roman" w:cs="Times New Roman"/>
+          <w:b/>
+          <w:bCs/>
+        </w:rPr>
+        <w:t xml:space="preserve">between </w:t>
+      </w:r>
+      <w:proofErr w:type="gramStart"/>
+      <w:r>
+        <w:rPr>
+          <w:rFonts w:ascii="Times New Roman" w:eastAsia="Times New Roman" w:hAnsi="Times New Roman" w:cs="Times New Roman"/>
+          <w:b/>
+          <w:bCs/>
+        </w:rPr>
+        <w:t>Global  Average</w:t>
+      </w:r>
+      <w:proofErr w:type="gramEnd"/>
+      <w:r>
+        <w:rPr>
+          <w:rFonts w:ascii="Times New Roman" w:eastAsia="Times New Roman" w:hAnsi="Times New Roman" w:cs="Times New Roman"/>
+          <w:b/>
+          <w:bCs/>
+        </w:rPr>
+        <w:t xml:space="preserve"> Temperature and the Year </w:t>
+      </w:r>
+      <w:r>
+        <w:rPr>
+          <w:rFonts w:ascii="Times New Roman" w:eastAsia="Times New Roman" w:hAnsi="Times New Roman" w:cs="Times New Roman"/>
+          <w:b/>
+          <w:bCs/>
+        </w:rPr>
+        <w:t>between 1961 to 2022?</w:t>
+      </w:r>
+    </w:p>
+    <w:p>
+      <w:pPr>
+        <w:pStyle w:val="ListParagraph"/>
+        <w:ind w:left="1440"/>
+        <w:rPr>
+          <w:rFonts w:ascii="Times New Roman" w:eastAsia="Times New Roman" w:hAnsi="Times New Roman" w:cs="Times New Roman"/>
+          <w:b/>
+          <w:bCs/>
+        </w:rPr>
+      </w:pPr>
       <w:r>
         <w:rPr>
           <w:rFonts w:ascii="Times New Roman" w:eastAsia="Times New Roman" w:hAnsi="Times New Roman" w:cs="Times New Roman"/>
@@ -2278,6 +2226,65 @@
     </w:p>
     <w:p>
       <w:pPr>
+        <w:rPr>
+          <w:rFonts w:ascii="Times New Roman" w:eastAsia="Times New Roman" w:hAnsi="Times New Roman" w:cs="Times New Roman"/>
+        </w:rPr>
+      </w:pPr>
+    </w:p>
+    <w:p>
+      <w:pPr>
+        <w:pStyle w:val="ListParagraph"/>
+        <w:ind w:left="1440"/>
+        <w:rPr>
+          <w:rFonts w:ascii="Times New Roman" w:eastAsia="Times New Roman" w:hAnsi="Times New Roman" w:cs="Times New Roman"/>
+          <w:b/>
+          <w:bCs/>
+        </w:rPr>
+      </w:pPr>
+      <w:r>
+        <w:rPr>
+          <w:rFonts w:ascii="Times New Roman" w:eastAsia="Times New Roman" w:hAnsi="Times New Roman" w:cs="Times New Roman"/>
+          <w:b/>
+          <w:bCs/>
+        </w:rPr>
+        <w:t xml:space="preserve">RQ: </w:t>
+      </w:r>
+      <w:r>
+        <w:rPr>
+          <w:rFonts w:ascii="Times New Roman" w:eastAsia="Times New Roman" w:hAnsi="Times New Roman" w:cs="Times New Roman"/>
+          <w:b/>
+          <w:bCs/>
+        </w:rPr>
+        <w:t xml:space="preserve">Is there any correlation between </w:t>
+      </w:r>
+      <w:proofErr w:type="gramStart"/>
+      <w:r>
+        <w:rPr>
+          <w:rFonts w:ascii="Times New Roman" w:eastAsia="Times New Roman" w:hAnsi="Times New Roman" w:cs="Times New Roman"/>
+          <w:b/>
+          <w:bCs/>
+        </w:rPr>
+        <w:t>Global  Average</w:t>
+      </w:r>
+      <w:proofErr w:type="gramEnd"/>
+      <w:r>
+        <w:rPr>
+          <w:rFonts w:ascii="Times New Roman" w:eastAsia="Times New Roman" w:hAnsi="Times New Roman" w:cs="Times New Roman"/>
+          <w:b/>
+          <w:bCs/>
+        </w:rPr>
+        <w:t xml:space="preserve"> Temperature and the Year between 1961 to 2022?</w:t>
+      </w:r>
+    </w:p>
+    <w:p>
+      <w:pPr>
+        <w:rPr>
+          <w:rFonts w:ascii="Times New Roman" w:eastAsia="Times New Roman" w:hAnsi="Times New Roman" w:cs="Times New Roman"/>
+        </w:rPr>
+      </w:pPr>
+    </w:p>
+    <w:p>
+      <w:pPr>
         <w:pStyle w:val="ListParagraph"/>
         <w:ind w:left="1440" w:hanging="720"/>
         <w:rPr>
@@ -3078,7 +3085,6 @@
         <w:rPr>
           <w:rFonts w:ascii="Times New Roman" w:eastAsia="Times New Roman" w:hAnsi="Times New Roman" w:cs="Times New Roman"/>
         </w:rPr>
-        <w:lastRenderedPageBreak/>
         <w:t>Statistical test used to test the hypotheses and output</w:t>
       </w:r>
       <w:r>
@@ -4271,6 +4277,7 @@
           <w:iCs/>
           <w:highlight w:val="yellow"/>
         </w:rPr>
+        <w:lastRenderedPageBreak/>
         <w:t>No word count</w:t>
       </w:r>
       <w:r>
@@ -4424,6 +4431,11 @@
         <w:docPartUnique/>
       </w:docPartObj>
     </w:sdtPr>
+    <w:sdtEndPr>
+      <w:rPr>
+        <w:rStyle w:val="PageNumber"/>
+      </w:rPr>
+    </w:sdtEndPr>
     <w:sdtContent>
       <w:p>
         <w:pPr>
@@ -4476,6 +4488,11 @@
         <w:docPartUnique/>
       </w:docPartObj>
     </w:sdtPr>
+    <w:sdtEndPr>
+      <w:rPr>
+        <w:rStyle w:val="PageNumber"/>
+      </w:rPr>
+    </w:sdtEndPr>
     <w:sdtContent>
       <w:p>
         <w:pPr>

</xml_diff>

<commit_message>
Utsav Jivani first commit
</commit_message>
<xml_diff>
--- a/7COM1079_Final report_template.docx
+++ b/7COM1079_Final report_template.docx
@@ -1934,25 +1934,7 @@
           <w:b/>
           <w:bCs/>
         </w:rPr>
-        <w:t xml:space="preserve">between </w:t>
-      </w:r>
-      <w:proofErr w:type="gramStart"/>
-      <w:r>
-        <w:rPr>
-          <w:rFonts w:ascii="Times New Roman" w:eastAsia="Times New Roman" w:hAnsi="Times New Roman" w:cs="Times New Roman"/>
-          <w:b/>
-          <w:bCs/>
-        </w:rPr>
-        <w:t>Global  Average</w:t>
-      </w:r>
-      <w:proofErr w:type="gramEnd"/>
-      <w:r>
-        <w:rPr>
-          <w:rFonts w:ascii="Times New Roman" w:eastAsia="Times New Roman" w:hAnsi="Times New Roman" w:cs="Times New Roman"/>
-          <w:b/>
-          <w:bCs/>
-        </w:rPr>
-        <w:t xml:space="preserve"> Temperature and the Year </w:t>
+        <w:t xml:space="preserve">between Global  Average Temperature and the Year </w:t>
       </w:r>
       <w:r>
         <w:rPr>
@@ -2247,7 +2229,7 @@
           <w:b/>
           <w:bCs/>
         </w:rPr>
-        <w:t xml:space="preserve">RQ: </w:t>
+        <w:t>RQ: Is there any correlation between Global  Average Temperature and the Year between 1961 to 2022?</w:t>
       </w:r>
       <w:r>
         <w:rPr>
@@ -2255,25 +2237,26 @@
           <w:b/>
           <w:bCs/>
         </w:rPr>
-        <w:t xml:space="preserve">Is there any correlation between </w:t>
-      </w:r>
-      <w:proofErr w:type="gramStart"/>
-      <w:r>
+        <w:t xml:space="preserve"> </w:t>
+      </w:r>
+    </w:p>
+    <w:p>
+      <w:pPr>
+        <w:pStyle w:val="ListParagraph"/>
+        <w:ind w:left="1440"/>
         <w:rPr>
           <w:rFonts w:ascii="Times New Roman" w:eastAsia="Times New Roman" w:hAnsi="Times New Roman" w:cs="Times New Roman"/>
           <w:b/>
           <w:bCs/>
         </w:rPr>
-        <w:t>Global  Average</w:t>
-      </w:r>
-      <w:proofErr w:type="gramEnd"/>
+      </w:pPr>
       <w:r>
         <w:rPr>
           <w:rFonts w:ascii="Times New Roman" w:eastAsia="Times New Roman" w:hAnsi="Times New Roman" w:cs="Times New Roman"/>
           <w:b/>
           <w:bCs/>
         </w:rPr>
-        <w:t xml:space="preserve"> Temperature and the Year between 1961 to 2022?</w:t>
+        <w:t>I got this topic (Utsav Jivani)</w:t>
       </w:r>
     </w:p>
     <w:p>
@@ -2931,6 +2914,7 @@
           <w:iCs/>
           <w:highlight w:val="yellow"/>
         </w:rPr>
+        <w:lastRenderedPageBreak/>
         <w:t>P</w:t>
       </w:r>
       <w:r>
@@ -4238,19 +4222,12 @@
           <w:rFonts w:ascii="Times New Roman" w:eastAsia="Times New Roman" w:hAnsi="Times New Roman" w:cs="Times New Roman"/>
         </w:rPr>
       </w:pPr>
-      <w:proofErr w:type="spellStart"/>
-      <w:r>
-        <w:rPr>
-          <w:rFonts w:ascii="Times New Roman" w:eastAsia="Times New Roman" w:hAnsi="Times New Roman" w:cs="Times New Roman"/>
-        </w:rPr>
-        <w:t>Analysis.R</w:t>
-      </w:r>
-      <w:proofErr w:type="spellEnd"/>
-      <w:r>
-        <w:rPr>
-          <w:rFonts w:ascii="Times New Roman" w:eastAsia="Times New Roman" w:hAnsi="Times New Roman" w:cs="Times New Roman"/>
-        </w:rPr>
-        <w:t xml:space="preserve"> code with the appropriate statistics to test the hypotheses. </w:t>
+      <w:r>
+        <w:rPr>
+          <w:rFonts w:ascii="Times New Roman" w:eastAsia="Times New Roman" w:hAnsi="Times New Roman" w:cs="Times New Roman"/>
+        </w:rPr>
+        <w:lastRenderedPageBreak/>
+        <w:t xml:space="preserve">Analysis.R code with the appropriate statistics to test the hypotheses. </w:t>
       </w:r>
     </w:p>
     <w:p>
@@ -4277,7 +4254,6 @@
           <w:iCs/>
           <w:highlight w:val="yellow"/>
         </w:rPr>
-        <w:lastRenderedPageBreak/>
         <w:t>No word count</w:t>
       </w:r>
       <w:r>
@@ -4431,11 +4407,6 @@
         <w:docPartUnique/>
       </w:docPartObj>
     </w:sdtPr>
-    <w:sdtEndPr>
-      <w:rPr>
-        <w:rStyle w:val="PageNumber"/>
-      </w:rPr>
-    </w:sdtEndPr>
     <w:sdtContent>
       <w:p>
         <w:pPr>
@@ -4488,11 +4459,6 @@
         <w:docPartUnique/>
       </w:docPartObj>
     </w:sdtPr>
-    <w:sdtEndPr>
-      <w:rPr>
-        <w:rStyle w:val="PageNumber"/>
-      </w:rPr>
-    </w:sdtEndPr>
     <w:sdtContent>
       <w:p>
         <w:pPr>

</xml_diff>

<commit_message>
Introduction updated in Report
</commit_message>
<xml_diff>
--- a/7COM1079_Final report_template.docx
+++ b/7COM1079_Final report_template.docx
@@ -1772,101 +1772,77 @@
     <w:p>
       <w:pPr>
         <w:pStyle w:val="ListParagraph"/>
-        <w:numPr>
-          <w:ilvl w:val="0"/>
-          <w:numId w:val="31"/>
-        </w:numPr>
-        <w:ind w:left="2160"/>
-        <w:rPr>
-          <w:rFonts w:ascii="Times New Roman" w:eastAsia="Times New Roman" w:hAnsi="Times New Roman" w:cs="Times New Roman"/>
-          <w:i/>
-          <w:iCs/>
-          <w:color w:val="000000" w:themeColor="text1"/>
-          <w:highlight w:val="yellow"/>
-        </w:rPr>
-      </w:pPr>
-      <w:r>
-        <w:rPr>
-          <w:rFonts w:ascii="Times New Roman" w:eastAsia="Times New Roman" w:hAnsi="Times New Roman" w:cs="Times New Roman"/>
-          <w:i/>
-          <w:iCs/>
-          <w:color w:val="000000" w:themeColor="text1"/>
-          <w:highlight w:val="yellow"/>
-        </w:rPr>
-        <w:t xml:space="preserve">What is </w:t>
-      </w:r>
-      <w:r>
-        <w:rPr>
-          <w:rFonts w:ascii="Times New Roman" w:eastAsia="Times New Roman" w:hAnsi="Times New Roman" w:cs="Times New Roman"/>
-          <w:i/>
-          <w:iCs/>
-          <w:color w:val="000000" w:themeColor="text1"/>
-          <w:highlight w:val="yellow"/>
-        </w:rPr>
-        <w:t xml:space="preserve">the </w:t>
-      </w:r>
-      <w:r>
-        <w:rPr>
-          <w:rFonts w:ascii="Times New Roman" w:eastAsia="Times New Roman" w:hAnsi="Times New Roman" w:cs="Times New Roman"/>
-          <w:i/>
-          <w:iCs/>
-          <w:color w:val="000000" w:themeColor="text1"/>
-          <w:highlight w:val="yellow"/>
-        </w:rPr>
-        <w:t xml:space="preserve">problem in </w:t>
-      </w:r>
-      <w:r>
-        <w:rPr>
-          <w:rFonts w:ascii="Times New Roman" w:eastAsia="Times New Roman" w:hAnsi="Times New Roman" w:cs="Times New Roman"/>
-          <w:i/>
-          <w:iCs/>
-          <w:color w:val="000000" w:themeColor="text1"/>
-          <w:highlight w:val="yellow"/>
-        </w:rPr>
-        <w:t xml:space="preserve">the </w:t>
-      </w:r>
-      <w:r>
-        <w:rPr>
-          <w:rFonts w:ascii="Times New Roman" w:eastAsia="Times New Roman" w:hAnsi="Times New Roman" w:cs="Times New Roman"/>
-          <w:i/>
-          <w:iCs/>
-          <w:color w:val="000000" w:themeColor="text1"/>
-          <w:highlight w:val="yellow"/>
-        </w:rPr>
-        <w:t>area we want to learn more about (motivation for study).</w:t>
-      </w:r>
-    </w:p>
-    <w:p>
-      <w:pPr>
-        <w:pStyle w:val="ListParagraph"/>
-        <w:numPr>
-          <w:ilvl w:val="0"/>
-          <w:numId w:val="31"/>
-        </w:numPr>
-        <w:ind w:left="2160"/>
-        <w:rPr>
-          <w:rFonts w:ascii="Times New Roman" w:eastAsia="Times New Roman" w:hAnsi="Times New Roman" w:cs="Times New Roman"/>
-          <w:color w:val="000000" w:themeColor="text1"/>
-          <w:highlight w:val="yellow"/>
-        </w:rPr>
-      </w:pPr>
-      <w:r>
-        <w:rPr>
-          <w:rFonts w:ascii="Times New Roman" w:eastAsia="Times New Roman" w:hAnsi="Times New Roman" w:cs="Times New Roman"/>
-          <w:i/>
-          <w:iCs/>
-          <w:color w:val="000000" w:themeColor="text1"/>
-          <w:highlight w:val="yellow"/>
-        </w:rPr>
-        <w:t>Use at least one citation from related literature for top marks.</w:t>
-      </w:r>
-      <w:r>
-        <w:rPr>
-          <w:rFonts w:ascii="Times New Roman" w:eastAsia="Times New Roman" w:hAnsi="Times New Roman" w:cs="Times New Roman"/>
-          <w:color w:val="000000" w:themeColor="text1"/>
-        </w:rPr>
-        <w:t xml:space="preserve"> </w:t>
-      </w:r>
+        <w:ind w:left="1440"/>
+        <w:rPr>
+          <w:rFonts w:ascii="Times New Roman" w:eastAsia="Times New Roman" w:hAnsi="Times New Roman" w:cs="Times New Roman"/>
+          <w:b/>
+          <w:bCs/>
+        </w:rPr>
+      </w:pPr>
+    </w:p>
+    <w:p>
+      <w:pPr>
+        <w:pStyle w:val="ListParagraph"/>
+        <w:ind w:left="1440"/>
+        <w:rPr>
+          <w:rFonts w:ascii="Times New Roman" w:eastAsia="Times New Roman" w:hAnsi="Times New Roman" w:cs="Times New Roman"/>
+        </w:rPr>
+      </w:pPr>
+      <w:r>
+        <w:rPr>
+          <w:rFonts w:ascii="Times New Roman" w:eastAsia="Times New Roman" w:hAnsi="Times New Roman" w:cs="Times New Roman"/>
+          <w:color w:val="000000"/>
+          <w:kern w:val="0"/>
+          <w:lang w:eastAsia="en-GB"/>
+          <w14:ligatures w14:val="none"/>
+        </w:rPr>
+        <w:t xml:space="preserve">Increasing surface temperatures in the globe is one of the most serious problems of humanity as it endangers the stability of agriculture, biodiversity and sea levels. As the IPCC (2021) notes, the rate of anthropogenic warming is increasing faster than ever, and the strict statistical examination of climatic patterns is an urgent matter. These periods are crucial to understand since a large variation of historical standards indicates the changing climatic standards and the possible ecological instability in the long term (Hansen et al., 2010). This research is meant to statistically measure these temperature deviations to find out whether recent warming is a methodical movement and not just noise </w:t>
+      </w:r>
+      <w:proofErr w:type="gramStart"/>
+      <w:r>
+        <w:rPr>
+          <w:rFonts w:ascii="Times New Roman" w:eastAsia="Times New Roman" w:hAnsi="Times New Roman" w:cs="Times New Roman"/>
+          <w:color w:val="000000"/>
+          <w:kern w:val="0"/>
+          <w:lang w:eastAsia="en-GB"/>
+          <w14:ligatures w14:val="none"/>
+        </w:rPr>
+        <w:t>so as to</w:t>
+      </w:r>
+      <w:proofErr w:type="gramEnd"/>
+      <w:r>
+        <w:rPr>
+          <w:rFonts w:ascii="Times New Roman" w:eastAsia="Times New Roman" w:hAnsi="Times New Roman" w:cs="Times New Roman"/>
+          <w:color w:val="000000"/>
+          <w:kern w:val="0"/>
+          <w:lang w:eastAsia="en-GB"/>
+          <w14:ligatures w14:val="none"/>
+        </w:rPr>
+        <w:t xml:space="preserve"> have a basis based on data on the urgency of climate.</w:t>
+      </w:r>
+    </w:p>
+    <w:p>
+      <w:pPr>
+        <w:pStyle w:val="ListParagraph"/>
+        <w:spacing w:after="240"/>
+        <w:rPr>
+          <w:rFonts w:ascii="Times New Roman" w:eastAsia="Times New Roman" w:hAnsi="Times New Roman" w:cs="Times New Roman"/>
+          <w:kern w:val="0"/>
+          <w:lang w:eastAsia="en-GB"/>
+          <w14:ligatures w14:val="none"/>
+        </w:rPr>
+      </w:pPr>
+    </w:p>
+    <w:p>
+      <w:pPr>
+        <w:pStyle w:val="ListParagraph"/>
+        <w:rPr>
+          <w:rFonts w:ascii="Times New Roman" w:eastAsia="Times New Roman" w:hAnsi="Times New Roman" w:cs="Times New Roman"/>
+          <w:kern w:val="0"/>
+          <w:lang w:eastAsia="en-GB"/>
+          <w14:ligatures w14:val="none"/>
+        </w:rPr>
+      </w:pPr>
     </w:p>
     <w:p>
       <w:pPr>
@@ -1878,6 +1854,8 @@
         <w:ind w:hanging="720"/>
         <w:rPr>
           <w:rFonts w:ascii="Times New Roman" w:eastAsia="Times New Roman" w:hAnsi="Times New Roman" w:cs="Times New Roman"/>
+          <w:b/>
+          <w:bCs/>
         </w:rPr>
       </w:pPr>
       <w:r>
@@ -1893,6 +1871,72 @@
         </w:rPr>
         <w:t>(75 words)</w:t>
       </w:r>
+    </w:p>
+    <w:p>
+      <w:pPr>
+        <w:pStyle w:val="ListParagraph"/>
+        <w:ind w:left="1440"/>
+        <w:rPr>
+          <w:rFonts w:ascii="Times New Roman" w:eastAsia="Times New Roman" w:hAnsi="Times New Roman" w:cs="Times New Roman"/>
+          <w:b/>
+          <w:bCs/>
+        </w:rPr>
+      </w:pPr>
+      <w:r>
+        <w:rPr>
+          <w:rFonts w:ascii="Times New Roman" w:eastAsia="Times New Roman" w:hAnsi="Times New Roman" w:cs="Times New Roman"/>
+          <w:color w:val="000000"/>
+          <w:kern w:val="0"/>
+          <w:lang w:eastAsia="en-GB"/>
+          <w14:ligatures w14:val="none"/>
+        </w:rPr>
+        <w:t xml:space="preserve">The data used in this analysis is obtained through the FAOSTAT Climate Change database (FAO, 2024) which is credible in monitoring the statistics of the environment. It holds annual mean surface change of temperature records expressed in degrees Celsius, in a list of countries that are a complete list of countries that span the years 1961- 2022. The important variables are the country, geospatial identification standard codes, namely the ISO2, year and the precise values of the temperature change. It will be presented in a tidy format to make it easier to conduct longitudinal </w:t>
+      </w:r>
+      <w:proofErr w:type="gramStart"/>
+      <w:r>
+        <w:rPr>
+          <w:rFonts w:ascii="Times New Roman" w:eastAsia="Times New Roman" w:hAnsi="Times New Roman" w:cs="Times New Roman"/>
+          <w:color w:val="000000"/>
+          <w:kern w:val="0"/>
+          <w:lang w:eastAsia="en-GB"/>
+          <w14:ligatures w14:val="none"/>
+        </w:rPr>
+        <w:t>analysis</w:t>
+      </w:r>
+      <w:proofErr w:type="gramEnd"/>
+      <w:r>
+        <w:rPr>
+          <w:rFonts w:ascii="Times New Roman" w:eastAsia="Times New Roman" w:hAnsi="Times New Roman" w:cs="Times New Roman"/>
+          <w:color w:val="000000"/>
+          <w:kern w:val="0"/>
+          <w:lang w:eastAsia="en-GB"/>
+          <w14:ligatures w14:val="none"/>
+        </w:rPr>
+        <w:t xml:space="preserve"> and the missing values will be indicated by the year or region.</w:t>
+      </w:r>
+    </w:p>
+    <w:p>
+      <w:pPr>
+        <w:pStyle w:val="ListParagraph"/>
+        <w:spacing w:after="240"/>
+        <w:rPr>
+          <w:rFonts w:ascii="Times New Roman" w:eastAsia="Times New Roman" w:hAnsi="Times New Roman" w:cs="Times New Roman"/>
+          <w:kern w:val="0"/>
+          <w:lang w:eastAsia="en-GB"/>
+          <w14:ligatures w14:val="none"/>
+        </w:rPr>
+      </w:pPr>
+    </w:p>
+    <w:p>
+      <w:pPr>
+        <w:pStyle w:val="ListParagraph"/>
+        <w:ind w:left="1440"/>
+        <w:rPr>
+          <w:rFonts w:ascii="Times New Roman" w:eastAsia="Times New Roman" w:hAnsi="Times New Roman" w:cs="Times New Roman"/>
+          <w:b/>
+          <w:bCs/>
+        </w:rPr>
+      </w:pPr>
     </w:p>
     <w:p>
       <w:pPr>
@@ -1934,32 +1978,25 @@
           <w:b/>
           <w:bCs/>
         </w:rPr>
-        <w:t xml:space="preserve">between Global  Average Temperature and the Year </w:t>
-      </w:r>
+        <w:t xml:space="preserve">between </w:t>
+      </w:r>
+      <w:proofErr w:type="gramStart"/>
       <w:r>
         <w:rPr>
           <w:rFonts w:ascii="Times New Roman" w:eastAsia="Times New Roman" w:hAnsi="Times New Roman" w:cs="Times New Roman"/>
           <w:b/>
           <w:bCs/>
         </w:rPr>
-        <w:t>between 1961 to 2022?</w:t>
-      </w:r>
-    </w:p>
-    <w:p>
-      <w:pPr>
-        <w:pStyle w:val="ListParagraph"/>
-        <w:ind w:left="1440"/>
+        <w:t>Global  Average</w:t>
+      </w:r>
+      <w:proofErr w:type="gramEnd"/>
+      <w:r>
         <w:rPr>
           <w:rFonts w:ascii="Times New Roman" w:eastAsia="Times New Roman" w:hAnsi="Times New Roman" w:cs="Times New Roman"/>
           <w:b/>
           <w:bCs/>
         </w:rPr>
-      </w:pPr>
-      <w:r>
-        <w:rPr>
-          <w:rFonts w:ascii="Times New Roman" w:eastAsia="Times New Roman" w:hAnsi="Times New Roman" w:cs="Times New Roman"/>
-        </w:rPr>
-        <w:t xml:space="preserve"> </w:t>
+        <w:t xml:space="preserve"> Temperature and the Year </w:t>
       </w:r>
       <w:r>
         <w:rPr>
@@ -1967,30 +2004,22 @@
           <w:b/>
           <w:bCs/>
         </w:rPr>
-        <w:t>(50 words)</w:t>
-      </w:r>
-      <w:r>
+        <w:t>between 1961 to 2022?</w:t>
+      </w:r>
+    </w:p>
+    <w:p>
+      <w:pPr>
+        <w:pStyle w:val="ListParagraph"/>
+        <w:ind w:left="1440"/>
         <w:rPr>
           <w:rFonts w:ascii="Times New Roman" w:eastAsia="Times New Roman" w:hAnsi="Times New Roman" w:cs="Times New Roman"/>
           <w:b/>
           <w:bCs/>
         </w:rPr>
-        <w:t xml:space="preserve">. </w:t>
-      </w:r>
-      <w:r>
-        <w:rPr>
-          <w:rFonts w:ascii="Times New Roman" w:eastAsia="Times New Roman" w:hAnsi="Times New Roman" w:cs="Times New Roman"/>
-          <w:i/>
-          <w:iCs/>
-          <w:highlight w:val="yellow"/>
-        </w:rPr>
-        <w:t>State your RQ</w:t>
-      </w:r>
-      <w:r>
-        <w:rPr>
-          <w:rFonts w:ascii="Times New Roman" w:eastAsia="Times New Roman" w:hAnsi="Times New Roman" w:cs="Times New Roman"/>
-          <w:i/>
-          <w:iCs/>
+      </w:pPr>
+      <w:r>
+        <w:rPr>
+          <w:rFonts w:ascii="Times New Roman" w:eastAsia="Times New Roman" w:hAnsi="Times New Roman" w:cs="Times New Roman"/>
         </w:rPr>
         <w:t xml:space="preserve"> </w:t>
       </w:r>
@@ -2001,6 +2030,14 @@
           <w:bCs/>
         </w:rPr>
         <w:t>(50 words)</w:t>
+      </w:r>
+      <w:r>
+        <w:rPr>
+          <w:rFonts w:ascii="Times New Roman" w:eastAsia="Times New Roman" w:hAnsi="Times New Roman" w:cs="Times New Roman"/>
+          <w:b/>
+          <w:bCs/>
+        </w:rPr>
+        <w:t xml:space="preserve">. </w:t>
       </w:r>
     </w:p>
     <w:p>
@@ -2019,16 +2056,77 @@
         <w:rPr>
           <w:rFonts w:ascii="Times New Roman" w:eastAsia="Times New Roman" w:hAnsi="Times New Roman" w:cs="Times New Roman"/>
         </w:rPr>
-        <w:t xml:space="preserve">Null hypothesis and alternative hypothesis (H0/H1) </w:t>
-      </w:r>
-      <w:r>
-        <w:rPr>
-          <w:rFonts w:ascii="Times New Roman" w:eastAsia="Times New Roman" w:hAnsi="Times New Roman" w:cs="Times New Roman"/>
+        <w:t>Null hypothesis and alternative hypothesis (H0/H1)</w:t>
+      </w:r>
+    </w:p>
+    <w:p>
+      <w:pPr>
+        <w:pStyle w:val="ListParagraph"/>
+        <w:ind w:left="1440"/>
+        <w:rPr>
+          <w:rFonts w:ascii="Times New Roman" w:eastAsia="Times New Roman" w:hAnsi="Times New Roman" w:cs="Times New Roman"/>
+        </w:rPr>
+      </w:pPr>
+    </w:p>
+    <w:p>
+      <w:pPr>
+        <w:pStyle w:val="ListParagraph"/>
+        <w:ind w:left="1440"/>
+        <w:rPr>
+          <w:rFonts w:ascii="Times New Roman" w:hAnsi="Times New Roman" w:cs="Times New Roman"/>
+          <w:color w:val="000000"/>
+        </w:rPr>
+      </w:pPr>
+      <w:r>
+        <w:rPr>
+          <w:rFonts w:ascii="Times New Roman" w:hAnsi="Times New Roman" w:cs="Times New Roman"/>
           <w:b/>
           <w:bCs/>
-        </w:rPr>
-        <w:t>(100 words)</w:t>
-      </w:r>
+          <w:color w:val="000000"/>
+        </w:rPr>
+        <w:t>Null Hypothesis (H_0):</w:t>
+      </w:r>
+      <w:r>
+        <w:rPr>
+          <w:rFonts w:ascii="Times New Roman" w:hAnsi="Times New Roman" w:cs="Times New Roman"/>
+          <w:color w:val="000000"/>
+        </w:rPr>
+        <w:t xml:space="preserve"> There is no significant trend in annual surface temperature anomalies from 1961 to 2022. The correlation between time (year) and temperature change is zero, suggesting global temperatures have remained stable.</w:t>
+      </w:r>
+    </w:p>
+    <w:p>
+      <w:pPr>
+        <w:pStyle w:val="ListParagraph"/>
+        <w:ind w:left="1440"/>
+        <w:rPr>
+          <w:rFonts w:ascii="Times New Roman" w:eastAsia="Times New Roman" w:hAnsi="Times New Roman" w:cs="Times New Roman"/>
+        </w:rPr>
+      </w:pPr>
+      <w:r>
+        <w:rPr>
+          <w:rFonts w:ascii="Times New Roman" w:hAnsi="Times New Roman" w:cs="Times New Roman"/>
+          <w:b/>
+          <w:bCs/>
+          <w:color w:val="000000"/>
+        </w:rPr>
+        <w:t>Alternative Hypothesis (H_1):</w:t>
+      </w:r>
+      <w:r>
+        <w:rPr>
+          <w:rFonts w:ascii="Times New Roman" w:hAnsi="Times New Roman" w:cs="Times New Roman"/>
+          <w:color w:val="000000"/>
+        </w:rPr>
+        <w:t xml:space="preserve"> There is a statistically significant positive trend in annual surface temperature anomalies from 1961 to 2022. The correlation is positive, indicating that global surface temperatures have increased over the study period.</w:t>
+      </w:r>
+    </w:p>
+    <w:p>
+      <w:pPr>
+        <w:pStyle w:val="ListParagraph"/>
+        <w:ind w:left="1440"/>
+        <w:rPr>
+          <w:rFonts w:ascii="Times New Roman" w:eastAsia="Times New Roman" w:hAnsi="Times New Roman" w:cs="Times New Roman"/>
+        </w:rPr>
+      </w:pPr>
     </w:p>
     <w:p>
       <w:pPr>
@@ -2088,6 +2186,7 @@
         <w:rPr>
           <w:rFonts w:ascii="Times New Roman" w:eastAsia="Times New Roman" w:hAnsi="Times New Roman" w:cs="Times New Roman"/>
         </w:rPr>
+        <w:lastRenderedPageBreak/>
         <w:t>Research papers (at least 3 relevant to your topic / DS)</w:t>
       </w:r>
       <w:r>
@@ -2229,7 +2328,25 @@
           <w:b/>
           <w:bCs/>
         </w:rPr>
-        <w:t>RQ: Is there any correlation between Global  Average Temperature and the Year between 1961 to 2022?</w:t>
+        <w:t xml:space="preserve">RQ: Is there any correlation between </w:t>
+      </w:r>
+      <w:proofErr w:type="gramStart"/>
+      <w:r>
+        <w:rPr>
+          <w:rFonts w:ascii="Times New Roman" w:eastAsia="Times New Roman" w:hAnsi="Times New Roman" w:cs="Times New Roman"/>
+          <w:b/>
+          <w:bCs/>
+        </w:rPr>
+        <w:t>Global  Average</w:t>
+      </w:r>
+      <w:proofErr w:type="gramEnd"/>
+      <w:r>
+        <w:rPr>
+          <w:rFonts w:ascii="Times New Roman" w:eastAsia="Times New Roman" w:hAnsi="Times New Roman" w:cs="Times New Roman"/>
+          <w:b/>
+          <w:bCs/>
+        </w:rPr>
+        <w:t xml:space="preserve"> Temperature and the Year between 1961 to 2022?</w:t>
       </w:r>
       <w:r>
         <w:rPr>
@@ -2914,7 +3031,6 @@
           <w:iCs/>
           <w:highlight w:val="yellow"/>
         </w:rPr>
-        <w:lastRenderedPageBreak/>
         <w:t>P</w:t>
       </w:r>
       <w:r>
@@ -3422,6 +3538,7 @@
           <w:i/>
           <w:iCs/>
         </w:rPr>
+        <w:lastRenderedPageBreak/>
         <w:t xml:space="preserve">Note any </w:t>
       </w:r>
       <w:r>
@@ -4222,12 +4339,19 @@
           <w:rFonts w:ascii="Times New Roman" w:eastAsia="Times New Roman" w:hAnsi="Times New Roman" w:cs="Times New Roman"/>
         </w:rPr>
       </w:pPr>
-      <w:r>
-        <w:rPr>
-          <w:rFonts w:ascii="Times New Roman" w:eastAsia="Times New Roman" w:hAnsi="Times New Roman" w:cs="Times New Roman"/>
-        </w:rPr>
-        <w:lastRenderedPageBreak/>
-        <w:t xml:space="preserve">Analysis.R code with the appropriate statistics to test the hypotheses. </w:t>
+      <w:proofErr w:type="spellStart"/>
+      <w:r>
+        <w:rPr>
+          <w:rFonts w:ascii="Times New Roman" w:eastAsia="Times New Roman" w:hAnsi="Times New Roman" w:cs="Times New Roman"/>
+        </w:rPr>
+        <w:t>Analysis.R</w:t>
+      </w:r>
+      <w:proofErr w:type="spellEnd"/>
+      <w:r>
+        <w:rPr>
+          <w:rFonts w:ascii="Times New Roman" w:eastAsia="Times New Roman" w:hAnsi="Times New Roman" w:cs="Times New Roman"/>
+        </w:rPr>
+        <w:t xml:space="preserve"> code with the appropriate statistics to test the hypotheses. </w:t>
       </w:r>
     </w:p>
     <w:p>
@@ -7836,6 +7960,155 @@
     </w:lvl>
   </w:abstractNum>
   <w:abstractNum w:abstractNumId="32" w15:restartNumberingAfterBreak="0">
+    <w:nsid w:val="70525424"/>
+    <w:multiLevelType w:val="multilevel"/>
+    <w:tmpl w:val="3DB477B2"/>
+    <w:lvl w:ilvl="0">
+      <w:start w:val="1"/>
+      <w:numFmt w:val="bullet"/>
+      <w:lvlText w:val=""/>
+      <w:lvlJc w:val="left"/>
+      <w:pPr>
+        <w:tabs>
+          <w:tab w:val="num" w:pos="720"/>
+        </w:tabs>
+        <w:ind w:left="720" w:hanging="360"/>
+      </w:pPr>
+      <w:rPr>
+        <w:rFonts w:ascii="Symbol" w:hAnsi="Symbol" w:hint="default"/>
+        <w:sz w:val="20"/>
+      </w:rPr>
+    </w:lvl>
+    <w:lvl w:ilvl="1" w:tentative="1">
+      <w:start w:val="1"/>
+      <w:numFmt w:val="bullet"/>
+      <w:lvlText w:val="o"/>
+      <w:lvlJc w:val="left"/>
+      <w:pPr>
+        <w:tabs>
+          <w:tab w:val="num" w:pos="1440"/>
+        </w:tabs>
+        <w:ind w:left="1440" w:hanging="360"/>
+      </w:pPr>
+      <w:rPr>
+        <w:rFonts w:ascii="Courier New" w:hAnsi="Courier New" w:hint="default"/>
+        <w:sz w:val="20"/>
+      </w:rPr>
+    </w:lvl>
+    <w:lvl w:ilvl="2" w:tentative="1">
+      <w:start w:val="1"/>
+      <w:numFmt w:val="bullet"/>
+      <w:lvlText w:val=""/>
+      <w:lvlJc w:val="left"/>
+      <w:pPr>
+        <w:tabs>
+          <w:tab w:val="num" w:pos="2160"/>
+        </w:tabs>
+        <w:ind w:left="2160" w:hanging="360"/>
+      </w:pPr>
+      <w:rPr>
+        <w:rFonts w:ascii="Wingdings" w:hAnsi="Wingdings" w:hint="default"/>
+        <w:sz w:val="20"/>
+      </w:rPr>
+    </w:lvl>
+    <w:lvl w:ilvl="3" w:tentative="1">
+      <w:start w:val="1"/>
+      <w:numFmt w:val="bullet"/>
+      <w:lvlText w:val=""/>
+      <w:lvlJc w:val="left"/>
+      <w:pPr>
+        <w:tabs>
+          <w:tab w:val="num" w:pos="2880"/>
+        </w:tabs>
+        <w:ind w:left="2880" w:hanging="360"/>
+      </w:pPr>
+      <w:rPr>
+        <w:rFonts w:ascii="Wingdings" w:hAnsi="Wingdings" w:hint="default"/>
+        <w:sz w:val="20"/>
+      </w:rPr>
+    </w:lvl>
+    <w:lvl w:ilvl="4" w:tentative="1">
+      <w:start w:val="1"/>
+      <w:numFmt w:val="bullet"/>
+      <w:lvlText w:val=""/>
+      <w:lvlJc w:val="left"/>
+      <w:pPr>
+        <w:tabs>
+          <w:tab w:val="num" w:pos="3600"/>
+        </w:tabs>
+        <w:ind w:left="3600" w:hanging="360"/>
+      </w:pPr>
+      <w:rPr>
+        <w:rFonts w:ascii="Wingdings" w:hAnsi="Wingdings" w:hint="default"/>
+        <w:sz w:val="20"/>
+      </w:rPr>
+    </w:lvl>
+    <w:lvl w:ilvl="5" w:tentative="1">
+      <w:start w:val="1"/>
+      <w:numFmt w:val="bullet"/>
+      <w:lvlText w:val=""/>
+      <w:lvlJc w:val="left"/>
+      <w:pPr>
+        <w:tabs>
+          <w:tab w:val="num" w:pos="4320"/>
+        </w:tabs>
+        <w:ind w:left="4320" w:hanging="360"/>
+      </w:pPr>
+      <w:rPr>
+        <w:rFonts w:ascii="Wingdings" w:hAnsi="Wingdings" w:hint="default"/>
+        <w:sz w:val="20"/>
+      </w:rPr>
+    </w:lvl>
+    <w:lvl w:ilvl="6" w:tentative="1">
+      <w:start w:val="1"/>
+      <w:numFmt w:val="bullet"/>
+      <w:lvlText w:val=""/>
+      <w:lvlJc w:val="left"/>
+      <w:pPr>
+        <w:tabs>
+          <w:tab w:val="num" w:pos="5040"/>
+        </w:tabs>
+        <w:ind w:left="5040" w:hanging="360"/>
+      </w:pPr>
+      <w:rPr>
+        <w:rFonts w:ascii="Wingdings" w:hAnsi="Wingdings" w:hint="default"/>
+        <w:sz w:val="20"/>
+      </w:rPr>
+    </w:lvl>
+    <w:lvl w:ilvl="7" w:tentative="1">
+      <w:start w:val="1"/>
+      <w:numFmt w:val="bullet"/>
+      <w:lvlText w:val=""/>
+      <w:lvlJc w:val="left"/>
+      <w:pPr>
+        <w:tabs>
+          <w:tab w:val="num" w:pos="5760"/>
+        </w:tabs>
+        <w:ind w:left="5760" w:hanging="360"/>
+      </w:pPr>
+      <w:rPr>
+        <w:rFonts w:ascii="Wingdings" w:hAnsi="Wingdings" w:hint="default"/>
+        <w:sz w:val="20"/>
+      </w:rPr>
+    </w:lvl>
+    <w:lvl w:ilvl="8" w:tentative="1">
+      <w:start w:val="1"/>
+      <w:numFmt w:val="bullet"/>
+      <w:lvlText w:val=""/>
+      <w:lvlJc w:val="left"/>
+      <w:pPr>
+        <w:tabs>
+          <w:tab w:val="num" w:pos="6480"/>
+        </w:tabs>
+        <w:ind w:left="6480" w:hanging="360"/>
+      </w:pPr>
+      <w:rPr>
+        <w:rFonts w:ascii="Wingdings" w:hAnsi="Wingdings" w:hint="default"/>
+        <w:sz w:val="20"/>
+      </w:rPr>
+    </w:lvl>
+  </w:abstractNum>
+  <w:abstractNum w:abstractNumId="33" w15:restartNumberingAfterBreak="0">
     <w:nsid w:val="717456F8"/>
     <w:multiLevelType w:val="hybridMultilevel"/>
     <w:tmpl w:val="FFFFFFFF"/>
@@ -8033,7 +8306,7 @@
     <w:abstractNumId w:val="26"/>
   </w:num>
   <w:num w:numId="29" w16cid:durableId="266351746">
-    <w:abstractNumId w:val="32"/>
+    <w:abstractNumId w:val="33"/>
   </w:num>
   <w:num w:numId="30" w16cid:durableId="1027947511">
     <w:abstractNumId w:val="29"/>
@@ -8046,6 +8319,9 @@
   </w:num>
   <w:num w:numId="33" w16cid:durableId="364215154">
     <w:abstractNumId w:val="3"/>
+  </w:num>
+  <w:num w:numId="34" w16cid:durableId="653144436">
+    <w:abstractNumId w:val="32"/>
   </w:num>
 </w:numbering>
 </file>
@@ -9109,6 +9385,23 @@
       <w:shd w:val="clear" w:color="auto" w:fill="E1DFDD"/>
     </w:rPr>
   </w:style>
+  <w:style w:type="paragraph" w:styleId="NormalWeb">
+    <w:name w:val="Normal (Web)"/>
+    <w:basedOn w:val="Normal"/>
+    <w:uiPriority w:val="99"/>
+    <w:semiHidden/>
+    <w:unhideWhenUsed/>
+    <w:rsid w:val="00993AA1"/>
+    <w:pPr>
+      <w:spacing w:before="100" w:beforeAutospacing="1" w:after="100" w:afterAutospacing="1"/>
+    </w:pPr>
+    <w:rPr>
+      <w:rFonts w:ascii="Times New Roman" w:eastAsia="Times New Roman" w:hAnsi="Times New Roman" w:cs="Times New Roman"/>
+      <w:kern w:val="0"/>
+      <w:lang w:eastAsia="en-GB"/>
+      <w14:ligatures w14:val="none"/>
+    </w:rPr>
+  </w:style>
 </w:styles>
 </file>
 

</xml_diff>

<commit_message>
RQ changed as per guidance
</commit_message>
<xml_diff>
--- a/7COM1079_Final report_template.docx
+++ b/7COM1079_Final report_template.docx
@@ -1890,41 +1890,19 @@
           <w:lang w:eastAsia="en-GB"/>
           <w14:ligatures w14:val="none"/>
         </w:rPr>
-        <w:t xml:space="preserve">The data used in this analysis is obtained through the FAOSTAT Climate Change database (FAO, 2024) which is credible in monitoring the statistics of the environment. It holds annual mean surface change of temperature records expressed in degrees Celsius, in a list of countries that are a complete list of countries that span the years 1961- 2022. The important variables are the country, geospatial identification standard codes, namely the ISO2, year and the precise values of the temperature change. It will be presented in a tidy format to make it easier to conduct longitudinal </w:t>
-      </w:r>
-      <w:proofErr w:type="gramStart"/>
-      <w:r>
-        <w:rPr>
-          <w:rFonts w:ascii="Times New Roman" w:eastAsia="Times New Roman" w:hAnsi="Times New Roman" w:cs="Times New Roman"/>
-          <w:color w:val="000000"/>
+        <w:t>The data used in this analysis is obtained through the FAOSTAT Climate Change database (FAO, 2024) which is credible in monitoring the statistics of the environment. It holds annual mean surface change of temperature records expressed in degrees Celsius, in a list of countries that are a complete list of countries that span the years 1961- 2022. The important variables are the country, geospatial identification standard codes, namely the ISO2, year and the precise values of the temperature change. It will be presented in a tidy format to make it easier to conduct longitudinal analysis and the missing values will be indicated by the year or region.</w:t>
+      </w:r>
+    </w:p>
+    <w:p>
+      <w:pPr>
+        <w:pStyle w:val="ListParagraph"/>
+        <w:spacing w:after="240"/>
+        <w:rPr>
+          <w:rFonts w:ascii="Times New Roman" w:eastAsia="Times New Roman" w:hAnsi="Times New Roman" w:cs="Times New Roman"/>
           <w:kern w:val="0"/>
           <w:lang w:eastAsia="en-GB"/>
           <w14:ligatures w14:val="none"/>
         </w:rPr>
-        <w:t>analysis</w:t>
-      </w:r>
-      <w:proofErr w:type="gramEnd"/>
-      <w:r>
-        <w:rPr>
-          <w:rFonts w:ascii="Times New Roman" w:eastAsia="Times New Roman" w:hAnsi="Times New Roman" w:cs="Times New Roman"/>
-          <w:color w:val="000000"/>
-          <w:kern w:val="0"/>
-          <w:lang w:eastAsia="en-GB"/>
-          <w14:ligatures w14:val="none"/>
-        </w:rPr>
-        <w:t xml:space="preserve"> and the missing values will be indicated by the year or region.</w:t>
-      </w:r>
-    </w:p>
-    <w:p>
-      <w:pPr>
-        <w:pStyle w:val="ListParagraph"/>
-        <w:spacing w:after="240"/>
-        <w:rPr>
-          <w:rFonts w:ascii="Times New Roman" w:eastAsia="Times New Roman" w:hAnsi="Times New Roman" w:cs="Times New Roman"/>
-          <w:kern w:val="0"/>
-          <w:lang w:eastAsia="en-GB"/>
-          <w14:ligatures w14:val="none"/>
-        </w:rPr>
       </w:pPr>
     </w:p>
     <w:p>
@@ -1937,6 +1915,143 @@
           <w:bCs/>
         </w:rPr>
       </w:pPr>
+    </w:p>
+    <w:p>
+      <w:pPr>
+        <w:pStyle w:val="ListParagraph"/>
+        <w:ind w:left="1440"/>
+        <w:rPr>
+          <w:rFonts w:ascii="Times New Roman" w:eastAsia="Times New Roman" w:hAnsi="Times New Roman" w:cs="Times New Roman"/>
+          <w:b/>
+          <w:bCs/>
+        </w:rPr>
+      </w:pPr>
+      <w:r>
+        <w:rPr>
+          <w:rFonts w:ascii="Times New Roman" w:eastAsia="Times New Roman" w:hAnsi="Times New Roman" w:cs="Times New Roman"/>
+        </w:rPr>
+        <w:t>R</w:t>
+      </w:r>
+      <w:r>
+        <w:rPr>
+          <w:rFonts w:ascii="Times New Roman" w:eastAsia="Times New Roman" w:hAnsi="Times New Roman" w:cs="Times New Roman"/>
+        </w:rPr>
+        <w:t>esearch question</w:t>
+      </w:r>
+      <w:r>
+        <w:rPr>
+          <w:rFonts w:ascii="Times New Roman" w:eastAsia="Times New Roman" w:hAnsi="Times New Roman" w:cs="Times New Roman"/>
+          <w:b/>
+          <w:bCs/>
+        </w:rPr>
+        <w:t xml:space="preserve">: </w:t>
+      </w:r>
+      <w:r>
+        <w:rPr>
+          <w:rFonts w:ascii="Times New Roman" w:eastAsia="Times New Roman" w:hAnsi="Times New Roman" w:cs="Times New Roman"/>
+          <w:b/>
+          <w:bCs/>
+        </w:rPr>
+        <w:t xml:space="preserve">Is there any </w:t>
+      </w:r>
+      <w:r>
+        <w:rPr>
+          <w:rFonts w:ascii="Times New Roman" w:eastAsia="Times New Roman" w:hAnsi="Times New Roman" w:cs="Times New Roman"/>
+          <w:b/>
+          <w:bCs/>
+        </w:rPr>
+        <w:t>difference</w:t>
+      </w:r>
+      <w:r>
+        <w:rPr>
+          <w:rFonts w:ascii="Times New Roman" w:eastAsia="Times New Roman" w:hAnsi="Times New Roman" w:cs="Times New Roman"/>
+          <w:b/>
+          <w:bCs/>
+        </w:rPr>
+        <w:t xml:space="preserve"> </w:t>
+      </w:r>
+      <w:r>
+        <w:rPr>
+          <w:rFonts w:ascii="Times New Roman" w:eastAsia="Times New Roman" w:hAnsi="Times New Roman" w:cs="Times New Roman"/>
+          <w:b/>
+          <w:bCs/>
+        </w:rPr>
+        <w:t xml:space="preserve">in mean of </w:t>
+      </w:r>
+      <w:proofErr w:type="gramStart"/>
+      <w:r>
+        <w:rPr>
+          <w:rFonts w:ascii="Times New Roman" w:eastAsia="Times New Roman" w:hAnsi="Times New Roman" w:cs="Times New Roman"/>
+          <w:b/>
+          <w:bCs/>
+        </w:rPr>
+        <w:t>Global  Average</w:t>
+      </w:r>
+      <w:proofErr w:type="gramEnd"/>
+      <w:r>
+        <w:rPr>
+          <w:rFonts w:ascii="Times New Roman" w:eastAsia="Times New Roman" w:hAnsi="Times New Roman" w:cs="Times New Roman"/>
+          <w:b/>
+          <w:bCs/>
+        </w:rPr>
+        <w:t xml:space="preserve"> Temperature </w:t>
+      </w:r>
+      <w:r>
+        <w:rPr>
+          <w:rFonts w:ascii="Times New Roman" w:eastAsia="Times New Roman" w:hAnsi="Times New Roman" w:cs="Times New Roman"/>
+          <w:b/>
+          <w:bCs/>
+        </w:rPr>
+        <w:t xml:space="preserve">between Year 1961 -1981, Year 1982 – 2001 </w:t>
+      </w:r>
+      <w:r>
+        <w:rPr>
+          <w:rFonts w:ascii="Times New Roman" w:eastAsia="Times New Roman" w:hAnsi="Times New Roman" w:cs="Times New Roman"/>
+          <w:b/>
+          <w:bCs/>
+        </w:rPr>
+        <w:t xml:space="preserve">and </w:t>
+      </w:r>
+      <w:r>
+        <w:rPr>
+          <w:rFonts w:ascii="Times New Roman" w:eastAsia="Times New Roman" w:hAnsi="Times New Roman" w:cs="Times New Roman"/>
+          <w:b/>
+          <w:bCs/>
+        </w:rPr>
+        <w:t>Y</w:t>
+      </w:r>
+      <w:r>
+        <w:rPr>
+          <w:rFonts w:ascii="Times New Roman" w:eastAsia="Times New Roman" w:hAnsi="Times New Roman" w:cs="Times New Roman"/>
+          <w:b/>
+          <w:bCs/>
+        </w:rPr>
+        <w:t xml:space="preserve">ear </w:t>
+      </w:r>
+      <w:r>
+        <w:rPr>
+          <w:rFonts w:ascii="Times New Roman" w:eastAsia="Times New Roman" w:hAnsi="Times New Roman" w:cs="Times New Roman"/>
+          <w:b/>
+          <w:bCs/>
+        </w:rPr>
+        <w:t>2002 -</w:t>
+      </w:r>
+      <w:r>
+        <w:rPr>
+          <w:rFonts w:ascii="Times New Roman" w:eastAsia="Times New Roman" w:hAnsi="Times New Roman" w:cs="Times New Roman"/>
+          <w:b/>
+          <w:bCs/>
+        </w:rPr>
+        <w:t xml:space="preserve"> 2022?</w:t>
+      </w:r>
+      <w:r>
+        <w:rPr>
+          <w:rFonts w:ascii="Times New Roman" w:eastAsia="Times New Roman" w:hAnsi="Times New Roman" w:cs="Times New Roman"/>
+          <w:b/>
+          <w:bCs/>
+        </w:rPr>
+        <w:t xml:space="preserve"> </w:t>
+      </w:r>
     </w:p>
     <w:p>
       <w:pPr>
@@ -1956,71 +2071,6 @@
         <w:rPr>
           <w:rFonts w:ascii="Times New Roman" w:eastAsia="Times New Roman" w:hAnsi="Times New Roman" w:cs="Times New Roman"/>
         </w:rPr>
-        <w:t>R</w:t>
-      </w:r>
-      <w:r>
-        <w:rPr>
-          <w:rFonts w:ascii="Times New Roman" w:eastAsia="Times New Roman" w:hAnsi="Times New Roman" w:cs="Times New Roman"/>
-        </w:rPr>
-        <w:t>esearch question</w:t>
-      </w:r>
-      <w:r>
-        <w:rPr>
-          <w:rFonts w:ascii="Times New Roman" w:eastAsia="Times New Roman" w:hAnsi="Times New Roman" w:cs="Times New Roman"/>
-          <w:b/>
-          <w:bCs/>
-        </w:rPr>
-        <w:t xml:space="preserve">: Is there any correlation </w:t>
-      </w:r>
-      <w:r>
-        <w:rPr>
-          <w:rFonts w:ascii="Times New Roman" w:eastAsia="Times New Roman" w:hAnsi="Times New Roman" w:cs="Times New Roman"/>
-          <w:b/>
-          <w:bCs/>
-        </w:rPr>
-        <w:t xml:space="preserve">between </w:t>
-      </w:r>
-      <w:proofErr w:type="gramStart"/>
-      <w:r>
-        <w:rPr>
-          <w:rFonts w:ascii="Times New Roman" w:eastAsia="Times New Roman" w:hAnsi="Times New Roman" w:cs="Times New Roman"/>
-          <w:b/>
-          <w:bCs/>
-        </w:rPr>
-        <w:t>Global  Average</w:t>
-      </w:r>
-      <w:proofErr w:type="gramEnd"/>
-      <w:r>
-        <w:rPr>
-          <w:rFonts w:ascii="Times New Roman" w:eastAsia="Times New Roman" w:hAnsi="Times New Roman" w:cs="Times New Roman"/>
-          <w:b/>
-          <w:bCs/>
-        </w:rPr>
-        <w:t xml:space="preserve"> Temperature and the Year </w:t>
-      </w:r>
-      <w:r>
-        <w:rPr>
-          <w:rFonts w:ascii="Times New Roman" w:eastAsia="Times New Roman" w:hAnsi="Times New Roman" w:cs="Times New Roman"/>
-          <w:b/>
-          <w:bCs/>
-        </w:rPr>
-        <w:t>between 1961 to 2022?</w:t>
-      </w:r>
-    </w:p>
-    <w:p>
-      <w:pPr>
-        <w:pStyle w:val="ListParagraph"/>
-        <w:ind w:left="1440"/>
-        <w:rPr>
-          <w:rFonts w:ascii="Times New Roman" w:eastAsia="Times New Roman" w:hAnsi="Times New Roman" w:cs="Times New Roman"/>
-          <w:b/>
-          <w:bCs/>
-        </w:rPr>
-      </w:pPr>
-      <w:r>
-        <w:rPr>
-          <w:rFonts w:ascii="Times New Roman" w:eastAsia="Times New Roman" w:hAnsi="Times New Roman" w:cs="Times New Roman"/>
-        </w:rPr>
         <w:t xml:space="preserve"> </w:t>
       </w:r>
       <w:r>
@@ -2165,6 +2215,7 @@
         <w:rPr>
           <w:rFonts w:ascii="Times New Roman" w:eastAsia="Times New Roman" w:hAnsi="Times New Roman" w:cs="Times New Roman"/>
         </w:rPr>
+        <w:lastRenderedPageBreak/>
         <w:t>Background research</w:t>
       </w:r>
     </w:p>
@@ -2186,7 +2237,6 @@
         <w:rPr>
           <w:rFonts w:ascii="Times New Roman" w:eastAsia="Times New Roman" w:hAnsi="Times New Roman" w:cs="Times New Roman"/>
         </w:rPr>
-        <w:lastRenderedPageBreak/>
         <w:t>Research papers (at least 3 relevant to your topic / DS)</w:t>
       </w:r>
       <w:r>
@@ -2328,25 +2378,139 @@
           <w:b/>
           <w:bCs/>
         </w:rPr>
-        <w:t xml:space="preserve">RQ: Is there any correlation between </w:t>
-      </w:r>
-      <w:proofErr w:type="gramStart"/>
+        <w:t xml:space="preserve">RQ: Is there any </w:t>
+      </w:r>
       <w:r>
         <w:rPr>
           <w:rFonts w:ascii="Times New Roman" w:eastAsia="Times New Roman" w:hAnsi="Times New Roman" w:cs="Times New Roman"/>
           <w:b/>
           <w:bCs/>
         </w:rPr>
-        <w:t>Global  Average</w:t>
-      </w:r>
-      <w:proofErr w:type="gramEnd"/>
+        <w:t>difference</w:t>
+      </w:r>
       <w:r>
         <w:rPr>
           <w:rFonts w:ascii="Times New Roman" w:eastAsia="Times New Roman" w:hAnsi="Times New Roman" w:cs="Times New Roman"/>
           <w:b/>
           <w:bCs/>
         </w:rPr>
-        <w:t xml:space="preserve"> Temperature and the Year between 1961 to 2022?</w:t>
+        <w:t xml:space="preserve"> </w:t>
+      </w:r>
+      <w:r>
+        <w:rPr>
+          <w:rFonts w:ascii="Times New Roman" w:eastAsia="Times New Roman" w:hAnsi="Times New Roman" w:cs="Times New Roman"/>
+          <w:b/>
+          <w:bCs/>
+        </w:rPr>
+        <w:t xml:space="preserve">in mean </w:t>
+      </w:r>
+      <w:proofErr w:type="spellStart"/>
+      <w:r>
+        <w:rPr>
+          <w:rFonts w:ascii="Times New Roman" w:eastAsia="Times New Roman" w:hAnsi="Times New Roman" w:cs="Times New Roman"/>
+          <w:b/>
+          <w:bCs/>
+        </w:rPr>
+        <w:t xml:space="preserve">of </w:t>
+      </w:r>
+      <w:proofErr w:type="spellEnd"/>
+      <w:proofErr w:type="gramStart"/>
+      <w:r>
+        <w:rPr>
+          <w:rFonts w:ascii="Times New Roman" w:eastAsia="Times New Roman" w:hAnsi="Times New Roman" w:cs="Times New Roman"/>
+          <w:b/>
+          <w:bCs/>
+        </w:rPr>
+        <w:t>Global  Average</w:t>
+      </w:r>
+      <w:proofErr w:type="gramEnd"/>
+      <w:r>
+        <w:rPr>
+          <w:rFonts w:ascii="Times New Roman" w:eastAsia="Times New Roman" w:hAnsi="Times New Roman" w:cs="Times New Roman"/>
+          <w:b/>
+          <w:bCs/>
+        </w:rPr>
+        <w:t xml:space="preserve"> Temperature </w:t>
+      </w:r>
+      <w:r>
+        <w:rPr>
+          <w:rFonts w:ascii="Times New Roman" w:eastAsia="Times New Roman" w:hAnsi="Times New Roman" w:cs="Times New Roman"/>
+          <w:b/>
+          <w:bCs/>
+        </w:rPr>
+        <w:t xml:space="preserve">between </w:t>
+      </w:r>
+      <w:r>
+        <w:rPr>
+          <w:rFonts w:ascii="Times New Roman" w:eastAsia="Times New Roman" w:hAnsi="Times New Roman" w:cs="Times New Roman"/>
+          <w:b/>
+          <w:bCs/>
+        </w:rPr>
+        <w:t xml:space="preserve">Year 1961 -1981, </w:t>
+      </w:r>
+      <w:r>
+        <w:rPr>
+          <w:rFonts w:ascii="Times New Roman" w:eastAsia="Times New Roman" w:hAnsi="Times New Roman" w:cs="Times New Roman"/>
+          <w:b/>
+          <w:bCs/>
+        </w:rPr>
+        <w:t xml:space="preserve">Year 1982 – 2001 </w:t>
+      </w:r>
+      <w:r>
+        <w:rPr>
+          <w:rFonts w:ascii="Times New Roman" w:eastAsia="Times New Roman" w:hAnsi="Times New Roman" w:cs="Times New Roman"/>
+          <w:b/>
+          <w:bCs/>
+        </w:rPr>
+        <w:t xml:space="preserve">and </w:t>
+      </w:r>
+      <w:r>
+        <w:rPr>
+          <w:rFonts w:ascii="Times New Roman" w:eastAsia="Times New Roman" w:hAnsi="Times New Roman" w:cs="Times New Roman"/>
+          <w:b/>
+          <w:bCs/>
+        </w:rPr>
+        <w:t>Y</w:t>
+      </w:r>
+      <w:r>
+        <w:rPr>
+          <w:rFonts w:ascii="Times New Roman" w:eastAsia="Times New Roman" w:hAnsi="Times New Roman" w:cs="Times New Roman"/>
+          <w:b/>
+          <w:bCs/>
+        </w:rPr>
+        <w:t xml:space="preserve">ear </w:t>
+      </w:r>
+      <w:r>
+        <w:rPr>
+          <w:rFonts w:ascii="Times New Roman" w:eastAsia="Times New Roman" w:hAnsi="Times New Roman" w:cs="Times New Roman"/>
+          <w:b/>
+          <w:bCs/>
+        </w:rPr>
+        <w:t>200</w:t>
+      </w:r>
+      <w:r>
+        <w:rPr>
+          <w:rFonts w:ascii="Times New Roman" w:eastAsia="Times New Roman" w:hAnsi="Times New Roman" w:cs="Times New Roman"/>
+          <w:b/>
+          <w:bCs/>
+        </w:rPr>
+        <w:t>2</w:t>
+      </w:r>
+      <w:r>
+        <w:rPr>
+          <w:rFonts w:ascii="Times New Roman" w:eastAsia="Times New Roman" w:hAnsi="Times New Roman" w:cs="Times New Roman"/>
+          <w:b/>
+          <w:bCs/>
+        </w:rPr>
+        <w:t xml:space="preserve"> -</w:t>
+      </w:r>
+      <w:r>
+        <w:rPr>
+          <w:rFonts w:ascii="Times New Roman" w:eastAsia="Times New Roman" w:hAnsi="Times New Roman" w:cs="Times New Roman"/>
+          <w:b/>
+          <w:bCs/>
+        </w:rPr>
+        <w:t xml:space="preserve"> 2022?</w:t>
       </w:r>
       <w:r>
         <w:rPr>
@@ -3508,6 +3672,7 @@
         <w:rPr>
           <w:rFonts w:ascii="Times New Roman" w:eastAsia="Times New Roman" w:hAnsi="Times New Roman" w:cs="Times New Roman"/>
         </w:rPr>
+        <w:lastRenderedPageBreak/>
         <w:t>Project’s overall judgement (</w:t>
       </w:r>
       <w:r>
@@ -3538,7 +3703,6 @@
           <w:i/>
           <w:iCs/>
         </w:rPr>
-        <w:lastRenderedPageBreak/>
         <w:t xml:space="preserve">Note any </w:t>
       </w:r>
       <w:r>
@@ -4531,6 +4695,11 @@
         <w:docPartUnique/>
       </w:docPartObj>
     </w:sdtPr>
+    <w:sdtEndPr>
+      <w:rPr>
+        <w:rStyle w:val="PageNumber"/>
+      </w:rPr>
+    </w:sdtEndPr>
     <w:sdtContent>
       <w:p>
         <w:pPr>
@@ -4583,6 +4752,11 @@
         <w:docPartUnique/>
       </w:docPartObj>
     </w:sdtPr>
+    <w:sdtEndPr>
+      <w:rPr>
+        <w:rStyle w:val="PageNumber"/>
+      </w:rPr>
+    </w:sdtEndPr>
     <w:sdtContent>
       <w:p>
         <w:pPr>

</xml_diff>

<commit_message>
Added content in Research Paper Section
</commit_message>
<xml_diff>
--- a/7COM1079_Final report_template.docx
+++ b/7COM1079_Final report_template.docx
@@ -1970,7 +1970,6 @@
         </w:rPr>
         <w:t xml:space="preserve">descriptive </w:t>
       </w:r>
-      <w:proofErr w:type="gramStart"/>
       <w:r>
         <w:rPr>
           <w:rFonts w:ascii="Times New Roman" w:eastAsia="Times New Roman" w:hAnsi="Times New Roman" w:cs="Times New Roman"/>
@@ -1979,18 +1978,7 @@
           <w:lang w:eastAsia="en-GB"/>
           <w14:ligatures w14:val="none"/>
         </w:rPr>
-        <w:t>analysis</w:t>
-      </w:r>
-      <w:proofErr w:type="gramEnd"/>
-      <w:r>
-        <w:rPr>
-          <w:rFonts w:ascii="Times New Roman" w:eastAsia="Times New Roman" w:hAnsi="Times New Roman" w:cs="Times New Roman"/>
-          <w:color w:val="000000"/>
-          <w:kern w:val="0"/>
-          <w:lang w:eastAsia="en-GB"/>
-          <w14:ligatures w14:val="none"/>
-        </w:rPr>
-        <w:t xml:space="preserve"> and the missing values will be indicated by the year or region.</w:t>
+        <w:t>analysis and the missing values will be indicated by the year or region.</w:t>
       </w:r>
     </w:p>
     <w:p>
@@ -2348,8 +2336,17 @@
           <w:i/>
           <w:highlight w:val="yellow"/>
         </w:rPr>
-        <w:t xml:space="preserve"> for writing.</w:t>
-      </w:r>
+        <w:t xml:space="preserve"> for writing</w:t>
+      </w:r>
+    </w:p>
+    <w:p>
+      <w:pPr>
+        <w:pStyle w:val="ListParagraph"/>
+        <w:ind w:left="1800"/>
+        <w:rPr>
+          <w:rFonts w:ascii="Times New Roman" w:eastAsia="Times New Roman" w:hAnsi="Times New Roman" w:cs="Times New Roman"/>
+        </w:rPr>
+      </w:pPr>
       <w:r>
         <w:rPr>
           <w:rFonts w:ascii="Times New Roman" w:eastAsia="Times New Roman" w:hAnsi="Times New Roman" w:cs="Times New Roman"/>
@@ -2360,44 +2357,245 @@
     </w:p>
     <w:p>
       <w:pPr>
-        <w:rPr>
-          <w:rFonts w:ascii="Times New Roman" w:eastAsia="Times New Roman" w:hAnsi="Times New Roman" w:cs="Times New Roman"/>
-        </w:rPr>
-      </w:pPr>
-    </w:p>
-    <w:p>
-      <w:pPr>
-        <w:pStyle w:val="ListParagraph"/>
-        <w:ind w:left="1440"/>
-        <w:rPr>
-          <w:rFonts w:ascii="Times New Roman" w:eastAsia="Times New Roman" w:hAnsi="Times New Roman" w:cs="Times New Roman"/>
+        <w:ind w:firstLine="720"/>
+      </w:pPr>
+      <w:r>
+        <w:rPr>
+          <w:rFonts w:ascii="Bookman Old Style" w:hAnsi="Bookman Old Style"/>
+        </w:rPr>
+        <w:t>Climate change and global warming are more than ever such big</w:t>
+      </w:r>
+      <w:r>
+        <w:rPr>
+          <w:rFonts w:ascii="Bookman Old Style" w:hAnsi="Bookman Old Style"/>
+        </w:rPr>
+        <w:t> </w:t>
+      </w:r>
+      <w:r>
+        <w:rPr>
+          <w:rFonts w:ascii="Bookman Old Style" w:hAnsi="Bookman Old Style"/>
+        </w:rPr>
+        <w:t>challenges facing the world climate systems, humans and economies (IPCC, 2021). This article examines the issues of</w:t>
+      </w:r>
+      <w:r>
+        <w:rPr>
+          <w:rFonts w:ascii="Bookman Old Style" w:hAnsi="Bookman Old Style"/>
+        </w:rPr>
+        <w:t> </w:t>
+      </w:r>
+      <w:r>
+        <w:rPr>
+          <w:rFonts w:ascii="Bookman Old Style" w:hAnsi="Bookman Old Style"/>
+        </w:rPr>
+        <w:t>what causes, effects, and remedies. Primary factors that drive global warming include the human</w:t>
+      </w:r>
+      <w:r>
+        <w:rPr>
+          <w:rFonts w:ascii="Bookman Old Style" w:hAnsi="Bookman Old Style"/>
+        </w:rPr>
+        <w:t> </w:t>
+      </w:r>
+      <w:r>
+        <w:rPr>
+          <w:rFonts w:ascii="Bookman Old Style" w:hAnsi="Bookman Old Style"/>
+        </w:rPr>
+        <w:t xml:space="preserve">impact of greenhouse gases, deforestation, and other industrial activities (NASA, 2023). </w:t>
+      </w:r>
+    </w:p>
+    <w:p>
+      <w:pPr>
+        <w:ind w:firstLine="720"/>
+      </w:pPr>
+      <w:r>
+        <w:rPr>
+          <w:rFonts w:ascii="Bookman Old Style" w:hAnsi="Bookman Old Style"/>
+        </w:rPr>
+        <w:t>Options for</w:t>
+      </w:r>
+      <w:r>
+        <w:rPr>
+          <w:rFonts w:ascii="Bookman Old Style" w:hAnsi="Bookman Old Style"/>
+        </w:rPr>
+        <w:t> </w:t>
+      </w:r>
+      <w:r>
+        <w:rPr>
+          <w:rFonts w:ascii="Bookman Old Style" w:hAnsi="Bookman Old Style"/>
+        </w:rPr>
+        <w:t xml:space="preserve">mitigation are to switch to renewables, increase energy efficiency, use carbon capture and storage technologies, reforest and pursue sustainable urbanisation (IEA, 2022). Other adaptation actions that need to be taken include thatched roof, water-retaining ditch, and higher cold tolerance of trees and recourses in health systems; </w:t>
+      </w:r>
+      <w:proofErr w:type="spellStart"/>
+      <w:r>
+        <w:rPr>
+          <w:rFonts w:ascii="Bookman Old Style" w:hAnsi="Bookman Old Style"/>
+        </w:rPr>
+        <w:t>Outplanting</w:t>
+      </w:r>
+      <w:proofErr w:type="spellEnd"/>
+      <w:r>
+        <w:rPr>
+          <w:rFonts w:ascii="Bookman Old Style" w:hAnsi="Bookman Old Style"/>
+        </w:rPr>
+        <w:t xml:space="preserve"> satellites validations combined with protected areas other type of climate change - resistant adjustment (FAO, 2021).</w:t>
+      </w:r>
+    </w:p>
+    <w:p>
+      <w:r>
+        <w:rPr>
+          <w:rFonts w:ascii="Bookman Old Style" w:hAnsi="Bookman Old Style"/>
+        </w:rPr>
+        <w:tab/>
+        <w:t>There is evidence of significant, long-term warming trends in</w:t>
+      </w:r>
+      <w:r>
+        <w:rPr>
+          <w:rFonts w:ascii="Bookman Old Style" w:hAnsi="Bookman Old Style"/>
+        </w:rPr>
+        <w:t> </w:t>
+      </w:r>
+      <w:r>
+        <w:rPr>
+          <w:rFonts w:ascii="Bookman Old Style" w:hAnsi="Bookman Old Style"/>
+        </w:rPr>
+        <w:t xml:space="preserve">the ocean (ocean heat content from 1961 to 2022) associated with anthropogenic emissions which are stronger at higher latitudes and reaching record levels in 2022 (Cheng et al., 2023). </w:t>
+      </w:r>
+    </w:p>
+    <w:p>
+      <w:pPr>
+        <w:ind w:firstLine="720"/>
+      </w:pPr>
+      <w:r>
+        <w:rPr>
+          <w:rFonts w:ascii="Bookman Old Style" w:hAnsi="Bookman Old Style"/>
+        </w:rPr>
+        <w:t>In general, Climate change - primarily caused by humans’ addition of heat-trapping gases to the atmosphere - endangers ecosystems, economies and humanity as a whole. Bold action among nations and immediate mitigation are vital if impacts of climate change</w:t>
+      </w:r>
+      <w:r>
+        <w:rPr>
+          <w:rFonts w:ascii="Bookman Old Style" w:hAnsi="Bookman Old Style"/>
+        </w:rPr>
+        <w:t> </w:t>
+      </w:r>
+      <w:r>
+        <w:rPr>
+          <w:rFonts w:ascii="Bookman Old Style" w:hAnsi="Bookman Old Style"/>
+        </w:rPr>
+        <w:t>are to be effectively tackled (IPCC, 2021).</w:t>
+      </w:r>
+    </w:p>
+    <w:p>
+      <w:pPr>
+        <w:rPr>
+          <w:rFonts w:ascii="Bookman Old Style" w:hAnsi="Bookman Old Style"/>
+        </w:rPr>
+      </w:pPr>
+    </w:p>
+    <w:p>
+      <w:pPr>
+        <w:rPr>
+          <w:rFonts w:ascii="Bookman Old Style" w:hAnsi="Bookman Old Style"/>
           <w:b/>
           <w:bCs/>
         </w:rPr>
       </w:pPr>
       <w:r>
         <w:rPr>
-          <w:rFonts w:ascii="Times New Roman" w:eastAsia="Times New Roman" w:hAnsi="Times New Roman" w:cs="Times New Roman"/>
+          <w:rFonts w:ascii="Bookman Old Style" w:hAnsi="Bookman Old Style"/>
           <w:b/>
           <w:bCs/>
         </w:rPr>
-        <w:t xml:space="preserve">RQ: Is there any </w:t>
-      </w:r>
-      <w:r>
+        <w:t>Reference List</w:t>
+      </w:r>
+    </w:p>
+    <w:p>
+      <w:pPr>
+        <w:rPr>
+          <w:rFonts w:ascii="Bookman Old Style" w:hAnsi="Bookman Old Style"/>
+        </w:rPr>
+      </w:pPr>
+      <w:r>
+        <w:rPr>
+          <w:rFonts w:ascii="Bookman Old Style" w:hAnsi="Bookman Old Style"/>
+        </w:rPr>
+        <w:t>IPCC (2021) Sixth Assessment Report: Climate Change 2021. Intergovernmental Panel on Climate Change.</w:t>
+      </w:r>
+    </w:p>
+    <w:p>
+      <w:pPr>
+        <w:rPr>
+          <w:rFonts w:ascii="Bookman Old Style" w:hAnsi="Bookman Old Style"/>
+        </w:rPr>
+      </w:pPr>
+      <w:r>
+        <w:rPr>
+          <w:rFonts w:ascii="Bookman Old Style" w:hAnsi="Bookman Old Style"/>
+        </w:rPr>
+        <w:t>NASA (2023) Climate Change: Evidence. National Aeronautics and Space Administration.</w:t>
+      </w:r>
+    </w:p>
+    <w:p>
+      <w:pPr>
+        <w:rPr>
+          <w:rFonts w:ascii="Bookman Old Style" w:hAnsi="Bookman Old Style"/>
+        </w:rPr>
+      </w:pPr>
+      <w:r>
+        <w:rPr>
+          <w:rFonts w:ascii="Bookman Old Style" w:hAnsi="Bookman Old Style"/>
+        </w:rPr>
+        <w:t>IEA (2022) World Energy Outlook 2022. International Energy Agency.</w:t>
+      </w:r>
+    </w:p>
+    <w:p>
+      <w:pPr>
+        <w:rPr>
+          <w:rFonts w:ascii="Bookman Old Style" w:hAnsi="Bookman Old Style"/>
+        </w:rPr>
+      </w:pPr>
+      <w:r>
+        <w:rPr>
+          <w:rFonts w:ascii="Bookman Old Style" w:hAnsi="Bookman Old Style"/>
+        </w:rPr>
+        <w:t>FAO (2021) Climate Change and Agriculture. Food and Agriculture Organization.</w:t>
+      </w:r>
+    </w:p>
+    <w:p>
+      <w:pPr>
+        <w:rPr>
+          <w:rFonts w:ascii="Bookman Old Style" w:hAnsi="Bookman Old Style"/>
+        </w:rPr>
+      </w:pPr>
+      <w:r>
+        <w:rPr>
+          <w:rFonts w:ascii="Bookman Old Style" w:hAnsi="Bookman Old Style"/>
+        </w:rPr>
+        <w:t>Cheng, L. et al. (2023) Another Year of Record Heat for the Oceans. Advances in Atmospheric Sciences.</w:t>
+      </w:r>
+    </w:p>
+    <w:p>
+      <w:pPr>
+        <w:rPr>
+          <w:rFonts w:ascii="Times New Roman" w:eastAsia="Times New Roman" w:hAnsi="Times New Roman" w:cs="Times New Roman"/>
+        </w:rPr>
+      </w:pPr>
+    </w:p>
+    <w:p>
+      <w:pPr>
+        <w:pStyle w:val="ListParagraph"/>
+        <w:ind w:left="1440"/>
         <w:rPr>
           <w:rFonts w:ascii="Times New Roman" w:eastAsia="Times New Roman" w:hAnsi="Times New Roman" w:cs="Times New Roman"/>
           <w:b/>
           <w:bCs/>
         </w:rPr>
-        <w:t>difference</w:t>
-      </w:r>
+      </w:pPr>
       <w:r>
         <w:rPr>
           <w:rFonts w:ascii="Times New Roman" w:eastAsia="Times New Roman" w:hAnsi="Times New Roman" w:cs="Times New Roman"/>
           <w:b/>
           <w:bCs/>
         </w:rPr>
-        <w:t xml:space="preserve"> </w:t>
+        <w:t xml:space="preserve">RQ: Is there any </w:t>
       </w:r>
       <w:r>
         <w:rPr>
@@ -2405,25 +2603,31 @@
           <w:b/>
           <w:bCs/>
         </w:rPr>
-        <w:t xml:space="preserve">in mean of </w:t>
-      </w:r>
-      <w:proofErr w:type="gramStart"/>
+        <w:t>difference</w:t>
+      </w:r>
       <w:r>
         <w:rPr>
           <w:rFonts w:ascii="Times New Roman" w:eastAsia="Times New Roman" w:hAnsi="Times New Roman" w:cs="Times New Roman"/>
           <w:b/>
           <w:bCs/>
         </w:rPr>
-        <w:t>Global  Average</w:t>
-      </w:r>
-      <w:proofErr w:type="gramEnd"/>
+        <w:t xml:space="preserve"> </w:t>
+      </w:r>
       <w:r>
         <w:rPr>
           <w:rFonts w:ascii="Times New Roman" w:eastAsia="Times New Roman" w:hAnsi="Times New Roman" w:cs="Times New Roman"/>
           <w:b/>
           <w:bCs/>
         </w:rPr>
-        <w:t xml:space="preserve"> Temperature </w:t>
+        <w:t xml:space="preserve">in mean of </w:t>
+      </w:r>
+      <w:r>
+        <w:rPr>
+          <w:rFonts w:ascii="Times New Roman" w:eastAsia="Times New Roman" w:hAnsi="Times New Roman" w:cs="Times New Roman"/>
+          <w:b/>
+          <w:bCs/>
+        </w:rPr>
+        <w:t xml:space="preserve">Global  Average Temperature </w:t>
       </w:r>
       <w:r>
         <w:rPr>
@@ -2617,6 +2821,7 @@
         <w:rPr>
           <w:rFonts w:ascii="Times New Roman" w:eastAsia="Times New Roman" w:hAnsi="Times New Roman" w:cs="Times New Roman"/>
         </w:rPr>
+        <w:lastRenderedPageBreak/>
         <w:t>Visualisation</w:t>
       </w:r>
     </w:p>
@@ -3639,7 +3844,6 @@
         <w:rPr>
           <w:rFonts w:ascii="Times New Roman" w:eastAsia="Times New Roman" w:hAnsi="Times New Roman" w:cs="Times New Roman"/>
         </w:rPr>
-        <w:lastRenderedPageBreak/>
         <w:t>Group’s time management (</w:t>
       </w:r>
       <w:r>
@@ -4045,6 +4249,7 @@
           <w:iCs/>
           <w:highlight w:val="yellow"/>
         </w:rPr>
+        <w:lastRenderedPageBreak/>
         <w:t>Commit Message:</w:t>
       </w:r>
       <w:r>
@@ -4688,11 +4893,6 @@
         <w:docPartUnique/>
       </w:docPartObj>
     </w:sdtPr>
-    <w:sdtEndPr>
-      <w:rPr>
-        <w:rStyle w:val="PageNumber"/>
-      </w:rPr>
-    </w:sdtEndPr>
     <w:sdtContent>
       <w:p>
         <w:pPr>
@@ -4745,11 +4945,6 @@
         <w:docPartUnique/>
       </w:docPartObj>
     </w:sdtPr>
-    <w:sdtEndPr>
-      <w:rPr>
-        <w:rStyle w:val="PageNumber"/>
-      </w:rPr>
-    </w:sdtEndPr>
     <w:sdtContent>
       <w:p>
         <w:pPr>

</xml_diff>

<commit_message>
Added for research paper 2.2
</commit_message>
<xml_diff>
--- a/7COM1079_Final report_template.docx
+++ b/7COM1079_Final report_template.docx
@@ -1970,7 +1970,6 @@
         </w:rPr>
         <w:t xml:space="preserve">descriptive </w:t>
       </w:r>
-      <w:proofErr w:type="gramStart"/>
       <w:r>
         <w:rPr>
           <w:rFonts w:ascii="Times New Roman" w:eastAsia="Times New Roman" w:hAnsi="Times New Roman" w:cs="Times New Roman"/>
@@ -1979,18 +1978,7 @@
           <w:lang w:eastAsia="en-GB"/>
           <w14:ligatures w14:val="none"/>
         </w:rPr>
-        <w:t>analysis</w:t>
-      </w:r>
-      <w:proofErr w:type="gramEnd"/>
-      <w:r>
-        <w:rPr>
-          <w:rFonts w:ascii="Times New Roman" w:eastAsia="Times New Roman" w:hAnsi="Times New Roman" w:cs="Times New Roman"/>
-          <w:color w:val="000000"/>
-          <w:kern w:val="0"/>
-          <w:lang w:eastAsia="en-GB"/>
-          <w14:ligatures w14:val="none"/>
-        </w:rPr>
-        <w:t xml:space="preserve"> and the missing values will be indicated by the year or region.</w:t>
+        <w:t>analysis and the missing values will be indicated by the year or region.</w:t>
       </w:r>
     </w:p>
     <w:p>
@@ -2348,8 +2336,17 @@
           <w:i/>
           <w:highlight w:val="yellow"/>
         </w:rPr>
-        <w:t xml:space="preserve"> for writing.</w:t>
-      </w:r>
+        <w:t xml:space="preserve"> for writing</w:t>
+      </w:r>
+    </w:p>
+    <w:p>
+      <w:pPr>
+        <w:pStyle w:val="ListParagraph"/>
+        <w:ind w:left="1800"/>
+        <w:rPr>
+          <w:rFonts w:ascii="Times New Roman" w:eastAsia="Times New Roman" w:hAnsi="Times New Roman" w:cs="Times New Roman"/>
+        </w:rPr>
+      </w:pPr>
       <w:r>
         <w:rPr>
           <w:rFonts w:ascii="Times New Roman" w:eastAsia="Times New Roman" w:hAnsi="Times New Roman" w:cs="Times New Roman"/>
@@ -2360,44 +2357,245 @@
     </w:p>
     <w:p>
       <w:pPr>
-        <w:rPr>
-          <w:rFonts w:ascii="Times New Roman" w:eastAsia="Times New Roman" w:hAnsi="Times New Roman" w:cs="Times New Roman"/>
-        </w:rPr>
-      </w:pPr>
-    </w:p>
-    <w:p>
-      <w:pPr>
-        <w:pStyle w:val="ListParagraph"/>
-        <w:ind w:left="1440"/>
-        <w:rPr>
-          <w:rFonts w:ascii="Times New Roman" w:eastAsia="Times New Roman" w:hAnsi="Times New Roman" w:cs="Times New Roman"/>
+        <w:ind w:firstLine="720"/>
+      </w:pPr>
+      <w:r>
+        <w:rPr>
+          <w:rFonts w:ascii="Bookman Old Style" w:hAnsi="Bookman Old Style"/>
+        </w:rPr>
+        <w:t>Climate change and global warming are more than ever such big</w:t>
+      </w:r>
+      <w:r>
+        <w:rPr>
+          <w:rFonts w:ascii="Bookman Old Style" w:hAnsi="Bookman Old Style"/>
+        </w:rPr>
+        <w:t> </w:t>
+      </w:r>
+      <w:r>
+        <w:rPr>
+          <w:rFonts w:ascii="Bookman Old Style" w:hAnsi="Bookman Old Style"/>
+        </w:rPr>
+        <w:t>challenges facing the world climate systems, humans and economies (IPCC, 2021). This article examines the issues of</w:t>
+      </w:r>
+      <w:r>
+        <w:rPr>
+          <w:rFonts w:ascii="Bookman Old Style" w:hAnsi="Bookman Old Style"/>
+        </w:rPr>
+        <w:t> </w:t>
+      </w:r>
+      <w:r>
+        <w:rPr>
+          <w:rFonts w:ascii="Bookman Old Style" w:hAnsi="Bookman Old Style"/>
+        </w:rPr>
+        <w:t>what causes, effects, and remedies. Primary factors that drive global warming include the human</w:t>
+      </w:r>
+      <w:r>
+        <w:rPr>
+          <w:rFonts w:ascii="Bookman Old Style" w:hAnsi="Bookman Old Style"/>
+        </w:rPr>
+        <w:t> </w:t>
+      </w:r>
+      <w:r>
+        <w:rPr>
+          <w:rFonts w:ascii="Bookman Old Style" w:hAnsi="Bookman Old Style"/>
+        </w:rPr>
+        <w:t xml:space="preserve">impact of greenhouse gases, deforestation, and other industrial activities (NASA, 2023). </w:t>
+      </w:r>
+    </w:p>
+    <w:p>
+      <w:pPr>
+        <w:ind w:firstLine="720"/>
+      </w:pPr>
+      <w:r>
+        <w:rPr>
+          <w:rFonts w:ascii="Bookman Old Style" w:hAnsi="Bookman Old Style"/>
+        </w:rPr>
+        <w:t>Options for</w:t>
+      </w:r>
+      <w:r>
+        <w:rPr>
+          <w:rFonts w:ascii="Bookman Old Style" w:hAnsi="Bookman Old Style"/>
+        </w:rPr>
+        <w:t> </w:t>
+      </w:r>
+      <w:r>
+        <w:rPr>
+          <w:rFonts w:ascii="Bookman Old Style" w:hAnsi="Bookman Old Style"/>
+        </w:rPr>
+        <w:t xml:space="preserve">mitigation are to switch to renewables, increase energy efficiency, use carbon capture and storage technologies, reforest and pursue sustainable urbanisation (IEA, 2022). Other adaptation actions that need to be taken include thatched roof, water-retaining ditch, and higher cold tolerance of trees and recourses in health systems; </w:t>
+      </w:r>
+      <w:proofErr w:type="spellStart"/>
+      <w:r>
+        <w:rPr>
+          <w:rFonts w:ascii="Bookman Old Style" w:hAnsi="Bookman Old Style"/>
+        </w:rPr>
+        <w:t>Outplanting</w:t>
+      </w:r>
+      <w:proofErr w:type="spellEnd"/>
+      <w:r>
+        <w:rPr>
+          <w:rFonts w:ascii="Bookman Old Style" w:hAnsi="Bookman Old Style"/>
+        </w:rPr>
+        <w:t xml:space="preserve"> satellites validations combined with protected areas other type of climate change - resistant adjustment (FAO, 2021).</w:t>
+      </w:r>
+    </w:p>
+    <w:p>
+      <w:r>
+        <w:rPr>
+          <w:rFonts w:ascii="Bookman Old Style" w:hAnsi="Bookman Old Style"/>
+        </w:rPr>
+        <w:tab/>
+        <w:t>There is evidence of significant, long-term warming trends in</w:t>
+      </w:r>
+      <w:r>
+        <w:rPr>
+          <w:rFonts w:ascii="Bookman Old Style" w:hAnsi="Bookman Old Style"/>
+        </w:rPr>
+        <w:t> </w:t>
+      </w:r>
+      <w:r>
+        <w:rPr>
+          <w:rFonts w:ascii="Bookman Old Style" w:hAnsi="Bookman Old Style"/>
+        </w:rPr>
+        <w:t xml:space="preserve">the ocean (ocean heat content from 1961 to 2022) associated with anthropogenic emissions which are stronger at higher latitudes and reaching record levels in 2022 (Cheng et al., 2023). </w:t>
+      </w:r>
+    </w:p>
+    <w:p>
+      <w:pPr>
+        <w:ind w:firstLine="720"/>
+      </w:pPr>
+      <w:r>
+        <w:rPr>
+          <w:rFonts w:ascii="Bookman Old Style" w:hAnsi="Bookman Old Style"/>
+        </w:rPr>
+        <w:t>In general, Climate change - primarily caused by humans’ addition of heat-trapping gases to the atmosphere - endangers ecosystems, economies and humanity as a whole. Bold action among nations and immediate mitigation are vital if impacts of climate change</w:t>
+      </w:r>
+      <w:r>
+        <w:rPr>
+          <w:rFonts w:ascii="Bookman Old Style" w:hAnsi="Bookman Old Style"/>
+        </w:rPr>
+        <w:t> </w:t>
+      </w:r>
+      <w:r>
+        <w:rPr>
+          <w:rFonts w:ascii="Bookman Old Style" w:hAnsi="Bookman Old Style"/>
+        </w:rPr>
+        <w:t>are to be effectively tackled (IPCC, 2021).</w:t>
+      </w:r>
+    </w:p>
+    <w:p>
+      <w:pPr>
+        <w:rPr>
+          <w:rFonts w:ascii="Bookman Old Style" w:hAnsi="Bookman Old Style"/>
+        </w:rPr>
+      </w:pPr>
+    </w:p>
+    <w:p>
+      <w:pPr>
+        <w:rPr>
+          <w:rFonts w:ascii="Bookman Old Style" w:hAnsi="Bookman Old Style"/>
           <w:b/>
           <w:bCs/>
         </w:rPr>
       </w:pPr>
       <w:r>
         <w:rPr>
-          <w:rFonts w:ascii="Times New Roman" w:eastAsia="Times New Roman" w:hAnsi="Times New Roman" w:cs="Times New Roman"/>
+          <w:rFonts w:ascii="Bookman Old Style" w:hAnsi="Bookman Old Style"/>
           <w:b/>
           <w:bCs/>
         </w:rPr>
-        <w:t xml:space="preserve">RQ: Is there any </w:t>
-      </w:r>
-      <w:r>
+        <w:t>Reference List</w:t>
+      </w:r>
+    </w:p>
+    <w:p>
+      <w:pPr>
+        <w:rPr>
+          <w:rFonts w:ascii="Bookman Old Style" w:hAnsi="Bookman Old Style"/>
+        </w:rPr>
+      </w:pPr>
+      <w:r>
+        <w:rPr>
+          <w:rFonts w:ascii="Bookman Old Style" w:hAnsi="Bookman Old Style"/>
+        </w:rPr>
+        <w:t>IPCC (2021) Sixth Assessment Report: Climate Change 2021. Intergovernmental Panel on Climate Change.</w:t>
+      </w:r>
+    </w:p>
+    <w:p>
+      <w:pPr>
+        <w:rPr>
+          <w:rFonts w:ascii="Bookman Old Style" w:hAnsi="Bookman Old Style"/>
+        </w:rPr>
+      </w:pPr>
+      <w:r>
+        <w:rPr>
+          <w:rFonts w:ascii="Bookman Old Style" w:hAnsi="Bookman Old Style"/>
+        </w:rPr>
+        <w:t>NASA (2023) Climate Change: Evidence. National Aeronautics and Space Administration.</w:t>
+      </w:r>
+    </w:p>
+    <w:p>
+      <w:pPr>
+        <w:rPr>
+          <w:rFonts w:ascii="Bookman Old Style" w:hAnsi="Bookman Old Style"/>
+        </w:rPr>
+      </w:pPr>
+      <w:r>
+        <w:rPr>
+          <w:rFonts w:ascii="Bookman Old Style" w:hAnsi="Bookman Old Style"/>
+        </w:rPr>
+        <w:t>IEA (2022) World Energy Outlook 2022. International Energy Agency.</w:t>
+      </w:r>
+    </w:p>
+    <w:p>
+      <w:pPr>
+        <w:rPr>
+          <w:rFonts w:ascii="Bookman Old Style" w:hAnsi="Bookman Old Style"/>
+        </w:rPr>
+      </w:pPr>
+      <w:r>
+        <w:rPr>
+          <w:rFonts w:ascii="Bookman Old Style" w:hAnsi="Bookman Old Style"/>
+        </w:rPr>
+        <w:t>FAO (2021) Climate Change and Agriculture. Food and Agriculture Organization.</w:t>
+      </w:r>
+    </w:p>
+    <w:p>
+      <w:pPr>
+        <w:rPr>
+          <w:rFonts w:ascii="Bookman Old Style" w:hAnsi="Bookman Old Style"/>
+        </w:rPr>
+      </w:pPr>
+      <w:r>
+        <w:rPr>
+          <w:rFonts w:ascii="Bookman Old Style" w:hAnsi="Bookman Old Style"/>
+        </w:rPr>
+        <w:t>Cheng, L. et al. (2023) Another Year of Record Heat for the Oceans. Advances in Atmospheric Sciences.</w:t>
+      </w:r>
+    </w:p>
+    <w:p>
+      <w:pPr>
+        <w:rPr>
+          <w:rFonts w:ascii="Times New Roman" w:eastAsia="Times New Roman" w:hAnsi="Times New Roman" w:cs="Times New Roman"/>
+        </w:rPr>
+      </w:pPr>
+    </w:p>
+    <w:p>
+      <w:pPr>
+        <w:pStyle w:val="ListParagraph"/>
+        <w:ind w:left="1440"/>
         <w:rPr>
           <w:rFonts w:ascii="Times New Roman" w:eastAsia="Times New Roman" w:hAnsi="Times New Roman" w:cs="Times New Roman"/>
           <w:b/>
           <w:bCs/>
         </w:rPr>
-        <w:t>difference</w:t>
-      </w:r>
+      </w:pPr>
       <w:r>
         <w:rPr>
           <w:rFonts w:ascii="Times New Roman" w:eastAsia="Times New Roman" w:hAnsi="Times New Roman" w:cs="Times New Roman"/>
           <w:b/>
           <w:bCs/>
         </w:rPr>
-        <w:t xml:space="preserve"> </w:t>
+        <w:t xml:space="preserve">RQ: Is there any </w:t>
       </w:r>
       <w:r>
         <w:rPr>
@@ -2405,25 +2603,31 @@
           <w:b/>
           <w:bCs/>
         </w:rPr>
-        <w:t xml:space="preserve">in mean of </w:t>
-      </w:r>
-      <w:proofErr w:type="gramStart"/>
+        <w:t>difference</w:t>
+      </w:r>
       <w:r>
         <w:rPr>
           <w:rFonts w:ascii="Times New Roman" w:eastAsia="Times New Roman" w:hAnsi="Times New Roman" w:cs="Times New Roman"/>
           <w:b/>
           <w:bCs/>
         </w:rPr>
-        <w:t>Global  Average</w:t>
-      </w:r>
-      <w:proofErr w:type="gramEnd"/>
+        <w:t xml:space="preserve"> </w:t>
+      </w:r>
       <w:r>
         <w:rPr>
           <w:rFonts w:ascii="Times New Roman" w:eastAsia="Times New Roman" w:hAnsi="Times New Roman" w:cs="Times New Roman"/>
           <w:b/>
           <w:bCs/>
         </w:rPr>
-        <w:t xml:space="preserve"> Temperature </w:t>
+        <w:t xml:space="preserve">in mean of </w:t>
+      </w:r>
+      <w:r>
+        <w:rPr>
+          <w:rFonts w:ascii="Times New Roman" w:eastAsia="Times New Roman" w:hAnsi="Times New Roman" w:cs="Times New Roman"/>
+          <w:b/>
+          <w:bCs/>
+        </w:rPr>
+        <w:t xml:space="preserve">Global  Average Temperature </w:t>
       </w:r>
       <w:r>
         <w:rPr>
@@ -2617,6 +2821,7 @@
         <w:rPr>
           <w:rFonts w:ascii="Times New Roman" w:eastAsia="Times New Roman" w:hAnsi="Times New Roman" w:cs="Times New Roman"/>
         </w:rPr>
+        <w:lastRenderedPageBreak/>
         <w:t>Visualisation</w:t>
       </w:r>
     </w:p>
@@ -3639,7 +3844,6 @@
         <w:rPr>
           <w:rFonts w:ascii="Times New Roman" w:eastAsia="Times New Roman" w:hAnsi="Times New Roman" w:cs="Times New Roman"/>
         </w:rPr>
-        <w:lastRenderedPageBreak/>
         <w:t>Group’s time management (</w:t>
       </w:r>
       <w:r>
@@ -4045,6 +4249,7 @@
           <w:iCs/>
           <w:highlight w:val="yellow"/>
         </w:rPr>
+        <w:lastRenderedPageBreak/>
         <w:t>Commit Message:</w:t>
       </w:r>
       <w:r>
@@ -4688,11 +4893,6 @@
         <w:docPartUnique/>
       </w:docPartObj>
     </w:sdtPr>
-    <w:sdtEndPr>
-      <w:rPr>
-        <w:rStyle w:val="PageNumber"/>
-      </w:rPr>
-    </w:sdtEndPr>
     <w:sdtContent>
       <w:p>
         <w:pPr>
@@ -4745,11 +4945,6 @@
         <w:docPartUnique/>
       </w:docPartObj>
     </w:sdtPr>
-    <w:sdtEndPr>
-      <w:rPr>
-        <w:rStyle w:val="PageNumber"/>
-      </w:rPr>
-    </w:sdtEndPr>
     <w:sdtContent>
       <w:p>
         <w:pPr>

</xml_diff>

<commit_message>
Change in research paper section 2.2
</commit_message>
<xml_diff>
--- a/7COM1079_Final report_template.docx
+++ b/7COM1079_Final report_template.docx
@@ -2347,155 +2347,217 @@
           <w:rFonts w:ascii="Times New Roman" w:eastAsia="Times New Roman" w:hAnsi="Times New Roman" w:cs="Times New Roman"/>
         </w:rPr>
       </w:pPr>
-      <w:r>
-        <w:rPr>
-          <w:rFonts w:ascii="Times New Roman" w:eastAsia="Times New Roman" w:hAnsi="Times New Roman" w:cs="Times New Roman"/>
-          <w:i/>
-        </w:rPr>
-        <w:t xml:space="preserve"> </w:t>
-      </w:r>
-    </w:p>
-    <w:p>
-      <w:pPr>
-        <w:ind w:firstLine="720"/>
+    </w:p>
+    <w:p>
+      <w:pPr>
+        <w:pStyle w:val="ListParagraph"/>
+        <w:numPr>
+          <w:ilvl w:val="0"/>
+          <w:numId w:val="38"/>
+        </w:numPr>
+        <w:rPr>
+          <w:sz w:val="20"/>
+          <w:szCs w:val="20"/>
+        </w:rPr>
       </w:pPr>
       <w:r>
         <w:rPr>
           <w:rFonts w:ascii="Bookman Old Style" w:hAnsi="Bookman Old Style"/>
+          <w:sz w:val="20"/>
+          <w:szCs w:val="20"/>
         </w:rPr>
         <w:t>Climate change and global warming are more than ever such big</w:t>
       </w:r>
       <w:r>
         <w:rPr>
+          <w:sz w:val="20"/>
+          <w:szCs w:val="20"/>
+        </w:rPr>
+        <w:t> </w:t>
+      </w:r>
+      <w:r>
+        <w:rPr>
           <w:rFonts w:ascii="Bookman Old Style" w:hAnsi="Bookman Old Style"/>
+          <w:sz w:val="20"/>
+          <w:szCs w:val="20"/>
+        </w:rPr>
+        <w:t>challenges facing the world climate systems, humans and economies (IPCC, 2021). This article examines the issues of</w:t>
+      </w:r>
+      <w:r>
+        <w:rPr>
+          <w:sz w:val="20"/>
+          <w:szCs w:val="20"/>
         </w:rPr>
         <w:t> </w:t>
       </w:r>
       <w:r>
         <w:rPr>
           <w:rFonts w:ascii="Bookman Old Style" w:hAnsi="Bookman Old Style"/>
-        </w:rPr>
-        <w:t>challenges facing the world climate systems, humans and economies (IPCC, 2021). This article examines the issues of</w:t>
+          <w:sz w:val="20"/>
+          <w:szCs w:val="20"/>
+        </w:rPr>
+        <w:t>what causes, effects, and remedies. Primary factors that drive global warming include the human</w:t>
+      </w:r>
+      <w:r>
+        <w:rPr>
+          <w:sz w:val="20"/>
+          <w:szCs w:val="20"/>
+        </w:rPr>
+        <w:t> </w:t>
       </w:r>
       <w:r>
         <w:rPr>
           <w:rFonts w:ascii="Bookman Old Style" w:hAnsi="Bookman Old Style"/>
+          <w:sz w:val="20"/>
+          <w:szCs w:val="20"/>
+        </w:rPr>
+        <w:t xml:space="preserve">impact of greenhouse gases, deforestation, and other industrial activities (NASA, 2023). </w:t>
+      </w:r>
+    </w:p>
+    <w:p>
+      <w:pPr>
+        <w:pStyle w:val="ListParagraph"/>
+        <w:numPr>
+          <w:ilvl w:val="0"/>
+          <w:numId w:val="38"/>
+        </w:numPr>
+        <w:rPr>
+          <w:sz w:val="20"/>
+          <w:szCs w:val="20"/>
+        </w:rPr>
+      </w:pPr>
+      <w:r>
+        <w:rPr>
+          <w:rFonts w:ascii="Bookman Old Style" w:hAnsi="Bookman Old Style"/>
+          <w:sz w:val="20"/>
+          <w:szCs w:val="20"/>
+        </w:rPr>
+        <w:t>Options for</w:t>
+      </w:r>
+      <w:r>
+        <w:rPr>
+          <w:sz w:val="20"/>
+          <w:szCs w:val="20"/>
         </w:rPr>
         <w:t> </w:t>
       </w:r>
       <w:r>
         <w:rPr>
           <w:rFonts w:ascii="Bookman Old Style" w:hAnsi="Bookman Old Style"/>
-        </w:rPr>
-        <w:t>what causes, effects, and remedies. Primary factors that drive global warming include the human</w:t>
-      </w:r>
+          <w:sz w:val="20"/>
+          <w:szCs w:val="20"/>
+        </w:rPr>
+        <w:t xml:space="preserve">mitigation are to switch to renewables, increase energy efficiency, use carbon capture and storage technologies, reforest and pursue sustainable urbanisation (IEA, 2022). Other adaptation actions that need to be taken include thatched roof, water-retaining ditch, and higher cold tolerance of trees and recourses in health systems; </w:t>
+      </w:r>
+      <w:proofErr w:type="spellStart"/>
       <w:r>
         <w:rPr>
           <w:rFonts w:ascii="Bookman Old Style" w:hAnsi="Bookman Old Style"/>
+          <w:sz w:val="20"/>
+          <w:szCs w:val="20"/>
+        </w:rPr>
+        <w:t>Outplanting</w:t>
+      </w:r>
+      <w:proofErr w:type="spellEnd"/>
+      <w:r>
+        <w:rPr>
+          <w:rFonts w:ascii="Bookman Old Style" w:hAnsi="Bookman Old Style"/>
+          <w:sz w:val="20"/>
+          <w:szCs w:val="20"/>
+        </w:rPr>
+        <w:t xml:space="preserve"> satellites validations combined with protected areas other type of climate change - resistant adjustment (FAO, 2021).</w:t>
+      </w:r>
+    </w:p>
+    <w:p>
+      <w:pPr>
+        <w:pStyle w:val="ListParagraph"/>
+        <w:numPr>
+          <w:ilvl w:val="0"/>
+          <w:numId w:val="38"/>
+        </w:numPr>
+        <w:rPr>
+          <w:sz w:val="20"/>
+          <w:szCs w:val="20"/>
+        </w:rPr>
+      </w:pPr>
+      <w:r>
+        <w:rPr>
+          <w:rFonts w:ascii="Bookman Old Style" w:hAnsi="Bookman Old Style"/>
+          <w:sz w:val="20"/>
+          <w:szCs w:val="20"/>
+        </w:rPr>
+        <w:t>There is evidence of significant, long-term warming trends in</w:t>
+      </w:r>
+      <w:r>
+        <w:rPr>
+          <w:sz w:val="20"/>
+          <w:szCs w:val="20"/>
         </w:rPr>
         <w:t> </w:t>
       </w:r>
       <w:r>
         <w:rPr>
           <w:rFonts w:ascii="Bookman Old Style" w:hAnsi="Bookman Old Style"/>
-        </w:rPr>
-        <w:t xml:space="preserve">impact of greenhouse gases, deforestation, and other industrial activities (NASA, 2023). </w:t>
-      </w:r>
-    </w:p>
-    <w:p>
-      <w:pPr>
-        <w:ind w:firstLine="720"/>
+          <w:sz w:val="20"/>
+          <w:szCs w:val="20"/>
+        </w:rPr>
+        <w:t xml:space="preserve">the ocean (ocean heat content from 1961 to 2022) associated with anthropogenic emissions which are stronger at higher latitudes and reaching record levels in 2022 (Cheng et al., 2023). </w:t>
+      </w:r>
+    </w:p>
+    <w:p>
+      <w:pPr>
+        <w:pStyle w:val="ListParagraph"/>
+        <w:numPr>
+          <w:ilvl w:val="0"/>
+          <w:numId w:val="38"/>
+        </w:numPr>
+        <w:rPr>
+          <w:sz w:val="20"/>
+          <w:szCs w:val="20"/>
+        </w:rPr>
       </w:pPr>
       <w:r>
         <w:rPr>
           <w:rFonts w:ascii="Bookman Old Style" w:hAnsi="Bookman Old Style"/>
-        </w:rPr>
-        <w:t>Options for</w:t>
+          <w:sz w:val="20"/>
+          <w:szCs w:val="20"/>
+        </w:rPr>
+        <w:t>In general, Climate change - primarily caused by humans’ addition of heat-trapping gases to the atmosphere - endangers ecosystems, economies and humanity as a whole. Bold action among nations and immediate mitigation are vital if impacts of climate change</w:t>
+      </w:r>
+      <w:r>
+        <w:rPr>
+          <w:sz w:val="20"/>
+          <w:szCs w:val="20"/>
+        </w:rPr>
+        <w:t> </w:t>
       </w:r>
       <w:r>
         <w:rPr>
           <w:rFonts w:ascii="Bookman Old Style" w:hAnsi="Bookman Old Style"/>
-        </w:rPr>
-        <w:t> </w:t>
-      </w:r>
-      <w:r>
+          <w:sz w:val="20"/>
+          <w:szCs w:val="20"/>
+        </w:rPr>
+        <w:t>are to be effectively tackled (IPCC, 2021).</w:t>
+      </w:r>
+    </w:p>
+    <w:p>
+      <w:pPr>
         <w:rPr>
           <w:rFonts w:ascii="Bookman Old Style" w:hAnsi="Bookman Old Style"/>
-        </w:rPr>
-        <w:t xml:space="preserve">mitigation are to switch to renewables, increase energy efficiency, use carbon capture and storage technologies, reforest and pursue sustainable urbanisation (IEA, 2022). Other adaptation actions that need to be taken include thatched roof, water-retaining ditch, and higher cold tolerance of trees and recourses in health systems; </w:t>
-      </w:r>
-      <w:proofErr w:type="spellStart"/>
-      <w:r>
-        <w:rPr>
-          <w:rFonts w:ascii="Bookman Old Style" w:hAnsi="Bookman Old Style"/>
-        </w:rPr>
-        <w:t>Outplanting</w:t>
-      </w:r>
-      <w:proofErr w:type="spellEnd"/>
-      <w:r>
-        <w:rPr>
-          <w:rFonts w:ascii="Bookman Old Style" w:hAnsi="Bookman Old Style"/>
-        </w:rPr>
-        <w:t xml:space="preserve"> satellites validations combined with protected areas other type of climate change - resistant adjustment (FAO, 2021).</w:t>
-      </w:r>
-    </w:p>
-    <w:p>
-      <w:r>
-        <w:rPr>
-          <w:rFonts w:ascii="Bookman Old Style" w:hAnsi="Bookman Old Style"/>
-        </w:rPr>
-        <w:tab/>
-        <w:t>There is evidence of significant, long-term warming trends in</w:t>
-      </w:r>
-      <w:r>
-        <w:rPr>
-          <w:rFonts w:ascii="Bookman Old Style" w:hAnsi="Bookman Old Style"/>
-        </w:rPr>
-        <w:t> </w:t>
-      </w:r>
-      <w:r>
-        <w:rPr>
-          <w:rFonts w:ascii="Bookman Old Style" w:hAnsi="Bookman Old Style"/>
-        </w:rPr>
-        <w:t xml:space="preserve">the ocean (ocean heat content from 1961 to 2022) associated with anthropogenic emissions which are stronger at higher latitudes and reaching record levels in 2022 (Cheng et al., 2023). </w:t>
-      </w:r>
-    </w:p>
-    <w:p>
-      <w:pPr>
-        <w:ind w:firstLine="720"/>
-      </w:pPr>
-      <w:r>
-        <w:rPr>
-          <w:rFonts w:ascii="Bookman Old Style" w:hAnsi="Bookman Old Style"/>
-        </w:rPr>
-        <w:t>In general, Climate change - primarily caused by humans’ addition of heat-trapping gases to the atmosphere - endangers ecosystems, economies and humanity as a whole. Bold action among nations and immediate mitigation are vital if impacts of climate change</w:t>
-      </w:r>
-      <w:r>
-        <w:rPr>
-          <w:rFonts w:ascii="Bookman Old Style" w:hAnsi="Bookman Old Style"/>
-        </w:rPr>
-        <w:t> </w:t>
-      </w:r>
-      <w:r>
-        <w:rPr>
-          <w:rFonts w:ascii="Bookman Old Style" w:hAnsi="Bookman Old Style"/>
-        </w:rPr>
-        <w:t>are to be effectively tackled (IPCC, 2021).</w:t>
-      </w:r>
-    </w:p>
-    <w:p>
-      <w:pPr>
-        <w:rPr>
-          <w:rFonts w:ascii="Bookman Old Style" w:hAnsi="Bookman Old Style"/>
-        </w:rPr>
-      </w:pPr>
-    </w:p>
-    <w:p>
-      <w:pPr>
+          <w:sz w:val="20"/>
+          <w:szCs w:val="20"/>
+        </w:rPr>
+      </w:pPr>
+    </w:p>
+    <w:p>
+      <w:pPr>
+        <w:ind w:left="360" w:firstLine="720"/>
         <w:rPr>
           <w:rFonts w:ascii="Bookman Old Style" w:hAnsi="Bookman Old Style"/>
           <w:b/>
           <w:bCs/>
+          <w:sz w:val="20"/>
+          <w:szCs w:val="20"/>
         </w:rPr>
       </w:pPr>
       <w:r>
@@ -2503,71 +2565,118 @@
           <w:rFonts w:ascii="Bookman Old Style" w:hAnsi="Bookman Old Style"/>
           <w:b/>
           <w:bCs/>
+          <w:sz w:val="20"/>
+          <w:szCs w:val="20"/>
         </w:rPr>
         <w:t>Reference List</w:t>
       </w:r>
     </w:p>
     <w:p>
       <w:pPr>
+        <w:pStyle w:val="ListParagraph"/>
+        <w:numPr>
+          <w:ilvl w:val="1"/>
+          <w:numId w:val="38"/>
+        </w:numPr>
         <w:rPr>
           <w:rFonts w:ascii="Bookman Old Style" w:hAnsi="Bookman Old Style"/>
+          <w:sz w:val="20"/>
+          <w:szCs w:val="20"/>
         </w:rPr>
       </w:pPr>
       <w:r>
         <w:rPr>
           <w:rFonts w:ascii="Bookman Old Style" w:hAnsi="Bookman Old Style"/>
+          <w:sz w:val="20"/>
+          <w:szCs w:val="20"/>
         </w:rPr>
         <w:t>IPCC (2021) Sixth Assessment Report: Climate Change 2021. Intergovernmental Panel on Climate Change.</w:t>
       </w:r>
     </w:p>
     <w:p>
       <w:pPr>
+        <w:pStyle w:val="ListParagraph"/>
+        <w:numPr>
+          <w:ilvl w:val="1"/>
+          <w:numId w:val="38"/>
+        </w:numPr>
         <w:rPr>
           <w:rFonts w:ascii="Bookman Old Style" w:hAnsi="Bookman Old Style"/>
+          <w:sz w:val="20"/>
+          <w:szCs w:val="20"/>
         </w:rPr>
       </w:pPr>
       <w:r>
         <w:rPr>
           <w:rFonts w:ascii="Bookman Old Style" w:hAnsi="Bookman Old Style"/>
+          <w:sz w:val="20"/>
+          <w:szCs w:val="20"/>
         </w:rPr>
         <w:t>NASA (2023) Climate Change: Evidence. National Aeronautics and Space Administration.</w:t>
       </w:r>
     </w:p>
     <w:p>
       <w:pPr>
+        <w:pStyle w:val="ListParagraph"/>
+        <w:numPr>
+          <w:ilvl w:val="1"/>
+          <w:numId w:val="38"/>
+        </w:numPr>
         <w:rPr>
           <w:rFonts w:ascii="Bookman Old Style" w:hAnsi="Bookman Old Style"/>
+          <w:sz w:val="20"/>
+          <w:szCs w:val="20"/>
         </w:rPr>
       </w:pPr>
       <w:r>
         <w:rPr>
           <w:rFonts w:ascii="Bookman Old Style" w:hAnsi="Bookman Old Style"/>
+          <w:sz w:val="20"/>
+          <w:szCs w:val="20"/>
         </w:rPr>
         <w:t>IEA (2022) World Energy Outlook 2022. International Energy Agency.</w:t>
       </w:r>
     </w:p>
     <w:p>
       <w:pPr>
+        <w:pStyle w:val="ListParagraph"/>
+        <w:numPr>
+          <w:ilvl w:val="1"/>
+          <w:numId w:val="38"/>
+        </w:numPr>
         <w:rPr>
           <w:rFonts w:ascii="Bookman Old Style" w:hAnsi="Bookman Old Style"/>
+          <w:sz w:val="20"/>
+          <w:szCs w:val="20"/>
         </w:rPr>
       </w:pPr>
       <w:r>
         <w:rPr>
           <w:rFonts w:ascii="Bookman Old Style" w:hAnsi="Bookman Old Style"/>
+          <w:sz w:val="20"/>
+          <w:szCs w:val="20"/>
         </w:rPr>
         <w:t>FAO (2021) Climate Change and Agriculture. Food and Agriculture Organization.</w:t>
       </w:r>
     </w:p>
     <w:p>
       <w:pPr>
+        <w:pStyle w:val="ListParagraph"/>
+        <w:numPr>
+          <w:ilvl w:val="1"/>
+          <w:numId w:val="38"/>
+        </w:numPr>
         <w:rPr>
           <w:rFonts w:ascii="Bookman Old Style" w:hAnsi="Bookman Old Style"/>
+          <w:sz w:val="20"/>
+          <w:szCs w:val="20"/>
         </w:rPr>
       </w:pPr>
       <w:r>
         <w:rPr>
           <w:rFonts w:ascii="Bookman Old Style" w:hAnsi="Bookman Old Style"/>
+          <w:sz w:val="20"/>
+          <w:szCs w:val="20"/>
         </w:rPr>
         <w:t>Cheng, L. et al. (2023) Another Year of Record Heat for the Oceans. Advances in Atmospheric Sciences.</w:t>
       </w:r>
@@ -2576,13 +2685,13 @@
       <w:pPr>
         <w:rPr>
           <w:rFonts w:ascii="Times New Roman" w:eastAsia="Times New Roman" w:hAnsi="Times New Roman" w:cs="Times New Roman"/>
-        </w:rPr>
-      </w:pPr>
-    </w:p>
-    <w:p>
-      <w:pPr>
-        <w:pStyle w:val="ListParagraph"/>
-        <w:ind w:left="1440"/>
+          <w:sz w:val="20"/>
+          <w:szCs w:val="20"/>
+        </w:rPr>
+      </w:pPr>
+    </w:p>
+    <w:p>
+      <w:pPr>
         <w:rPr>
           <w:rFonts w:ascii="Times New Roman" w:eastAsia="Times New Roman" w:hAnsi="Times New Roman" w:cs="Times New Roman"/>
           <w:b/>
@@ -2621,21 +2730,23 @@
         </w:rPr>
         <w:t xml:space="preserve">in mean of </w:t>
       </w:r>
+      <w:proofErr w:type="gramStart"/>
       <w:r>
         <w:rPr>
           <w:rFonts w:ascii="Times New Roman" w:eastAsia="Times New Roman" w:hAnsi="Times New Roman" w:cs="Times New Roman"/>
           <w:b/>
           <w:bCs/>
         </w:rPr>
-        <w:t xml:space="preserve">Global  Average Temperature </w:t>
-      </w:r>
+        <w:t>Global  Average</w:t>
+      </w:r>
+      <w:proofErr w:type="gramEnd"/>
       <w:r>
         <w:rPr>
           <w:rFonts w:ascii="Times New Roman" w:eastAsia="Times New Roman" w:hAnsi="Times New Roman" w:cs="Times New Roman"/>
           <w:b/>
           <w:bCs/>
         </w:rPr>
-        <w:t xml:space="preserve">between </w:t>
+        <w:t xml:space="preserve"> Temperature </w:t>
       </w:r>
       <w:r>
         <w:rPr>
@@ -2643,7 +2754,7 @@
           <w:b/>
           <w:bCs/>
         </w:rPr>
-        <w:t xml:space="preserve">Year 1961 -1981, </w:t>
+        <w:t xml:space="preserve">between </w:t>
       </w:r>
       <w:r>
         <w:rPr>
@@ -2651,7 +2762,7 @@
           <w:b/>
           <w:bCs/>
         </w:rPr>
-        <w:t xml:space="preserve">Year 1982 – 2001 </w:t>
+        <w:t xml:space="preserve">Year 1961 -1981, </w:t>
       </w:r>
       <w:r>
         <w:rPr>
@@ -2659,7 +2770,7 @@
           <w:b/>
           <w:bCs/>
         </w:rPr>
-        <w:t xml:space="preserve">and </w:t>
+        <w:t xml:space="preserve">Year 1982 – 2001 </w:t>
       </w:r>
       <w:r>
         <w:rPr>
@@ -2667,7 +2778,7 @@
           <w:b/>
           <w:bCs/>
         </w:rPr>
-        <w:t>Y</w:t>
+        <w:t xml:space="preserve">and </w:t>
       </w:r>
       <w:r>
         <w:rPr>
@@ -2675,7 +2786,7 @@
           <w:b/>
           <w:bCs/>
         </w:rPr>
-        <w:t xml:space="preserve">ear </w:t>
+        <w:t>Y</w:t>
       </w:r>
       <w:r>
         <w:rPr>
@@ -2683,7 +2794,7 @@
           <w:b/>
           <w:bCs/>
         </w:rPr>
-        <w:t>200</w:t>
+        <w:t xml:space="preserve">ear </w:t>
       </w:r>
       <w:r>
         <w:rPr>
@@ -2691,7 +2802,7 @@
           <w:b/>
           <w:bCs/>
         </w:rPr>
-        <w:t>2</w:t>
+        <w:t>200</w:t>
       </w:r>
       <w:r>
         <w:rPr>
@@ -2699,7 +2810,7 @@
           <w:b/>
           <w:bCs/>
         </w:rPr>
-        <w:t xml:space="preserve"> -</w:t>
+        <w:t>2</w:t>
       </w:r>
       <w:r>
         <w:rPr>
@@ -2707,7 +2818,7 @@
           <w:b/>
           <w:bCs/>
         </w:rPr>
-        <w:t xml:space="preserve"> 2022?</w:t>
+        <w:t xml:space="preserve"> -</w:t>
       </w:r>
       <w:r>
         <w:rPr>
@@ -2715,13 +2826,19 @@
           <w:b/>
           <w:bCs/>
         </w:rPr>
+        <w:t xml:space="preserve"> 2022?</w:t>
+      </w:r>
+      <w:r>
+        <w:rPr>
+          <w:rFonts w:ascii="Times New Roman" w:eastAsia="Times New Roman" w:hAnsi="Times New Roman" w:cs="Times New Roman"/>
+          <w:b/>
+          <w:bCs/>
+        </w:rPr>
         <w:t xml:space="preserve"> </w:t>
       </w:r>
     </w:p>
     <w:p>
       <w:pPr>
-        <w:pStyle w:val="ListParagraph"/>
-        <w:ind w:left="1440"/>
         <w:rPr>
           <w:rFonts w:ascii="Times New Roman" w:eastAsia="Times New Roman" w:hAnsi="Times New Roman" w:cs="Times New Roman"/>
           <w:b/>
@@ -2763,6 +2880,8 @@
         <w:ind w:hanging="720"/>
         <w:rPr>
           <w:rFonts w:ascii="Times New Roman" w:eastAsia="Times New Roman" w:hAnsi="Times New Roman" w:cs="Times New Roman"/>
+          <w:sz w:val="20"/>
+          <w:szCs w:val="20"/>
         </w:rPr>
       </w:pPr>
       <w:r>
@@ -2791,6 +2910,157 @@
         </w:rPr>
         <w:t>s)</w:t>
       </w:r>
+      <w:r>
+        <w:rPr>
+          <w:rFonts w:ascii="Times New Roman" w:eastAsia="Times New Roman" w:hAnsi="Times New Roman" w:cs="Times New Roman"/>
+        </w:rPr>
+        <w:t xml:space="preserve"> </w:t>
+      </w:r>
+    </w:p>
+    <w:p>
+      <w:pPr>
+        <w:pStyle w:val="ListParagraph"/>
+        <w:numPr>
+          <w:ilvl w:val="0"/>
+          <w:numId w:val="37"/>
+        </w:numPr>
+        <w:rPr>
+          <w:rFonts w:ascii="Times New Roman" w:eastAsia="Times New Roman" w:hAnsi="Times New Roman" w:cs="Times New Roman"/>
+          <w:sz w:val="20"/>
+          <w:szCs w:val="20"/>
+        </w:rPr>
+      </w:pPr>
+      <w:r>
+        <w:rPr>
+          <w:rFonts w:ascii="Bookman Old Style" w:hAnsi="Bookman Old Style"/>
+          <w:sz w:val="20"/>
+          <w:szCs w:val="20"/>
+        </w:rPr>
+        <w:t>Global Average Temperature correlates positively with</w:t>
+      </w:r>
+      <w:r>
+        <w:rPr>
+          <w:sz w:val="20"/>
+          <w:szCs w:val="20"/>
+        </w:rPr>
+        <w:t> </w:t>
+      </w:r>
+      <w:r>
+        <w:rPr>
+          <w:rFonts w:ascii="Bookman Old Style" w:hAnsi="Bookman Old Style"/>
+          <w:sz w:val="20"/>
+          <w:szCs w:val="20"/>
+        </w:rPr>
+        <w:t>year of 1961–2022. After examining your dataset, I have worked out</w:t>
+      </w:r>
+      <w:r>
+        <w:rPr>
+          <w:sz w:val="20"/>
+          <w:szCs w:val="20"/>
+        </w:rPr>
+        <w:t> </w:t>
+      </w:r>
+      <w:r>
+        <w:rPr>
+          <w:rFonts w:ascii="Bookman Old Style" w:hAnsi="Bookman Old Style"/>
+          <w:sz w:val="20"/>
+          <w:szCs w:val="20"/>
+        </w:rPr>
+        <w:t xml:space="preserve">the correlation coefficient to be 0.94 suggesting a very strong positive trend with temperature over time. </w:t>
+      </w:r>
+      <w:proofErr w:type="gramStart"/>
+      <w:r>
+        <w:rPr>
+          <w:rFonts w:ascii="Bookman Old Style" w:hAnsi="Bookman Old Style"/>
+          <w:sz w:val="20"/>
+          <w:szCs w:val="20"/>
+        </w:rPr>
+        <w:t>So</w:t>
+      </w:r>
+      <w:proofErr w:type="gramEnd"/>
+      <w:r>
+        <w:rPr>
+          <w:rFonts w:ascii="Bookman Old Style" w:hAnsi="Bookman Old Style"/>
+          <w:sz w:val="20"/>
+          <w:szCs w:val="20"/>
+        </w:rPr>
+        <w:t xml:space="preserve"> the years march on and global temperatures just keep going up and up…a clear as</w:t>
+      </w:r>
+      <w:r>
+        <w:rPr>
+          <w:sz w:val="20"/>
+          <w:szCs w:val="20"/>
+        </w:rPr>
+        <w:t> </w:t>
+      </w:r>
+      <w:r>
+        <w:rPr>
+          <w:rFonts w:ascii="Bookman Old Style" w:hAnsi="Bookman Old Style"/>
+          <w:sz w:val="20"/>
+          <w:szCs w:val="20"/>
+        </w:rPr>
+        <w:t>day long-term warming trend. The steady upward march suggests that warming is not</w:t>
+      </w:r>
+      <w:r>
+        <w:rPr>
+          <w:sz w:val="20"/>
+          <w:szCs w:val="20"/>
+        </w:rPr>
+        <w:t> </w:t>
+      </w:r>
+      <w:r>
+        <w:rPr>
+          <w:rFonts w:ascii="Bookman Old Style" w:hAnsi="Bookman Old Style"/>
+          <w:sz w:val="20"/>
+          <w:szCs w:val="20"/>
+        </w:rPr>
+        <w:t>random but an exquisitely timed dance, following the steps of our own footprints — primarily fossil-fuel emissions and deforestation. In summary, the data here clearly exhibit</w:t>
+      </w:r>
+      <w:r>
+        <w:rPr>
+          <w:sz w:val="20"/>
+          <w:szCs w:val="20"/>
+        </w:rPr>
+        <w:t> </w:t>
+      </w:r>
+      <w:r>
+        <w:rPr>
+          <w:rFonts w:ascii="Bookman Old Style" w:hAnsi="Bookman Old Style"/>
+          <w:sz w:val="20"/>
+          <w:szCs w:val="20"/>
+        </w:rPr>
+        <w:t xml:space="preserve">a pattern of continued and increasing heating over the </w:t>
+      </w:r>
+      <w:proofErr w:type="gramStart"/>
+      <w:r>
+        <w:rPr>
+          <w:rFonts w:ascii="Bookman Old Style" w:hAnsi="Bookman Old Style"/>
+          <w:sz w:val="20"/>
+          <w:szCs w:val="20"/>
+        </w:rPr>
+        <w:t>61 year</w:t>
+      </w:r>
+      <w:proofErr w:type="gramEnd"/>
+      <w:r>
+        <w:rPr>
+          <w:rFonts w:ascii="Bookman Old Style" w:hAnsi="Bookman Old Style"/>
+          <w:sz w:val="20"/>
+          <w:szCs w:val="20"/>
+        </w:rPr>
+        <w:t xml:space="preserve"> span.</w:t>
+      </w:r>
+    </w:p>
+    <w:p>
+      <w:pPr>
+        <w:pStyle w:val="ListParagraph"/>
+        <w:numPr>
+          <w:ilvl w:val="0"/>
+          <w:numId w:val="36"/>
+        </w:numPr>
+        <w:rPr>
+          <w:rFonts w:ascii="Times New Roman" w:eastAsia="Times New Roman" w:hAnsi="Times New Roman" w:cs="Times New Roman"/>
+        </w:rPr>
+      </w:pPr>
     </w:p>
     <w:p>
       <w:pPr>
@@ -2803,6 +3073,7 @@
         <w:rPr>
           <w:rFonts w:ascii="Times New Roman" w:eastAsia="Times New Roman" w:hAnsi="Times New Roman" w:cs="Times New Roman"/>
         </w:rPr>
+        <w:lastRenderedPageBreak/>
         <w:t xml:space="preserve"> </w:t>
       </w:r>
     </w:p>
@@ -2821,7 +3092,6 @@
         <w:rPr>
           <w:rFonts w:ascii="Times New Roman" w:eastAsia="Times New Roman" w:hAnsi="Times New Roman" w:cs="Times New Roman"/>
         </w:rPr>
-        <w:lastRenderedPageBreak/>
         <w:t>Visualisation</w:t>
       </w:r>
     </w:p>
@@ -4203,6 +4473,7 @@
           <w:iCs/>
           <w:highlight w:val="yellow"/>
         </w:rPr>
+        <w:lastRenderedPageBreak/>
         <w:t>Commit Message:</w:t>
       </w:r>
       <w:r>
@@ -4249,7 +4520,6 @@
           <w:iCs/>
           <w:highlight w:val="yellow"/>
         </w:rPr>
-        <w:lastRenderedPageBreak/>
         <w:t>Commit Message:</w:t>
       </w:r>
       <w:r>
@@ -6520,6 +6790,118 @@
     </w:lvl>
   </w:abstractNum>
   <w:abstractNum w:abstractNumId="14" w15:restartNumberingAfterBreak="0">
+    <w:nsid w:val="2B935175"/>
+    <w:multiLevelType w:val="hybridMultilevel"/>
+    <w:tmpl w:val="D8B67232"/>
+    <w:lvl w:ilvl="0" w:tplc="CED459B4">
+      <w:numFmt w:val="bullet"/>
+      <w:lvlText w:val="-"/>
+      <w:lvlJc w:val="left"/>
+      <w:pPr>
+        <w:ind w:left="1800" w:hanging="360"/>
+      </w:pPr>
+      <w:rPr>
+        <w:rFonts w:ascii="Times New Roman" w:eastAsia="Times New Roman" w:hAnsi="Times New Roman" w:cs="Times New Roman" w:hint="default"/>
+      </w:rPr>
+    </w:lvl>
+    <w:lvl w:ilvl="1" w:tplc="40090003" w:tentative="1">
+      <w:start w:val="1"/>
+      <w:numFmt w:val="bullet"/>
+      <w:lvlText w:val="o"/>
+      <w:lvlJc w:val="left"/>
+      <w:pPr>
+        <w:ind w:left="2520" w:hanging="360"/>
+      </w:pPr>
+      <w:rPr>
+        <w:rFonts w:ascii="Courier New" w:hAnsi="Courier New" w:cs="Courier New" w:hint="default"/>
+      </w:rPr>
+    </w:lvl>
+    <w:lvl w:ilvl="2" w:tplc="40090005" w:tentative="1">
+      <w:start w:val="1"/>
+      <w:numFmt w:val="bullet"/>
+      <w:lvlText w:val=""/>
+      <w:lvlJc w:val="left"/>
+      <w:pPr>
+        <w:ind w:left="3240" w:hanging="360"/>
+      </w:pPr>
+      <w:rPr>
+        <w:rFonts w:ascii="Wingdings" w:hAnsi="Wingdings" w:hint="default"/>
+      </w:rPr>
+    </w:lvl>
+    <w:lvl w:ilvl="3" w:tplc="40090001" w:tentative="1">
+      <w:start w:val="1"/>
+      <w:numFmt w:val="bullet"/>
+      <w:lvlText w:val=""/>
+      <w:lvlJc w:val="left"/>
+      <w:pPr>
+        <w:ind w:left="3960" w:hanging="360"/>
+      </w:pPr>
+      <w:rPr>
+        <w:rFonts w:ascii="Symbol" w:hAnsi="Symbol" w:hint="default"/>
+      </w:rPr>
+    </w:lvl>
+    <w:lvl w:ilvl="4" w:tplc="40090003" w:tentative="1">
+      <w:start w:val="1"/>
+      <w:numFmt w:val="bullet"/>
+      <w:lvlText w:val="o"/>
+      <w:lvlJc w:val="left"/>
+      <w:pPr>
+        <w:ind w:left="4680" w:hanging="360"/>
+      </w:pPr>
+      <w:rPr>
+        <w:rFonts w:ascii="Courier New" w:hAnsi="Courier New" w:cs="Courier New" w:hint="default"/>
+      </w:rPr>
+    </w:lvl>
+    <w:lvl w:ilvl="5" w:tplc="40090005" w:tentative="1">
+      <w:start w:val="1"/>
+      <w:numFmt w:val="bullet"/>
+      <w:lvlText w:val=""/>
+      <w:lvlJc w:val="left"/>
+      <w:pPr>
+        <w:ind w:left="5400" w:hanging="360"/>
+      </w:pPr>
+      <w:rPr>
+        <w:rFonts w:ascii="Wingdings" w:hAnsi="Wingdings" w:hint="default"/>
+      </w:rPr>
+    </w:lvl>
+    <w:lvl w:ilvl="6" w:tplc="40090001" w:tentative="1">
+      <w:start w:val="1"/>
+      <w:numFmt w:val="bullet"/>
+      <w:lvlText w:val=""/>
+      <w:lvlJc w:val="left"/>
+      <w:pPr>
+        <w:ind w:left="6120" w:hanging="360"/>
+      </w:pPr>
+      <w:rPr>
+        <w:rFonts w:ascii="Symbol" w:hAnsi="Symbol" w:hint="default"/>
+      </w:rPr>
+    </w:lvl>
+    <w:lvl w:ilvl="7" w:tplc="40090003" w:tentative="1">
+      <w:start w:val="1"/>
+      <w:numFmt w:val="bullet"/>
+      <w:lvlText w:val="o"/>
+      <w:lvlJc w:val="left"/>
+      <w:pPr>
+        <w:ind w:left="6840" w:hanging="360"/>
+      </w:pPr>
+      <w:rPr>
+        <w:rFonts w:ascii="Courier New" w:hAnsi="Courier New" w:cs="Courier New" w:hint="default"/>
+      </w:rPr>
+    </w:lvl>
+    <w:lvl w:ilvl="8" w:tplc="40090005" w:tentative="1">
+      <w:start w:val="1"/>
+      <w:numFmt w:val="bullet"/>
+      <w:lvlText w:val=""/>
+      <w:lvlJc w:val="left"/>
+      <w:pPr>
+        <w:ind w:left="7560" w:hanging="360"/>
+      </w:pPr>
+      <w:rPr>
+        <w:rFonts w:ascii="Wingdings" w:hAnsi="Wingdings" w:hint="default"/>
+      </w:rPr>
+    </w:lvl>
+  </w:abstractNum>
+  <w:abstractNum w:abstractNumId="15" w15:restartNumberingAfterBreak="0">
     <w:nsid w:val="2BEF301D"/>
     <w:multiLevelType w:val="hybridMultilevel"/>
     <w:tmpl w:val="2B3AA896"/>
@@ -6632,7 +7014,119 @@
       </w:rPr>
     </w:lvl>
   </w:abstractNum>
-  <w:abstractNum w:abstractNumId="15" w15:restartNumberingAfterBreak="0">
+  <w:abstractNum w:abstractNumId="16" w15:restartNumberingAfterBreak="0">
+    <w:nsid w:val="360A6B1D"/>
+    <w:multiLevelType w:val="hybridMultilevel"/>
+    <w:tmpl w:val="E698077A"/>
+    <w:lvl w:ilvl="0" w:tplc="C77C8B20">
+      <w:numFmt w:val="bullet"/>
+      <w:lvlText w:val="-"/>
+      <w:lvlJc w:val="left"/>
+      <w:pPr>
+        <w:ind w:left="1800" w:hanging="360"/>
+      </w:pPr>
+      <w:rPr>
+        <w:rFonts w:ascii="Times New Roman" w:eastAsia="Times New Roman" w:hAnsi="Times New Roman" w:cs="Times New Roman" w:hint="default"/>
+      </w:rPr>
+    </w:lvl>
+    <w:lvl w:ilvl="1" w:tplc="40090003" w:tentative="1">
+      <w:start w:val="1"/>
+      <w:numFmt w:val="bullet"/>
+      <w:lvlText w:val="o"/>
+      <w:lvlJc w:val="left"/>
+      <w:pPr>
+        <w:ind w:left="2520" w:hanging="360"/>
+      </w:pPr>
+      <w:rPr>
+        <w:rFonts w:ascii="Courier New" w:hAnsi="Courier New" w:cs="Courier New" w:hint="default"/>
+      </w:rPr>
+    </w:lvl>
+    <w:lvl w:ilvl="2" w:tplc="40090005" w:tentative="1">
+      <w:start w:val="1"/>
+      <w:numFmt w:val="bullet"/>
+      <w:lvlText w:val=""/>
+      <w:lvlJc w:val="left"/>
+      <w:pPr>
+        <w:ind w:left="3240" w:hanging="360"/>
+      </w:pPr>
+      <w:rPr>
+        <w:rFonts w:ascii="Wingdings" w:hAnsi="Wingdings" w:hint="default"/>
+      </w:rPr>
+    </w:lvl>
+    <w:lvl w:ilvl="3" w:tplc="40090001" w:tentative="1">
+      <w:start w:val="1"/>
+      <w:numFmt w:val="bullet"/>
+      <w:lvlText w:val=""/>
+      <w:lvlJc w:val="left"/>
+      <w:pPr>
+        <w:ind w:left="3960" w:hanging="360"/>
+      </w:pPr>
+      <w:rPr>
+        <w:rFonts w:ascii="Symbol" w:hAnsi="Symbol" w:hint="default"/>
+      </w:rPr>
+    </w:lvl>
+    <w:lvl w:ilvl="4" w:tplc="40090003" w:tentative="1">
+      <w:start w:val="1"/>
+      <w:numFmt w:val="bullet"/>
+      <w:lvlText w:val="o"/>
+      <w:lvlJc w:val="left"/>
+      <w:pPr>
+        <w:ind w:left="4680" w:hanging="360"/>
+      </w:pPr>
+      <w:rPr>
+        <w:rFonts w:ascii="Courier New" w:hAnsi="Courier New" w:cs="Courier New" w:hint="default"/>
+      </w:rPr>
+    </w:lvl>
+    <w:lvl w:ilvl="5" w:tplc="40090005" w:tentative="1">
+      <w:start w:val="1"/>
+      <w:numFmt w:val="bullet"/>
+      <w:lvlText w:val=""/>
+      <w:lvlJc w:val="left"/>
+      <w:pPr>
+        <w:ind w:left="5400" w:hanging="360"/>
+      </w:pPr>
+      <w:rPr>
+        <w:rFonts w:ascii="Wingdings" w:hAnsi="Wingdings" w:hint="default"/>
+      </w:rPr>
+    </w:lvl>
+    <w:lvl w:ilvl="6" w:tplc="40090001" w:tentative="1">
+      <w:start w:val="1"/>
+      <w:numFmt w:val="bullet"/>
+      <w:lvlText w:val=""/>
+      <w:lvlJc w:val="left"/>
+      <w:pPr>
+        <w:ind w:left="6120" w:hanging="360"/>
+      </w:pPr>
+      <w:rPr>
+        <w:rFonts w:ascii="Symbol" w:hAnsi="Symbol" w:hint="default"/>
+      </w:rPr>
+    </w:lvl>
+    <w:lvl w:ilvl="7" w:tplc="40090003" w:tentative="1">
+      <w:start w:val="1"/>
+      <w:numFmt w:val="bullet"/>
+      <w:lvlText w:val="o"/>
+      <w:lvlJc w:val="left"/>
+      <w:pPr>
+        <w:ind w:left="6840" w:hanging="360"/>
+      </w:pPr>
+      <w:rPr>
+        <w:rFonts w:ascii="Courier New" w:hAnsi="Courier New" w:cs="Courier New" w:hint="default"/>
+      </w:rPr>
+    </w:lvl>
+    <w:lvl w:ilvl="8" w:tplc="40090005" w:tentative="1">
+      <w:start w:val="1"/>
+      <w:numFmt w:val="bullet"/>
+      <w:lvlText w:val=""/>
+      <w:lvlJc w:val="left"/>
+      <w:pPr>
+        <w:ind w:left="7560" w:hanging="360"/>
+      </w:pPr>
+      <w:rPr>
+        <w:rFonts w:ascii="Wingdings" w:hAnsi="Wingdings" w:hint="default"/>
+      </w:rPr>
+    </w:lvl>
+  </w:abstractNum>
+  <w:abstractNum w:abstractNumId="17" w15:restartNumberingAfterBreak="0">
     <w:nsid w:val="360E79A9"/>
     <w:multiLevelType w:val="multilevel"/>
     <w:tmpl w:val="FFFFFFFF"/>
@@ -6745,7 +7239,7 @@
       </w:rPr>
     </w:lvl>
   </w:abstractNum>
-  <w:abstractNum w:abstractNumId="16" w15:restartNumberingAfterBreak="0">
+  <w:abstractNum w:abstractNumId="18" w15:restartNumberingAfterBreak="0">
     <w:nsid w:val="3AE77EFC"/>
     <w:multiLevelType w:val="hybridMultilevel"/>
     <w:tmpl w:val="BF34E8AA"/>
@@ -6858,7 +7352,7 @@
       </w:rPr>
     </w:lvl>
   </w:abstractNum>
-  <w:abstractNum w:abstractNumId="17" w15:restartNumberingAfterBreak="0">
+  <w:abstractNum w:abstractNumId="19" w15:restartNumberingAfterBreak="0">
     <w:nsid w:val="3BD0A676"/>
     <w:multiLevelType w:val="hybridMultilevel"/>
     <w:tmpl w:val="FFFFFFFF"/>
@@ -6971,7 +7465,7 @@
       </w:rPr>
     </w:lvl>
   </w:abstractNum>
-  <w:abstractNum w:abstractNumId="18" w15:restartNumberingAfterBreak="0">
+  <w:abstractNum w:abstractNumId="20" w15:restartNumberingAfterBreak="0">
     <w:nsid w:val="3CEA41A4"/>
     <w:multiLevelType w:val="hybridMultilevel"/>
     <w:tmpl w:val="FFFFFFFF"/>
@@ -7057,7 +7551,7 @@
       </w:pPr>
     </w:lvl>
   </w:abstractNum>
-  <w:abstractNum w:abstractNumId="19" w15:restartNumberingAfterBreak="0">
+  <w:abstractNum w:abstractNumId="21" w15:restartNumberingAfterBreak="0">
     <w:nsid w:val="3F9AADF4"/>
     <w:multiLevelType w:val="hybridMultilevel"/>
     <w:tmpl w:val="FFFFFFFF"/>
@@ -7143,7 +7637,120 @@
       </w:pPr>
     </w:lvl>
   </w:abstractNum>
-  <w:abstractNum w:abstractNumId="20" w15:restartNumberingAfterBreak="0">
+  <w:abstractNum w:abstractNumId="22" w15:restartNumberingAfterBreak="0">
+    <w:nsid w:val="40EE2E6D"/>
+    <w:multiLevelType w:val="hybridMultilevel"/>
+    <w:tmpl w:val="FC783DE6"/>
+    <w:lvl w:ilvl="0" w:tplc="D11235F2">
+      <w:numFmt w:val="bullet"/>
+      <w:lvlText w:val="-"/>
+      <w:lvlJc w:val="left"/>
+      <w:pPr>
+        <w:ind w:left="1800" w:hanging="360"/>
+      </w:pPr>
+      <w:rPr>
+        <w:rFonts w:ascii="Times New Roman" w:eastAsia="Times New Roman" w:hAnsi="Times New Roman" w:cs="Times New Roman" w:hint="default"/>
+        <w:sz w:val="24"/>
+      </w:rPr>
+    </w:lvl>
+    <w:lvl w:ilvl="1" w:tplc="40090003" w:tentative="1">
+      <w:start w:val="1"/>
+      <w:numFmt w:val="bullet"/>
+      <w:lvlText w:val="o"/>
+      <w:lvlJc w:val="left"/>
+      <w:pPr>
+        <w:ind w:left="2520" w:hanging="360"/>
+      </w:pPr>
+      <w:rPr>
+        <w:rFonts w:ascii="Courier New" w:hAnsi="Courier New" w:cs="Courier New" w:hint="default"/>
+      </w:rPr>
+    </w:lvl>
+    <w:lvl w:ilvl="2" w:tplc="40090005" w:tentative="1">
+      <w:start w:val="1"/>
+      <w:numFmt w:val="bullet"/>
+      <w:lvlText w:val=""/>
+      <w:lvlJc w:val="left"/>
+      <w:pPr>
+        <w:ind w:left="3240" w:hanging="360"/>
+      </w:pPr>
+      <w:rPr>
+        <w:rFonts w:ascii="Wingdings" w:hAnsi="Wingdings" w:hint="default"/>
+      </w:rPr>
+    </w:lvl>
+    <w:lvl w:ilvl="3" w:tplc="40090001" w:tentative="1">
+      <w:start w:val="1"/>
+      <w:numFmt w:val="bullet"/>
+      <w:lvlText w:val=""/>
+      <w:lvlJc w:val="left"/>
+      <w:pPr>
+        <w:ind w:left="3960" w:hanging="360"/>
+      </w:pPr>
+      <w:rPr>
+        <w:rFonts w:ascii="Symbol" w:hAnsi="Symbol" w:hint="default"/>
+      </w:rPr>
+    </w:lvl>
+    <w:lvl w:ilvl="4" w:tplc="40090003" w:tentative="1">
+      <w:start w:val="1"/>
+      <w:numFmt w:val="bullet"/>
+      <w:lvlText w:val="o"/>
+      <w:lvlJc w:val="left"/>
+      <w:pPr>
+        <w:ind w:left="4680" w:hanging="360"/>
+      </w:pPr>
+      <w:rPr>
+        <w:rFonts w:ascii="Courier New" w:hAnsi="Courier New" w:cs="Courier New" w:hint="default"/>
+      </w:rPr>
+    </w:lvl>
+    <w:lvl w:ilvl="5" w:tplc="40090005" w:tentative="1">
+      <w:start w:val="1"/>
+      <w:numFmt w:val="bullet"/>
+      <w:lvlText w:val=""/>
+      <w:lvlJc w:val="left"/>
+      <w:pPr>
+        <w:ind w:left="5400" w:hanging="360"/>
+      </w:pPr>
+      <w:rPr>
+        <w:rFonts w:ascii="Wingdings" w:hAnsi="Wingdings" w:hint="default"/>
+      </w:rPr>
+    </w:lvl>
+    <w:lvl w:ilvl="6" w:tplc="40090001" w:tentative="1">
+      <w:start w:val="1"/>
+      <w:numFmt w:val="bullet"/>
+      <w:lvlText w:val=""/>
+      <w:lvlJc w:val="left"/>
+      <w:pPr>
+        <w:ind w:left="6120" w:hanging="360"/>
+      </w:pPr>
+      <w:rPr>
+        <w:rFonts w:ascii="Symbol" w:hAnsi="Symbol" w:hint="default"/>
+      </w:rPr>
+    </w:lvl>
+    <w:lvl w:ilvl="7" w:tplc="40090003" w:tentative="1">
+      <w:start w:val="1"/>
+      <w:numFmt w:val="bullet"/>
+      <w:lvlText w:val="o"/>
+      <w:lvlJc w:val="left"/>
+      <w:pPr>
+        <w:ind w:left="6840" w:hanging="360"/>
+      </w:pPr>
+      <w:rPr>
+        <w:rFonts w:ascii="Courier New" w:hAnsi="Courier New" w:cs="Courier New" w:hint="default"/>
+      </w:rPr>
+    </w:lvl>
+    <w:lvl w:ilvl="8" w:tplc="40090005" w:tentative="1">
+      <w:start w:val="1"/>
+      <w:numFmt w:val="bullet"/>
+      <w:lvlText w:val=""/>
+      <w:lvlJc w:val="left"/>
+      <w:pPr>
+        <w:ind w:left="7560" w:hanging="360"/>
+      </w:pPr>
+      <w:rPr>
+        <w:rFonts w:ascii="Wingdings" w:hAnsi="Wingdings" w:hint="default"/>
+      </w:rPr>
+    </w:lvl>
+  </w:abstractNum>
+  <w:abstractNum w:abstractNumId="23" w15:restartNumberingAfterBreak="0">
     <w:nsid w:val="41A2DE95"/>
     <w:multiLevelType w:val="hybridMultilevel"/>
     <w:tmpl w:val="FFFFFFFF"/>
@@ -7256,7 +7863,7 @@
       </w:rPr>
     </w:lvl>
   </w:abstractNum>
-  <w:abstractNum w:abstractNumId="21" w15:restartNumberingAfterBreak="0">
+  <w:abstractNum w:abstractNumId="24" w15:restartNumberingAfterBreak="0">
     <w:nsid w:val="42202A9B"/>
     <w:multiLevelType w:val="hybridMultilevel"/>
     <w:tmpl w:val="FFFFFFFF"/>
@@ -7369,7 +7976,7 @@
       </w:rPr>
     </w:lvl>
   </w:abstractNum>
-  <w:abstractNum w:abstractNumId="22" w15:restartNumberingAfterBreak="0">
+  <w:abstractNum w:abstractNumId="25" w15:restartNumberingAfterBreak="0">
     <w:nsid w:val="43DCB8F2"/>
     <w:multiLevelType w:val="hybridMultilevel"/>
     <w:tmpl w:val="FFFFFFFF"/>
@@ -7482,7 +8089,7 @@
       </w:rPr>
     </w:lvl>
   </w:abstractNum>
-  <w:abstractNum w:abstractNumId="23" w15:restartNumberingAfterBreak="0">
+  <w:abstractNum w:abstractNumId="26" w15:restartNumberingAfterBreak="0">
     <w:nsid w:val="453E2DC6"/>
     <w:multiLevelType w:val="multilevel"/>
     <w:tmpl w:val="4DA4E65A"/>
@@ -7603,7 +8210,119 @@
       </w:rPr>
     </w:lvl>
   </w:abstractNum>
-  <w:abstractNum w:abstractNumId="24" w15:restartNumberingAfterBreak="0">
+  <w:abstractNum w:abstractNumId="27" w15:restartNumberingAfterBreak="0">
+    <w:nsid w:val="4A067E7A"/>
+    <w:multiLevelType w:val="hybridMultilevel"/>
+    <w:tmpl w:val="B380CC70"/>
+    <w:lvl w:ilvl="0" w:tplc="74D47B18">
+      <w:numFmt w:val="bullet"/>
+      <w:lvlText w:val="-"/>
+      <w:lvlJc w:val="left"/>
+      <w:pPr>
+        <w:ind w:left="1080" w:hanging="360"/>
+      </w:pPr>
+      <w:rPr>
+        <w:rFonts w:ascii="Bookman Old Style" w:eastAsiaTheme="minorHAnsi" w:hAnsi="Bookman Old Style" w:cstheme="minorBidi" w:hint="default"/>
+      </w:rPr>
+    </w:lvl>
+    <w:lvl w:ilvl="1" w:tplc="40090003">
+      <w:start w:val="1"/>
+      <w:numFmt w:val="bullet"/>
+      <w:lvlText w:val="o"/>
+      <w:lvlJc w:val="left"/>
+      <w:pPr>
+        <w:ind w:left="1800" w:hanging="360"/>
+      </w:pPr>
+      <w:rPr>
+        <w:rFonts w:ascii="Courier New" w:hAnsi="Courier New" w:cs="Courier New" w:hint="default"/>
+      </w:rPr>
+    </w:lvl>
+    <w:lvl w:ilvl="2" w:tplc="40090005" w:tentative="1">
+      <w:start w:val="1"/>
+      <w:numFmt w:val="bullet"/>
+      <w:lvlText w:val=""/>
+      <w:lvlJc w:val="left"/>
+      <w:pPr>
+        <w:ind w:left="2520" w:hanging="360"/>
+      </w:pPr>
+      <w:rPr>
+        <w:rFonts w:ascii="Wingdings" w:hAnsi="Wingdings" w:hint="default"/>
+      </w:rPr>
+    </w:lvl>
+    <w:lvl w:ilvl="3" w:tplc="40090001" w:tentative="1">
+      <w:start w:val="1"/>
+      <w:numFmt w:val="bullet"/>
+      <w:lvlText w:val=""/>
+      <w:lvlJc w:val="left"/>
+      <w:pPr>
+        <w:ind w:left="3240" w:hanging="360"/>
+      </w:pPr>
+      <w:rPr>
+        <w:rFonts w:ascii="Symbol" w:hAnsi="Symbol" w:hint="default"/>
+      </w:rPr>
+    </w:lvl>
+    <w:lvl w:ilvl="4" w:tplc="40090003" w:tentative="1">
+      <w:start w:val="1"/>
+      <w:numFmt w:val="bullet"/>
+      <w:lvlText w:val="o"/>
+      <w:lvlJc w:val="left"/>
+      <w:pPr>
+        <w:ind w:left="3960" w:hanging="360"/>
+      </w:pPr>
+      <w:rPr>
+        <w:rFonts w:ascii="Courier New" w:hAnsi="Courier New" w:cs="Courier New" w:hint="default"/>
+      </w:rPr>
+    </w:lvl>
+    <w:lvl w:ilvl="5" w:tplc="40090005" w:tentative="1">
+      <w:start w:val="1"/>
+      <w:numFmt w:val="bullet"/>
+      <w:lvlText w:val=""/>
+      <w:lvlJc w:val="left"/>
+      <w:pPr>
+        <w:ind w:left="4680" w:hanging="360"/>
+      </w:pPr>
+      <w:rPr>
+        <w:rFonts w:ascii="Wingdings" w:hAnsi="Wingdings" w:hint="default"/>
+      </w:rPr>
+    </w:lvl>
+    <w:lvl w:ilvl="6" w:tplc="40090001" w:tentative="1">
+      <w:start w:val="1"/>
+      <w:numFmt w:val="bullet"/>
+      <w:lvlText w:val=""/>
+      <w:lvlJc w:val="left"/>
+      <w:pPr>
+        <w:ind w:left="5400" w:hanging="360"/>
+      </w:pPr>
+      <w:rPr>
+        <w:rFonts w:ascii="Symbol" w:hAnsi="Symbol" w:hint="default"/>
+      </w:rPr>
+    </w:lvl>
+    <w:lvl w:ilvl="7" w:tplc="40090003" w:tentative="1">
+      <w:start w:val="1"/>
+      <w:numFmt w:val="bullet"/>
+      <w:lvlText w:val="o"/>
+      <w:lvlJc w:val="left"/>
+      <w:pPr>
+        <w:ind w:left="6120" w:hanging="360"/>
+      </w:pPr>
+      <w:rPr>
+        <w:rFonts w:ascii="Courier New" w:hAnsi="Courier New" w:cs="Courier New" w:hint="default"/>
+      </w:rPr>
+    </w:lvl>
+    <w:lvl w:ilvl="8" w:tplc="40090005" w:tentative="1">
+      <w:start w:val="1"/>
+      <w:numFmt w:val="bullet"/>
+      <w:lvlText w:val=""/>
+      <w:lvlJc w:val="left"/>
+      <w:pPr>
+        <w:ind w:left="6840" w:hanging="360"/>
+      </w:pPr>
+      <w:rPr>
+        <w:rFonts w:ascii="Wingdings" w:hAnsi="Wingdings" w:hint="default"/>
+      </w:rPr>
+    </w:lvl>
+  </w:abstractNum>
+  <w:abstractNum w:abstractNumId="28" w15:restartNumberingAfterBreak="0">
     <w:nsid w:val="4D557C4F"/>
     <w:multiLevelType w:val="hybridMultilevel"/>
     <w:tmpl w:val="E482CF54"/>
@@ -7692,7 +8411,7 @@
       </w:pPr>
     </w:lvl>
   </w:abstractNum>
-  <w:abstractNum w:abstractNumId="25" w15:restartNumberingAfterBreak="0">
+  <w:abstractNum w:abstractNumId="29" w15:restartNumberingAfterBreak="0">
     <w:nsid w:val="52DF187A"/>
     <w:multiLevelType w:val="hybridMultilevel"/>
     <w:tmpl w:val="FFFFFFFF"/>
@@ -7805,7 +8524,7 @@
       </w:rPr>
     </w:lvl>
   </w:abstractNum>
-  <w:abstractNum w:abstractNumId="26" w15:restartNumberingAfterBreak="0">
+  <w:abstractNum w:abstractNumId="30" w15:restartNumberingAfterBreak="0">
     <w:nsid w:val="573E3B79"/>
     <w:multiLevelType w:val="hybridMultilevel"/>
     <w:tmpl w:val="FFFFFFFF"/>
@@ -7891,7 +8610,7 @@
       </w:pPr>
     </w:lvl>
   </w:abstractNum>
-  <w:abstractNum w:abstractNumId="27" w15:restartNumberingAfterBreak="0">
+  <w:abstractNum w:abstractNumId="31" w15:restartNumberingAfterBreak="0">
     <w:nsid w:val="5A72411A"/>
     <w:multiLevelType w:val="hybridMultilevel"/>
     <w:tmpl w:val="C31A5862"/>
@@ -7977,7 +8696,7 @@
       </w:pPr>
     </w:lvl>
   </w:abstractNum>
-  <w:abstractNum w:abstractNumId="28" w15:restartNumberingAfterBreak="0">
+  <w:abstractNum w:abstractNumId="32" w15:restartNumberingAfterBreak="0">
     <w:nsid w:val="64424843"/>
     <w:multiLevelType w:val="hybridMultilevel"/>
     <w:tmpl w:val="FFFFFFFF"/>
@@ -8063,7 +8782,7 @@
       </w:pPr>
     </w:lvl>
   </w:abstractNum>
-  <w:abstractNum w:abstractNumId="29" w15:restartNumberingAfterBreak="0">
+  <w:abstractNum w:abstractNumId="33" w15:restartNumberingAfterBreak="0">
     <w:nsid w:val="64803963"/>
     <w:multiLevelType w:val="multilevel"/>
     <w:tmpl w:val="FFFFFFFF"/>
@@ -8149,7 +8868,7 @@
       </w:pPr>
     </w:lvl>
   </w:abstractNum>
-  <w:abstractNum w:abstractNumId="30" w15:restartNumberingAfterBreak="0">
+  <w:abstractNum w:abstractNumId="34" w15:restartNumberingAfterBreak="0">
     <w:nsid w:val="662D2694"/>
     <w:multiLevelType w:val="hybridMultilevel"/>
     <w:tmpl w:val="FFFFFFFF"/>
@@ -8235,7 +8954,7 @@
       </w:pPr>
     </w:lvl>
   </w:abstractNum>
-  <w:abstractNum w:abstractNumId="31" w15:restartNumberingAfterBreak="0">
+  <w:abstractNum w:abstractNumId="35" w15:restartNumberingAfterBreak="0">
     <w:nsid w:val="6989EEEE"/>
     <w:multiLevelType w:val="multilevel"/>
     <w:tmpl w:val="FFFFFFFF"/>
@@ -8321,7 +9040,7 @@
       </w:pPr>
     </w:lvl>
   </w:abstractNum>
-  <w:abstractNum w:abstractNumId="32" w15:restartNumberingAfterBreak="0">
+  <w:abstractNum w:abstractNumId="36" w15:restartNumberingAfterBreak="0">
     <w:nsid w:val="70525424"/>
     <w:multiLevelType w:val="multilevel"/>
     <w:tmpl w:val="3DB477B2"/>
@@ -8470,7 +9189,7 @@
       </w:rPr>
     </w:lvl>
   </w:abstractNum>
-  <w:abstractNum w:abstractNumId="33" w15:restartNumberingAfterBreak="0">
+  <w:abstractNum w:abstractNumId="37" w15:restartNumberingAfterBreak="0">
     <w:nsid w:val="717456F8"/>
     <w:multiLevelType w:val="hybridMultilevel"/>
     <w:tmpl w:val="FFFFFFFF"/>
@@ -8584,7 +9303,7 @@
     </w:lvl>
   </w:abstractNum>
   <w:num w:numId="1" w16cid:durableId="193809708">
-    <w:abstractNumId w:val="27"/>
+    <w:abstractNumId w:val="31"/>
   </w:num>
   <w:num w:numId="2" w16cid:durableId="439304008">
     <w:abstractNumId w:val="0"/>
@@ -8593,43 +9312,43 @@
     <w:abstractNumId w:val="8"/>
   </w:num>
   <w:num w:numId="4" w16cid:durableId="2006858979">
-    <w:abstractNumId w:val="28"/>
+    <w:abstractNumId w:val="32"/>
   </w:num>
   <w:num w:numId="5" w16cid:durableId="1839346339">
-    <w:abstractNumId w:val="18"/>
+    <w:abstractNumId w:val="20"/>
   </w:num>
   <w:num w:numId="6" w16cid:durableId="1380855808">
     <w:abstractNumId w:val="10"/>
   </w:num>
   <w:num w:numId="7" w16cid:durableId="565338146">
-    <w:abstractNumId w:val="30"/>
+    <w:abstractNumId w:val="34"/>
   </w:num>
   <w:num w:numId="8" w16cid:durableId="522136554">
-    <w:abstractNumId w:val="19"/>
+    <w:abstractNumId w:val="21"/>
   </w:num>
   <w:num w:numId="9" w16cid:durableId="729496021">
-    <w:abstractNumId w:val="24"/>
+    <w:abstractNumId w:val="28"/>
   </w:num>
   <w:num w:numId="10" w16cid:durableId="417485858">
     <w:abstractNumId w:val="7"/>
   </w:num>
   <w:num w:numId="11" w16cid:durableId="1035351234">
-    <w:abstractNumId w:val="23"/>
+    <w:abstractNumId w:val="26"/>
   </w:num>
   <w:num w:numId="12" w16cid:durableId="837691969">
     <w:abstractNumId w:val="5"/>
   </w:num>
   <w:num w:numId="13" w16cid:durableId="979849249">
-    <w:abstractNumId w:val="16"/>
+    <w:abstractNumId w:val="18"/>
   </w:num>
   <w:num w:numId="14" w16cid:durableId="387188096">
     <w:abstractNumId w:val="11"/>
   </w:num>
   <w:num w:numId="15" w16cid:durableId="1770663035">
-    <w:abstractNumId w:val="14"/>
+    <w:abstractNumId w:val="15"/>
   </w:num>
   <w:num w:numId="16" w16cid:durableId="642200228">
-    <w:abstractNumId w:val="15"/>
+    <w:abstractNumId w:val="17"/>
   </w:num>
   <w:num w:numId="17" w16cid:durableId="595553950">
     <w:abstractNumId w:val="6"/>
@@ -8638,7 +9357,7 @@
     <w:abstractNumId w:val="1"/>
   </w:num>
   <w:num w:numId="19" w16cid:durableId="1430350645">
-    <w:abstractNumId w:val="17"/>
+    <w:abstractNumId w:val="19"/>
   </w:num>
   <w:num w:numId="20" w16cid:durableId="609823634">
     <w:abstractNumId w:val="9"/>
@@ -8650,13 +9369,13 @@
     <w:abstractNumId w:val="4"/>
   </w:num>
   <w:num w:numId="23" w16cid:durableId="1424566782">
-    <w:abstractNumId w:val="20"/>
+    <w:abstractNumId w:val="23"/>
   </w:num>
   <w:num w:numId="24" w16cid:durableId="983385615">
-    <w:abstractNumId w:val="22"/>
+    <w:abstractNumId w:val="25"/>
   </w:num>
   <w:num w:numId="25" w16cid:durableId="1303582182">
-    <w:abstractNumId w:val="25"/>
+    <w:abstractNumId w:val="29"/>
   </w:num>
   <w:num w:numId="26" w16cid:durableId="2138447778">
     <w:abstractNumId w:val="2"/>
@@ -8665,25 +9384,37 @@
     <w:abstractNumId w:val="12"/>
   </w:num>
   <w:num w:numId="28" w16cid:durableId="296570619">
-    <w:abstractNumId w:val="26"/>
+    <w:abstractNumId w:val="30"/>
   </w:num>
   <w:num w:numId="29" w16cid:durableId="266351746">
+    <w:abstractNumId w:val="37"/>
+  </w:num>
+  <w:num w:numId="30" w16cid:durableId="1027947511">
     <w:abstractNumId w:val="33"/>
   </w:num>
-  <w:num w:numId="30" w16cid:durableId="1027947511">
-    <w:abstractNumId w:val="29"/>
-  </w:num>
   <w:num w:numId="31" w16cid:durableId="1358778646">
-    <w:abstractNumId w:val="21"/>
+    <w:abstractNumId w:val="24"/>
   </w:num>
   <w:num w:numId="32" w16cid:durableId="186406669">
-    <w:abstractNumId w:val="31"/>
+    <w:abstractNumId w:val="35"/>
   </w:num>
   <w:num w:numId="33" w16cid:durableId="364215154">
     <w:abstractNumId w:val="3"/>
   </w:num>
   <w:num w:numId="34" w16cid:durableId="653144436">
-    <w:abstractNumId w:val="32"/>
+    <w:abstractNumId w:val="36"/>
+  </w:num>
+  <w:num w:numId="35" w16cid:durableId="719475059">
+    <w:abstractNumId w:val="14"/>
+  </w:num>
+  <w:num w:numId="36" w16cid:durableId="1928733123">
+    <w:abstractNumId w:val="16"/>
+  </w:num>
+  <w:num w:numId="37" w16cid:durableId="1587958651">
+    <w:abstractNumId w:val="22"/>
+  </w:num>
+  <w:num w:numId="38" w16cid:durableId="410469915">
+    <w:abstractNumId w:val="27"/>
   </w:num>
 </w:numbering>
 </file>

</xml_diff>

<commit_message>
formed new dataset for barplot
</commit_message>
<xml_diff>
--- a/7COM1079_Final report_template.docx
+++ b/7COM1079_Final report_template.docx
@@ -2366,6 +2366,63 @@
           <w:sz w:val="20"/>
           <w:szCs w:val="20"/>
         </w:rPr>
+        <w:t xml:space="preserve">No, </w:t>
+      </w:r>
+      <w:proofErr w:type="gramStart"/>
+      <w:r>
+        <w:rPr>
+          <w:rFonts w:ascii="Bookman Old Style" w:hAnsi="Bookman Old Style"/>
+          <w:sz w:val="20"/>
+          <w:szCs w:val="20"/>
+        </w:rPr>
+        <w:t>This</w:t>
+      </w:r>
+      <w:proofErr w:type="gramEnd"/>
+      <w:r>
+        <w:rPr>
+          <w:rFonts w:ascii="Bookman Old Style" w:hAnsi="Bookman Old Style"/>
+          <w:sz w:val="20"/>
+          <w:szCs w:val="20"/>
+        </w:rPr>
+        <w:t xml:space="preserve"> dataset has not used for any specific dataset but there </w:t>
+      </w:r>
+      <w:proofErr w:type="gramStart"/>
+      <w:r>
+        <w:rPr>
+          <w:rFonts w:ascii="Bookman Old Style" w:hAnsi="Bookman Old Style"/>
+          <w:sz w:val="20"/>
+          <w:szCs w:val="20"/>
+        </w:rPr>
+        <w:t>are</w:t>
+      </w:r>
+      <w:proofErr w:type="gramEnd"/>
+      <w:r>
+        <w:rPr>
+          <w:rFonts w:ascii="Bookman Old Style" w:hAnsi="Bookman Old Style"/>
+          <w:sz w:val="20"/>
+          <w:szCs w:val="20"/>
+        </w:rPr>
+        <w:t xml:space="preserve"> other research paper related to this topic.</w:t>
+      </w:r>
+    </w:p>
+    <w:p>
+      <w:pPr>
+        <w:pStyle w:val="ListParagraph"/>
+        <w:numPr>
+          <w:ilvl w:val="0"/>
+          <w:numId w:val="38"/>
+        </w:numPr>
+        <w:rPr>
+          <w:sz w:val="20"/>
+          <w:szCs w:val="20"/>
+        </w:rPr>
+      </w:pPr>
+      <w:r>
+        <w:rPr>
+          <w:rFonts w:ascii="Bookman Old Style" w:hAnsi="Bookman Old Style"/>
+          <w:sz w:val="20"/>
+          <w:szCs w:val="20"/>
+        </w:rPr>
         <w:t>Climate change and global warming are more than ever such big</w:t>
       </w:r>
       <w:r>
@@ -2841,23 +2898,6 @@
       <w:pPr>
         <w:rPr>
           <w:rFonts w:ascii="Times New Roman" w:eastAsia="Times New Roman" w:hAnsi="Times New Roman" w:cs="Times New Roman"/>
-          <w:b/>
-          <w:bCs/>
-        </w:rPr>
-      </w:pPr>
-      <w:r>
-        <w:rPr>
-          <w:rFonts w:ascii="Times New Roman" w:eastAsia="Times New Roman" w:hAnsi="Times New Roman" w:cs="Times New Roman"/>
-          <w:b/>
-          <w:bCs/>
-        </w:rPr>
-        <w:t>I got this topic (Utsav Jivani)</w:t>
-      </w:r>
-    </w:p>
-    <w:p>
-      <w:pPr>
-        <w:rPr>
-          <w:rFonts w:ascii="Times New Roman" w:eastAsia="Times New Roman" w:hAnsi="Times New Roman" w:cs="Times New Roman"/>
         </w:rPr>
       </w:pPr>
     </w:p>
@@ -3052,28 +3092,23 @@
     </w:p>
     <w:p>
       <w:pPr>
-        <w:pStyle w:val="ListParagraph"/>
-        <w:numPr>
-          <w:ilvl w:val="0"/>
-          <w:numId w:val="36"/>
-        </w:numPr>
-        <w:rPr>
-          <w:rFonts w:ascii="Times New Roman" w:eastAsia="Times New Roman" w:hAnsi="Times New Roman" w:cs="Times New Roman"/>
-        </w:rPr>
-      </w:pPr>
-    </w:p>
-    <w:p>
-      <w:pPr>
         <w:ind w:left="1440"/>
         <w:rPr>
           <w:rFonts w:ascii="Times New Roman" w:eastAsia="Times New Roman" w:hAnsi="Times New Roman" w:cs="Times New Roman"/>
         </w:rPr>
       </w:pPr>
-      <w:r>
-        <w:rPr>
-          <w:rFonts w:ascii="Times New Roman" w:eastAsia="Times New Roman" w:hAnsi="Times New Roman" w:cs="Times New Roman"/>
-        </w:rPr>
-        <w:lastRenderedPageBreak/>
+    </w:p>
+    <w:p>
+      <w:pPr>
+        <w:ind w:left="1440"/>
+        <w:rPr>
+          <w:rFonts w:ascii="Times New Roman" w:eastAsia="Times New Roman" w:hAnsi="Times New Roman" w:cs="Times New Roman"/>
+        </w:rPr>
+      </w:pPr>
+      <w:r>
+        <w:rPr>
+          <w:rFonts w:ascii="Times New Roman" w:eastAsia="Times New Roman" w:hAnsi="Times New Roman" w:cs="Times New Roman"/>
+        </w:rPr>
         <w:t xml:space="preserve"> </w:t>
       </w:r>
     </w:p>
@@ -8957,7 +8992,7 @@
   <w:abstractNum w:abstractNumId="35" w15:restartNumberingAfterBreak="0">
     <w:nsid w:val="6989EEEE"/>
     <w:multiLevelType w:val="multilevel"/>
-    <w:tmpl w:val="FFFFFFFF"/>
+    <w:tmpl w:val="64FA2214"/>
     <w:lvl w:ilvl="0">
       <w:start w:val="1"/>
       <w:numFmt w:val="decimal"/>
@@ -8975,6 +9010,10 @@
       <w:pPr>
         <w:ind w:left="1440" w:hanging="360"/>
       </w:pPr>
+      <w:rPr>
+        <w:b/>
+        <w:bCs/>
+      </w:rPr>
     </w:lvl>
     <w:lvl w:ilvl="2">
       <w:start w:val="1"/>

</xml_diff>

<commit_message>
Edited and formated the report
</commit_message>
<xml_diff>
--- a/7COM1079_Final report_template.docx
+++ b/7COM1079_Final report_template.docx
@@ -1776,7 +1776,27 @@
           <w:lang w:eastAsia="en-GB"/>
           <w14:ligatures w14:val="none"/>
         </w:rPr>
-        <w:t xml:space="preserve">This </w:t>
+        <w:t>Th</w:t>
+      </w:r>
+      <w:r>
+        <w:rPr>
+          <w:rFonts w:ascii="Times New Roman" w:eastAsia="Times New Roman" w:hAnsi="Times New Roman" w:cs="Times New Roman"/>
+          <w:color w:val="000000"/>
+          <w:kern w:val="0"/>
+          <w:lang w:eastAsia="en-GB"/>
+          <w14:ligatures w14:val="none"/>
+        </w:rPr>
+        <w:t>e</w:t>
+      </w:r>
+      <w:r>
+        <w:rPr>
+          <w:rFonts w:ascii="Times New Roman" w:eastAsia="Times New Roman" w:hAnsi="Times New Roman" w:cs="Times New Roman"/>
+          <w:color w:val="000000"/>
+          <w:kern w:val="0"/>
+          <w:lang w:eastAsia="en-GB"/>
+          <w14:ligatures w14:val="none"/>
+        </w:rPr>
+        <w:t xml:space="preserve"> </w:t>
       </w:r>
       <w:r>
         <w:rPr>
@@ -1924,7 +1944,7 @@
           <w:lang w:eastAsia="en-GB"/>
           <w14:ligatures w14:val="none"/>
         </w:rPr>
-        <w:t xml:space="preserve">The data used in this analysis is obtained </w:t>
+        <w:t>The data</w:t>
       </w:r>
       <w:r>
         <w:rPr>
@@ -1934,7 +1954,7 @@
           <w:lang w:eastAsia="en-GB"/>
           <w14:ligatures w14:val="none"/>
         </w:rPr>
-        <w:t>from</w:t>
+        <w:t>set (ds085)</w:t>
       </w:r>
       <w:r>
         <w:rPr>
@@ -1944,7 +1964,7 @@
           <w:lang w:eastAsia="en-GB"/>
           <w14:ligatures w14:val="none"/>
         </w:rPr>
-        <w:t xml:space="preserve"> </w:t>
+        <w:t xml:space="preserve"> used in this analysis is obtained </w:t>
       </w:r>
       <w:r>
         <w:rPr>
@@ -1954,7 +1974,7 @@
           <w:lang w:eastAsia="en-GB"/>
           <w14:ligatures w14:val="none"/>
         </w:rPr>
-        <w:t>Global Warming Trends (1961-2022) by Muhammad Jawad Awan</w:t>
+        <w:t>from</w:t>
       </w:r>
       <w:r>
         <w:rPr>
@@ -1964,7 +1984,7 @@
           <w:lang w:eastAsia="en-GB"/>
           <w14:ligatures w14:val="none"/>
         </w:rPr>
-        <w:t xml:space="preserve">. </w:t>
+        <w:t xml:space="preserve"> </w:t>
       </w:r>
       <w:r>
         <w:rPr>
@@ -1974,7 +1994,7 @@
           <w:lang w:eastAsia="en-GB"/>
           <w14:ligatures w14:val="none"/>
         </w:rPr>
-        <w:t>This dataset contains</w:t>
+        <w:t>Global Warming Trends (1961-2022) by Muhammad Jawad Awan</w:t>
       </w:r>
       <w:r>
         <w:rPr>
@@ -1984,7 +2004,7 @@
           <w:lang w:eastAsia="en-GB"/>
           <w14:ligatures w14:val="none"/>
         </w:rPr>
-        <w:t xml:space="preserve"> annual mean surface </w:t>
+        <w:t xml:space="preserve">. </w:t>
       </w:r>
       <w:r>
         <w:rPr>
@@ -1994,7 +2014,7 @@
           <w:lang w:eastAsia="en-GB"/>
           <w14:ligatures w14:val="none"/>
         </w:rPr>
-        <w:t>temperature change</w:t>
+        <w:t>This dataset contains</w:t>
       </w:r>
       <w:r>
         <w:rPr>
@@ -2004,7 +2024,7 @@
           <w:lang w:eastAsia="en-GB"/>
           <w14:ligatures w14:val="none"/>
         </w:rPr>
-        <w:t xml:space="preserve"> records in degrees Celsius </w:t>
+        <w:t xml:space="preserve"> annual mean surface </w:t>
       </w:r>
       <w:r>
         <w:rPr>
@@ -2014,7 +2034,7 @@
           <w:lang w:eastAsia="en-GB"/>
           <w14:ligatures w14:val="none"/>
         </w:rPr>
-        <w:t xml:space="preserve">for several countries between the </w:t>
+        <w:t>temperature change</w:t>
       </w:r>
       <w:r>
         <w:rPr>
@@ -2024,7 +2044,7 @@
           <w:lang w:eastAsia="en-GB"/>
           <w14:ligatures w14:val="none"/>
         </w:rPr>
-        <w:t>years 196</w:t>
+        <w:t xml:space="preserve"> records in degrees Celsius </w:t>
       </w:r>
       <w:r>
         <w:rPr>
@@ -2034,7 +2054,7 @@
           <w:lang w:eastAsia="en-GB"/>
           <w14:ligatures w14:val="none"/>
         </w:rPr>
-        <w:t xml:space="preserve">1 and </w:t>
+        <w:t xml:space="preserve">for several countries between the </w:t>
       </w:r>
       <w:r>
         <w:rPr>
@@ -2044,7 +2064,7 @@
           <w:lang w:eastAsia="en-GB"/>
           <w14:ligatures w14:val="none"/>
         </w:rPr>
-        <w:t xml:space="preserve">2022. The important variables </w:t>
+        <w:t>years 196</w:t>
       </w:r>
       <w:r>
         <w:rPr>
@@ -2054,7 +2074,7 @@
           <w:lang w:eastAsia="en-GB"/>
           <w14:ligatures w14:val="none"/>
         </w:rPr>
-        <w:t>include</w:t>
+        <w:t xml:space="preserve">1 and </w:t>
       </w:r>
       <w:r>
         <w:rPr>
@@ -2064,7 +2084,7 @@
           <w:lang w:eastAsia="en-GB"/>
           <w14:ligatures w14:val="none"/>
         </w:rPr>
-        <w:t xml:space="preserve"> country</w:t>
+        <w:t xml:space="preserve">2022. The important variables </w:t>
       </w:r>
       <w:r>
         <w:rPr>
@@ -2074,7 +2094,7 @@
           <w:lang w:eastAsia="en-GB"/>
           <w14:ligatures w14:val="none"/>
         </w:rPr>
-        <w:t xml:space="preserve"> names</w:t>
+        <w:t>include</w:t>
       </w:r>
       <w:r>
         <w:rPr>
@@ -2084,7 +2104,7 @@
           <w:lang w:eastAsia="en-GB"/>
           <w14:ligatures w14:val="none"/>
         </w:rPr>
-        <w:t>, ISO2</w:t>
+        <w:t xml:space="preserve"> country</w:t>
       </w:r>
       <w:r>
         <w:rPr>
@@ -2094,7 +2114,7 @@
           <w:lang w:eastAsia="en-GB"/>
           <w14:ligatures w14:val="none"/>
         </w:rPr>
-        <w:t xml:space="preserve"> </w:t>
+        <w:t xml:space="preserve"> names</w:t>
       </w:r>
       <w:r>
         <w:rPr>
@@ -2104,7 +2124,7 @@
           <w:lang w:eastAsia="en-GB"/>
           <w14:ligatures w14:val="none"/>
         </w:rPr>
-        <w:t>geospatial</w:t>
+        <w:t>, ISO2</w:t>
       </w:r>
       <w:r>
         <w:rPr>
@@ -2114,7 +2134,7 @@
           <w:lang w:eastAsia="en-GB"/>
           <w14:ligatures w14:val="none"/>
         </w:rPr>
-        <w:t xml:space="preserve"> codes</w:t>
+        <w:t xml:space="preserve"> </w:t>
       </w:r>
       <w:r>
         <w:rPr>
@@ -2124,7 +2144,7 @@
           <w:lang w:eastAsia="en-GB"/>
           <w14:ligatures w14:val="none"/>
         </w:rPr>
-        <w:t xml:space="preserve">, year and temperature change. It will be presented in a tidy format to make it easier </w:t>
+        <w:t>geospatial</w:t>
       </w:r>
       <w:r>
         <w:rPr>
@@ -2134,7 +2154,7 @@
           <w:lang w:eastAsia="en-GB"/>
           <w14:ligatures w14:val="none"/>
         </w:rPr>
-        <w:t>for</w:t>
+        <w:t xml:space="preserve"> codes</w:t>
       </w:r>
       <w:r>
         <w:rPr>
@@ -2144,7 +2164,7 @@
           <w:lang w:eastAsia="en-GB"/>
           <w14:ligatures w14:val="none"/>
         </w:rPr>
-        <w:t xml:space="preserve"> </w:t>
+        <w:t xml:space="preserve">, year and temperature. </w:t>
       </w:r>
       <w:r>
         <w:rPr>
@@ -2154,7 +2174,7 @@
           <w:lang w:eastAsia="en-GB"/>
           <w14:ligatures w14:val="none"/>
         </w:rPr>
-        <w:t xml:space="preserve">descriptive </w:t>
+        <w:t>In this dataset</w:t>
       </w:r>
       <w:r>
         <w:rPr>
@@ -2164,7 +2184,7 @@
           <w:lang w:eastAsia="en-GB"/>
           <w14:ligatures w14:val="none"/>
         </w:rPr>
-        <w:t xml:space="preserve">analysis and missing values will be </w:t>
+        <w:t xml:space="preserve">, the temperature variable gives the change in average temperature in </w:t>
       </w:r>
       <w:r>
         <w:rPr>
@@ -2174,8 +2194,9 @@
           <w:lang w:eastAsia="en-GB"/>
           <w14:ligatures w14:val="none"/>
         </w:rPr>
-        <w:t>represented</w:t>
-      </w:r>
+        <w:t xml:space="preserve">Degree </w:t>
+      </w:r>
+      <w:proofErr w:type="spellStart"/>
       <w:r>
         <w:rPr>
           <w:rFonts w:ascii="Times New Roman" w:eastAsia="Times New Roman" w:hAnsi="Times New Roman" w:cs="Times New Roman"/>
@@ -2184,7 +2205,18 @@
           <w:lang w:eastAsia="en-GB"/>
           <w14:ligatures w14:val="none"/>
         </w:rPr>
-        <w:t xml:space="preserve"> by the year or region.</w:t>
+        <w:t>Celcius</w:t>
+      </w:r>
+      <w:proofErr w:type="spellEnd"/>
+      <w:r>
+        <w:rPr>
+          <w:rFonts w:ascii="Times New Roman" w:eastAsia="Times New Roman" w:hAnsi="Times New Roman" w:cs="Times New Roman"/>
+          <w:color w:val="000000"/>
+          <w:kern w:val="0"/>
+          <w:lang w:eastAsia="en-GB"/>
+          <w14:ligatures w14:val="none"/>
+        </w:rPr>
+        <w:t>.</w:t>
       </w:r>
     </w:p>
     <w:p>
@@ -2651,7 +2683,31 @@
         <w:rPr>
           <w:rFonts w:asciiTheme="majorBidi" w:hAnsiTheme="majorBidi" w:cstheme="majorBidi"/>
         </w:rPr>
-        <w:t xml:space="preserve"> that I think most related to this kind of dataset.</w:t>
+        <w:t xml:space="preserve"> that </w:t>
+      </w:r>
+      <w:r>
+        <w:rPr>
+          <w:rFonts w:asciiTheme="majorBidi" w:hAnsiTheme="majorBidi" w:cstheme="majorBidi"/>
+        </w:rPr>
+        <w:t>we</w:t>
+      </w:r>
+      <w:r>
+        <w:rPr>
+          <w:rFonts w:asciiTheme="majorBidi" w:hAnsiTheme="majorBidi" w:cstheme="majorBidi"/>
+        </w:rPr>
+        <w:t xml:space="preserve"> think </w:t>
+      </w:r>
+      <w:r>
+        <w:rPr>
+          <w:rFonts w:asciiTheme="majorBidi" w:hAnsiTheme="majorBidi" w:cstheme="majorBidi"/>
+        </w:rPr>
+        <w:t xml:space="preserve">are </w:t>
+      </w:r>
+      <w:r>
+        <w:rPr>
+          <w:rFonts w:asciiTheme="majorBidi" w:hAnsiTheme="majorBidi" w:cstheme="majorBidi"/>
+        </w:rPr>
+        <w:t>most related to this kind of dataset.</w:t>
       </w:r>
     </w:p>
     <w:p>
@@ -3072,125 +3128,6 @@
     </w:p>
     <w:p>
       <w:pPr>
-        <w:pStyle w:val="ListParagraph"/>
-        <w:ind w:left="1440"/>
-        <w:rPr>
-          <w:rFonts w:ascii="Times New Roman" w:eastAsia="Times New Roman" w:hAnsi="Times New Roman" w:cs="Times New Roman"/>
-          <w:b/>
-          <w:bCs/>
-        </w:rPr>
-      </w:pPr>
-      <w:r>
-        <w:rPr>
-          <w:rFonts w:ascii="Times New Roman" w:eastAsia="Times New Roman" w:hAnsi="Times New Roman" w:cs="Times New Roman"/>
-          <w:b/>
-          <w:bCs/>
-        </w:rPr>
-        <w:t xml:space="preserve">RQ: </w:t>
-      </w:r>
-      <w:r>
-        <w:rPr>
-          <w:rFonts w:ascii="Times New Roman" w:eastAsia="Times New Roman" w:hAnsi="Times New Roman" w:cs="Times New Roman"/>
-          <w:b/>
-          <w:bCs/>
-        </w:rPr>
-        <w:t xml:space="preserve">Is there any </w:t>
-      </w:r>
-      <w:r>
-        <w:rPr>
-          <w:rFonts w:ascii="Times New Roman" w:eastAsia="Times New Roman" w:hAnsi="Times New Roman" w:cs="Times New Roman"/>
-          <w:b/>
-          <w:bCs/>
-        </w:rPr>
-        <w:t>difference</w:t>
-      </w:r>
-      <w:r>
-        <w:rPr>
-          <w:rFonts w:ascii="Times New Roman" w:eastAsia="Times New Roman" w:hAnsi="Times New Roman" w:cs="Times New Roman"/>
-          <w:b/>
-          <w:bCs/>
-        </w:rPr>
-        <w:t xml:space="preserve"> </w:t>
-      </w:r>
-      <w:r>
-        <w:rPr>
-          <w:rFonts w:ascii="Times New Roman" w:eastAsia="Times New Roman" w:hAnsi="Times New Roman" w:cs="Times New Roman"/>
-          <w:b/>
-          <w:bCs/>
-        </w:rPr>
-        <w:t xml:space="preserve">in median of </w:t>
-      </w:r>
-      <w:r>
-        <w:rPr>
-          <w:rFonts w:ascii="Times New Roman" w:eastAsia="Times New Roman" w:hAnsi="Times New Roman" w:cs="Times New Roman"/>
-          <w:b/>
-          <w:bCs/>
-        </w:rPr>
-        <w:t xml:space="preserve">Global  Average Temperature </w:t>
-      </w:r>
-      <w:proofErr w:type="spellStart"/>
-      <w:r>
-        <w:rPr>
-          <w:rFonts w:ascii="Times New Roman" w:eastAsia="Times New Roman" w:hAnsi="Times New Roman" w:cs="Times New Roman"/>
-          <w:b/>
-          <w:bCs/>
-        </w:rPr>
-        <w:t>anamoly</w:t>
-      </w:r>
-      <w:proofErr w:type="spellEnd"/>
-      <w:r>
-        <w:rPr>
-          <w:rFonts w:ascii="Times New Roman" w:eastAsia="Times New Roman" w:hAnsi="Times New Roman" w:cs="Times New Roman"/>
-          <w:b/>
-          <w:bCs/>
-        </w:rPr>
-        <w:t xml:space="preserve"> between the Periods 1961 – 1991 </w:t>
-      </w:r>
-      <w:r>
-        <w:rPr>
-          <w:rFonts w:ascii="Times New Roman" w:eastAsia="Times New Roman" w:hAnsi="Times New Roman" w:cs="Times New Roman"/>
-          <w:b/>
-          <w:bCs/>
-        </w:rPr>
-        <w:t>and</w:t>
-      </w:r>
-      <w:r>
-        <w:rPr>
-          <w:rFonts w:ascii="Times New Roman" w:eastAsia="Times New Roman" w:hAnsi="Times New Roman" w:cs="Times New Roman"/>
-          <w:b/>
-          <w:bCs/>
-        </w:rPr>
-        <w:t xml:space="preserve"> 1992 -</w:t>
-      </w:r>
-      <w:r>
-        <w:rPr>
-          <w:rFonts w:ascii="Times New Roman" w:eastAsia="Times New Roman" w:hAnsi="Times New Roman" w:cs="Times New Roman"/>
-          <w:b/>
-          <w:bCs/>
-        </w:rPr>
-        <w:t xml:space="preserve"> </w:t>
-      </w:r>
-      <w:r>
-        <w:rPr>
-          <w:rFonts w:ascii="Times New Roman" w:eastAsia="Times New Roman" w:hAnsi="Times New Roman" w:cs="Times New Roman"/>
-          <w:b/>
-          <w:bCs/>
-        </w:rPr>
-        <w:t>2022</w:t>
-      </w:r>
-      <w:r>
-        <w:rPr>
-          <w:rFonts w:ascii="Times New Roman" w:eastAsia="Times New Roman" w:hAnsi="Times New Roman" w:cs="Times New Roman"/>
-          <w:b/>
-          <w:bCs/>
-        </w:rPr>
-        <w:t>?</w:t>
-      </w:r>
-    </w:p>
-    <w:p>
-      <w:pPr>
-        <w:pStyle w:val="ListParagraph"/>
-        <w:ind w:left="1440" w:hanging="720"/>
         <w:rPr>
           <w:rFonts w:ascii="Times New Roman" w:eastAsia="Times New Roman" w:hAnsi="Times New Roman" w:cs="Times New Roman"/>
         </w:rPr>
@@ -3261,7 +3198,31 @@
         <w:rPr>
           <w:rFonts w:ascii="Times New Roman" w:hAnsi="Times New Roman" w:cs="Times New Roman"/>
         </w:rPr>
-        <w:t>year of 1961–2022. After examining your dataset, I have worked out</w:t>
+        <w:t xml:space="preserve">year of 1961–2022. After examining </w:t>
+      </w:r>
+      <w:r>
+        <w:rPr>
+          <w:rFonts w:ascii="Times New Roman" w:hAnsi="Times New Roman" w:cs="Times New Roman"/>
+        </w:rPr>
+        <w:t>the</w:t>
+      </w:r>
+      <w:r>
+        <w:rPr>
+          <w:rFonts w:ascii="Times New Roman" w:hAnsi="Times New Roman" w:cs="Times New Roman"/>
+        </w:rPr>
+        <w:t xml:space="preserve"> dataset, </w:t>
+      </w:r>
+      <w:r>
+        <w:rPr>
+          <w:rFonts w:ascii="Times New Roman" w:hAnsi="Times New Roman" w:cs="Times New Roman"/>
+        </w:rPr>
+        <w:t>we</w:t>
+      </w:r>
+      <w:r>
+        <w:rPr>
+          <w:rFonts w:ascii="Times New Roman" w:hAnsi="Times New Roman" w:cs="Times New Roman"/>
+        </w:rPr>
+        <w:t xml:space="preserve"> have worked out</w:t>
       </w:r>
       <w:r>
         <w:rPr>
@@ -3391,7 +3352,6 @@
           <w:b/>
           <w:bCs/>
         </w:rPr>
-        <w:lastRenderedPageBreak/>
         <w:t xml:space="preserve">Appropriate </w:t>
       </w:r>
       <w:r>
@@ -3474,6 +3434,7 @@
         <w:rPr>
           <w:rFonts w:ascii="Times New Roman" w:eastAsia="Times New Roman" w:hAnsi="Times New Roman" w:cs="Times New Roman"/>
         </w:rPr>
+        <w:lastRenderedPageBreak/>
         <w:t>We choose</w:t>
       </w:r>
       <w:r>
@@ -3492,19 +3453,7 @@
         <w:rPr>
           <w:rFonts w:ascii="Times New Roman" w:eastAsia="Times New Roman" w:hAnsi="Times New Roman" w:cs="Times New Roman"/>
         </w:rPr>
-        <w:t xml:space="preserve"> is the main plot for comparing the </w:t>
-      </w:r>
-      <w:r>
-        <w:rPr>
-          <w:rFonts w:ascii="Times New Roman" w:eastAsia="Times New Roman" w:hAnsi="Times New Roman" w:cs="Times New Roman"/>
-        </w:rPr>
-        <w:t>divisions</w:t>
-      </w:r>
-      <w:r>
-        <w:rPr>
-          <w:rFonts w:ascii="Times New Roman" w:eastAsia="Times New Roman" w:hAnsi="Times New Roman" w:cs="Times New Roman"/>
-        </w:rPr>
-        <w:t xml:space="preserve"> (median</w:t>
+        <w:t xml:space="preserve"> is the main plot for comparing the divisions (median</w:t>
       </w:r>
       <w:r>
         <w:rPr>
@@ -3552,19 +3501,7 @@
         <w:rPr>
           <w:rFonts w:ascii="Times New Roman" w:eastAsia="Times New Roman" w:hAnsi="Times New Roman" w:cs="Times New Roman"/>
         </w:rPr>
-        <w:t xml:space="preserve"> </w:t>
-      </w:r>
-      <w:r>
-        <w:rPr>
-          <w:rFonts w:ascii="Times New Roman" w:eastAsia="Times New Roman" w:hAnsi="Times New Roman" w:cs="Times New Roman"/>
-        </w:rPr>
-        <w:t>us about</w:t>
-      </w:r>
-      <w:r>
-        <w:rPr>
-          <w:rFonts w:ascii="Times New Roman" w:eastAsia="Times New Roman" w:hAnsi="Times New Roman" w:cs="Times New Roman"/>
-        </w:rPr>
-        <w:t xml:space="preserve"> the bigger picture by showing how many years had a small </w:t>
+        <w:t xml:space="preserve"> us about the bigger picture by showing how many years had a small </w:t>
       </w:r>
       <w:r>
         <w:rPr>
@@ -3734,7 +3671,7 @@
           <w:noProof/>
         </w:rPr>
         <w:drawing>
-          <wp:anchor distT="0" distB="0" distL="114300" distR="114300" simplePos="0" relativeHeight="251659264" behindDoc="1" locked="0" layoutInCell="1" allowOverlap="1" wp14:anchorId="5F4EBC12" wp14:editId="0A3C7678">
+          <wp:anchor distT="0" distB="0" distL="114300" distR="114300" simplePos="0" relativeHeight="251659264" behindDoc="1" locked="0" layoutInCell="1" allowOverlap="1" wp14:anchorId="5F4EBC12" wp14:editId="2B287C15">
             <wp:simplePos x="0" y="0"/>
             <wp:positionH relativeFrom="column">
               <wp:posOffset>457200</wp:posOffset>
@@ -3833,7 +3770,6 @@
           <w:b/>
           <w:bCs/>
         </w:rPr>
-        <w:lastRenderedPageBreak/>
         <w:t>Additional information relating to understanding the data (optional)</w:t>
       </w:r>
       <w:r>
@@ -3874,6 +3810,7 @@
           <w:i/>
           <w:iCs/>
         </w:rPr>
+        <w:lastRenderedPageBreak/>
         <w:tab/>
       </w:r>
     </w:p>
@@ -3893,38 +3830,74 @@
           <w:b/>
           <w:bCs/>
         </w:rPr>
-        <w:t>Box</w:t>
-      </w:r>
-      <w:r>
+        <w:t>Box Plot Purpose:</w:t>
+      </w:r>
+    </w:p>
+    <w:p>
+      <w:pPr>
+        <w:spacing w:after="240"/>
+        <w:ind w:left="1800"/>
+        <w:jc w:val="both"/>
+        <w:rPr>
+          <w:rFonts w:ascii="Times New Roman" w:eastAsia="Times New Roman" w:hAnsi="Times New Roman" w:cs="Times New Roman"/>
+        </w:rPr>
+      </w:pPr>
+      <w:r>
+        <w:rPr>
+          <w:rFonts w:ascii="Times New Roman" w:eastAsia="Times New Roman" w:hAnsi="Times New Roman" w:cs="Times New Roman"/>
+        </w:rPr>
+        <w:t>This picture is for comparing the two periods. It clearly shows that the typical temperature change in the later period (1992–2022) was about 0.8 degree hotter than the typical change in the earlier period (1961–1991), which was only about 0.1 degree. The difference is huge and clear.</w:t>
+      </w:r>
+    </w:p>
+    <w:p>
+      <w:pPr>
+        <w:ind w:left="1080"/>
         <w:rPr>
           <w:rFonts w:ascii="Times New Roman" w:eastAsia="Times New Roman" w:hAnsi="Times New Roman" w:cs="Times New Roman"/>
           <w:b/>
           <w:bCs/>
         </w:rPr>
-        <w:t xml:space="preserve"> Plot Purpose</w:t>
-      </w:r>
+      </w:pPr>
       <w:r>
         <w:rPr>
           <w:rFonts w:ascii="Times New Roman" w:eastAsia="Times New Roman" w:hAnsi="Times New Roman" w:cs="Times New Roman"/>
           <w:b/>
           <w:bCs/>
         </w:rPr>
-        <w:t>:</w:t>
-      </w:r>
-    </w:p>
-    <w:p>
-      <w:pPr>
-        <w:spacing w:after="240"/>
+        <w:t>Histogram Purpose:</w:t>
+      </w:r>
+    </w:p>
+    <w:p>
+      <w:pPr>
         <w:ind w:left="1800"/>
-        <w:rPr>
-          <w:rFonts w:ascii="Times New Roman" w:eastAsia="Times New Roman" w:hAnsi="Times New Roman" w:cs="Times New Roman"/>
-        </w:rPr>
-      </w:pPr>
-      <w:r>
-        <w:rPr>
-          <w:rFonts w:ascii="Times New Roman" w:eastAsia="Times New Roman" w:hAnsi="Times New Roman" w:cs="Times New Roman"/>
-        </w:rPr>
-        <w:t>This picture is for comparing the two periods. It clearly shows that the typical</w:t>
+        <w:jc w:val="both"/>
+        <w:rPr>
+          <w:rFonts w:ascii="Times New Roman" w:eastAsia="Times New Roman" w:hAnsi="Times New Roman" w:cs="Times New Roman"/>
+        </w:rPr>
+      </w:pPr>
+      <w:r>
+        <w:rPr>
+          <w:rFonts w:ascii="Times New Roman" w:eastAsia="Times New Roman" w:hAnsi="Times New Roman" w:cs="Times New Roman"/>
+        </w:rPr>
+        <w:t xml:space="preserve">This </w:t>
+      </w:r>
+      <w:r>
+        <w:rPr>
+          <w:rFonts w:ascii="Times New Roman" w:eastAsia="Times New Roman" w:hAnsi="Times New Roman" w:cs="Times New Roman"/>
+        </w:rPr>
+        <w:t xml:space="preserve">Histogram </w:t>
+      </w:r>
+      <w:r>
+        <w:rPr>
+          <w:rFonts w:ascii="Times New Roman" w:eastAsia="Times New Roman" w:hAnsi="Times New Roman" w:cs="Times New Roman"/>
+        </w:rPr>
+        <w:t xml:space="preserve">shows all the temperature changes together. </w:t>
+      </w:r>
+      <w:r>
+        <w:rPr>
+          <w:rFonts w:ascii="Times New Roman" w:eastAsia="Times New Roman" w:hAnsi="Times New Roman" w:cs="Times New Roman"/>
+        </w:rPr>
+        <w:t>The key point is that the years are not mixed</w:t>
       </w:r>
       <w:r>
         <w:rPr>
@@ -3936,117 +3909,7 @@
         <w:rPr>
           <w:rFonts w:ascii="Times New Roman" w:eastAsia="Times New Roman" w:hAnsi="Times New Roman" w:cs="Times New Roman"/>
         </w:rPr>
-        <w:t>temperature change in the later period (1992–2022) was about 0.8</w:t>
-      </w:r>
-      <w:r>
-        <w:rPr>
-          <w:rFonts w:ascii="Times New Roman" w:eastAsia="Times New Roman" w:hAnsi="Times New Roman" w:cs="Times New Roman"/>
-        </w:rPr>
-        <w:t xml:space="preserve"> degree </w:t>
-      </w:r>
-      <w:r>
-        <w:rPr>
-          <w:rFonts w:ascii="Times New Roman" w:eastAsia="Times New Roman" w:hAnsi="Times New Roman" w:cs="Times New Roman"/>
-        </w:rPr>
-        <w:t>hotter than the typical change in the earlier period (1961–1991), which was only about 0.1</w:t>
-      </w:r>
-      <w:r>
-        <w:rPr>
-          <w:rFonts w:ascii="Times New Roman" w:eastAsia="Times New Roman" w:hAnsi="Times New Roman" w:cs="Times New Roman"/>
-        </w:rPr>
-        <w:t xml:space="preserve"> degree</w:t>
-      </w:r>
-      <w:r>
-        <w:rPr>
-          <w:rFonts w:ascii="Times New Roman" w:eastAsia="Times New Roman" w:hAnsi="Times New Roman" w:cs="Times New Roman"/>
-        </w:rPr>
-        <w:t xml:space="preserve">. The difference is huge and </w:t>
-      </w:r>
-      <w:r>
-        <w:rPr>
-          <w:rFonts w:ascii="Times New Roman" w:eastAsia="Times New Roman" w:hAnsi="Times New Roman" w:cs="Times New Roman"/>
-        </w:rPr>
-        <w:t>clear.</w:t>
-      </w:r>
-    </w:p>
-    <w:p>
-      <w:pPr>
-        <w:ind w:left="1080"/>
-        <w:rPr>
-          <w:rFonts w:ascii="Times New Roman" w:eastAsia="Times New Roman" w:hAnsi="Times New Roman" w:cs="Times New Roman"/>
-          <w:b/>
-          <w:bCs/>
-        </w:rPr>
-      </w:pPr>
-      <w:r>
-        <w:rPr>
-          <w:rFonts w:ascii="Times New Roman" w:eastAsia="Times New Roman" w:hAnsi="Times New Roman" w:cs="Times New Roman"/>
-          <w:b/>
-          <w:bCs/>
-        </w:rPr>
-        <w:t>Histogram Purpose:</w:t>
-      </w:r>
-    </w:p>
-    <w:p>
-      <w:pPr>
-        <w:ind w:left="1800"/>
-        <w:rPr>
-          <w:rFonts w:ascii="Times New Roman" w:eastAsia="Times New Roman" w:hAnsi="Times New Roman" w:cs="Times New Roman"/>
-        </w:rPr>
-      </w:pPr>
-      <w:r>
-        <w:rPr>
-          <w:rFonts w:ascii="Times New Roman" w:eastAsia="Times New Roman" w:hAnsi="Times New Roman" w:cs="Times New Roman"/>
-        </w:rPr>
-        <w:t xml:space="preserve">This </w:t>
-      </w:r>
-      <w:r>
-        <w:rPr>
-          <w:rFonts w:ascii="Times New Roman" w:eastAsia="Times New Roman" w:hAnsi="Times New Roman" w:cs="Times New Roman"/>
-        </w:rPr>
-        <w:t xml:space="preserve">Histogram </w:t>
-      </w:r>
-      <w:r>
-        <w:rPr>
-          <w:rFonts w:ascii="Times New Roman" w:eastAsia="Times New Roman" w:hAnsi="Times New Roman" w:cs="Times New Roman"/>
-        </w:rPr>
-        <w:t xml:space="preserve">shows all the temperature changes together. </w:t>
-      </w:r>
-      <w:r>
-        <w:rPr>
-          <w:rFonts w:ascii="Times New Roman" w:eastAsia="Times New Roman" w:hAnsi="Times New Roman" w:cs="Times New Roman"/>
-        </w:rPr>
-        <w:t xml:space="preserve">The key point is that the years are not </w:t>
-      </w:r>
-      <w:r>
-        <w:rPr>
-          <w:rFonts w:ascii="Times New Roman" w:eastAsia="Times New Roman" w:hAnsi="Times New Roman" w:cs="Times New Roman"/>
-        </w:rPr>
-        <w:t>mixed</w:t>
-      </w:r>
-      <w:r>
-        <w:rPr>
-          <w:rFonts w:ascii="Times New Roman" w:eastAsia="Times New Roman" w:hAnsi="Times New Roman" w:cs="Times New Roman"/>
-        </w:rPr>
-        <w:t xml:space="preserve"> </w:t>
-      </w:r>
-      <w:r>
-        <w:rPr>
-          <w:rFonts w:ascii="Times New Roman" w:eastAsia="Times New Roman" w:hAnsi="Times New Roman" w:cs="Times New Roman"/>
-        </w:rPr>
-        <w:t xml:space="preserve">they form two </w:t>
-      </w:r>
-      <w:r>
-        <w:rPr>
-          <w:rFonts w:ascii="Times New Roman" w:eastAsia="Times New Roman" w:hAnsi="Times New Roman" w:cs="Times New Roman"/>
-        </w:rPr>
-        <w:t>different</w:t>
-      </w:r>
-      <w:r>
-        <w:rPr>
-          <w:rFonts w:ascii="Times New Roman" w:eastAsia="Times New Roman" w:hAnsi="Times New Roman" w:cs="Times New Roman"/>
-        </w:rPr>
-        <w:t xml:space="preserve"> </w:t>
+        <w:t xml:space="preserve">they form two different </w:t>
       </w:r>
       <w:r>
         <w:rPr>
@@ -4131,6 +3994,7 @@
     <w:p>
       <w:pPr>
         <w:pStyle w:val="ListParagraph"/>
+        <w:jc w:val="both"/>
         <w:rPr>
           <w:rFonts w:ascii="Times New Roman" w:eastAsia="Times New Roman" w:hAnsi="Times New Roman" w:cs="Times New Roman"/>
         </w:rPr>
@@ -4151,19 +4015,7 @@
         <w:rPr>
           <w:rFonts w:ascii="Times New Roman" w:eastAsia="Times New Roman" w:hAnsi="Times New Roman" w:cs="Times New Roman"/>
         </w:rPr>
-        <w:t xml:space="preserve">temperature change comes from the main Box Plot. Its median is way higher in the recent period. Also, since the two boxes do not overlap at all, it indicates that this rise in temperature is real and a major increase, rather than just random chance. The Histogram </w:t>
-      </w:r>
-      <w:r>
-        <w:rPr>
-          <w:rFonts w:ascii="Times New Roman" w:eastAsia="Times New Roman" w:hAnsi="Times New Roman" w:cs="Times New Roman"/>
-        </w:rPr>
-        <w:t>supports</w:t>
-      </w:r>
-      <w:r>
-        <w:rPr>
-          <w:rFonts w:ascii="Times New Roman" w:eastAsia="Times New Roman" w:hAnsi="Times New Roman" w:cs="Times New Roman"/>
-        </w:rPr>
-        <w:t xml:space="preserve"> this, with the clear separation of the years into two </w:t>
+        <w:t xml:space="preserve">temperature change comes from the main Box Plot. Its median is way higher in the recent period. Also, since the two boxes do not overlap at all, it indicates that this rise in temperature is real and a major increase, rather than just random chance. The Histogram supports this, with the clear separation of the years into two </w:t>
       </w:r>
       <w:r>
         <w:rPr>
@@ -4193,6 +4045,7 @@
     <w:p>
       <w:pPr>
         <w:pStyle w:val="ListParagraph"/>
+        <w:jc w:val="both"/>
         <w:rPr>
           <w:rFonts w:ascii="Times New Roman" w:eastAsia="Times New Roman" w:hAnsi="Times New Roman" w:cs="Times New Roman"/>
         </w:rPr>
@@ -4701,38 +4554,38 @@
         <w:rPr>
           <w:rFonts w:ascii="Times New Roman" w:eastAsia="Times New Roman" w:hAnsi="Times New Roman" w:cs="Times New Roman"/>
         </w:rPr>
-        <w:t xml:space="preserve">, which was improved later. While pushing the project to git, the issue of merge conflicts was there for some people several times. Also, </w:t>
+        <w:t xml:space="preserve">, which was improved later. While pushing the project to git, the issue of merge conflicts was there for some people several times. Also, the plots of the dataset took considerable time </w:t>
+      </w:r>
+      <w:r>
+        <w:rPr>
+          <w:rFonts w:ascii="Times New Roman" w:eastAsia="Times New Roman" w:hAnsi="Times New Roman" w:cs="Times New Roman"/>
+        </w:rPr>
+        <w:t>to</w:t>
+      </w:r>
+      <w:r>
+        <w:rPr>
+          <w:rFonts w:ascii="Times New Roman" w:eastAsia="Times New Roman" w:hAnsi="Times New Roman" w:cs="Times New Roman"/>
+        </w:rPr>
+        <w:t xml:space="preserve"> understand</w:t>
+      </w:r>
+      <w:r>
+        <w:rPr>
+          <w:rFonts w:ascii="Times New Roman" w:eastAsia="Times New Roman" w:hAnsi="Times New Roman" w:cs="Times New Roman"/>
+        </w:rPr>
+        <w:t xml:space="preserve"> the </w:t>
+      </w:r>
+      <w:r>
+        <w:rPr>
+          <w:rFonts w:ascii="Times New Roman" w:eastAsia="Times New Roman" w:hAnsi="Times New Roman" w:cs="Times New Roman"/>
+        </w:rPr>
+        <w:t xml:space="preserve">results. Report </w:t>
       </w:r>
       <w:r>
         <w:rPr>
           <w:rFonts w:ascii="Times New Roman" w:eastAsia="Times New Roman" w:hAnsi="Times New Roman" w:cs="Times New Roman"/>
         </w:rPr>
         <w:lastRenderedPageBreak/>
-        <w:t xml:space="preserve">the plots of the dataset took considerable time </w:t>
-      </w:r>
-      <w:r>
-        <w:rPr>
-          <w:rFonts w:ascii="Times New Roman" w:eastAsia="Times New Roman" w:hAnsi="Times New Roman" w:cs="Times New Roman"/>
-        </w:rPr>
-        <w:t>to</w:t>
-      </w:r>
-      <w:r>
-        <w:rPr>
-          <w:rFonts w:ascii="Times New Roman" w:eastAsia="Times New Roman" w:hAnsi="Times New Roman" w:cs="Times New Roman"/>
-        </w:rPr>
-        <w:t xml:space="preserve"> understand</w:t>
-      </w:r>
-      <w:r>
-        <w:rPr>
-          <w:rFonts w:ascii="Times New Roman" w:eastAsia="Times New Roman" w:hAnsi="Times New Roman" w:cs="Times New Roman"/>
-        </w:rPr>
-        <w:t xml:space="preserve"> the </w:t>
-      </w:r>
-      <w:r>
-        <w:rPr>
-          <w:rFonts w:ascii="Times New Roman" w:eastAsia="Times New Roman" w:hAnsi="Times New Roman" w:cs="Times New Roman"/>
-        </w:rPr>
-        <w:t xml:space="preserve">results. Report writing took a little bit more time and was not well formatted in the first draft. Proofreading could have </w:t>
+        <w:t xml:space="preserve">writing took a little bit more time and was not well formatted in the first draft. Proofreading could have </w:t>
       </w:r>
       <w:r>
         <w:rPr>
@@ -16861,6 +16714,7 @@
   <w:style w:type="character" w:default="1" w:styleId="DefaultParagraphFont">
     <w:name w:val="Default Paragraph Font"/>
     <w:uiPriority w:val="1"/>
+    <w:semiHidden/>
     <w:unhideWhenUsed/>
   </w:style>
   <w:style w:type="table" w:default="1" w:styleId="TableNormal">

</xml_diff>